<commit_message>
updates for project 2
</commit_message>
<xml_diff>
--- a/340Spring2018Project2.docx
+++ b/340Spring2018Project2.docx
@@ -1,6 +1,6 @@
 
 <file path=word/document.xml><?xml version="1.0" encoding="utf-8"?>
-<w:document xmlns:wpc="http://schemas.microsoft.com/office/word/2010/wordprocessingCanvas" xmlns:cx="http://schemas.microsoft.com/office/drawing/2014/chartex" xmlns:cx1="http://schemas.microsoft.com/office/drawing/2015/9/8/chartex" xmlns:mc="http://schemas.openxmlformats.org/markup-compatibility/2006" xmlns:o="urn:schemas-microsoft-com:office:office" xmlns:r="http://schemas.openxmlformats.org/officeDocument/2006/relationships" xmlns:m="http://schemas.openxmlformats.org/officeDocument/2006/math" xmlns:v="urn:schemas-microsoft-com:vml" xmlns:wp14="http://schemas.microsoft.com/office/word/2010/wordprocessingDrawing" xmlns:wp="http://schemas.openxmlformats.org/drawingml/2006/wordprocessingDrawing" xmlns:w10="urn:schemas-microsoft-com:office:word" xmlns:w="http://schemas.openxmlformats.org/wordprocessingml/2006/main" xmlns:w14="http://schemas.microsoft.com/office/word/2010/wordml" xmlns:w15="http://schemas.microsoft.com/office/word/2012/wordml" xmlns:w16se="http://schemas.microsoft.com/office/word/2015/wordml/symex" xmlns:wpg="http://schemas.microsoft.com/office/word/2010/wordprocessingGroup" xmlns:wpi="http://schemas.microsoft.com/office/word/2010/wordprocessingInk" xmlns:wne="http://schemas.microsoft.com/office/word/2006/wordml" xmlns:wps="http://schemas.microsoft.com/office/word/2010/wordprocessingShape" mc:Ignorable="w14 w15 w16se wp14">
+<w:document xmlns:wpc="http://schemas.microsoft.com/office/word/2010/wordprocessingCanvas" xmlns:mc="http://schemas.openxmlformats.org/markup-compatibility/2006" xmlns:o="urn:schemas-microsoft-com:office:office" xmlns:r="http://schemas.openxmlformats.org/officeDocument/2006/relationships" xmlns:m="http://schemas.openxmlformats.org/officeDocument/2006/math" xmlns:v="urn:schemas-microsoft-com:vml" xmlns:wp14="http://schemas.microsoft.com/office/word/2010/wordprocessingDrawing" xmlns:wp="http://schemas.openxmlformats.org/drawingml/2006/wordprocessingDrawing" xmlns:w10="urn:schemas-microsoft-com:office:word" xmlns:w="http://schemas.openxmlformats.org/wordprocessingml/2006/main" xmlns:w14="http://schemas.microsoft.com/office/word/2010/wordml" xmlns:wpg="http://schemas.microsoft.com/office/word/2010/wordprocessingGroup" xmlns:wpi="http://schemas.microsoft.com/office/word/2010/wordprocessingInk" xmlns:wne="http://schemas.microsoft.com/office/word/2006/wordml" xmlns:wps="http://schemas.microsoft.com/office/word/2010/wordprocessingShape" mc:Ignorable="w14 wp14">
   <w:body>
     <w:p>
       <w:pPr>
@@ -10,8 +10,6 @@
           <w:color w:val="auto"/>
         </w:rPr>
       </w:pPr>
-      <w:bookmarkStart w:id="0" w:name="_GoBack"/>
-      <w:bookmarkEnd w:id="0"/>
       <w:r>
         <w:rPr>
           <w:color w:val="auto"/>
@@ -106,385 +104,13 @@
         <w:jc w:val="right"/>
       </w:pPr>
       <w:r>
-        <w:t>Name _________________________________</w:t>
-      </w:r>
-    </w:p>
-    <w:p>
-      <w:pPr>
-        <w:pStyle w:val="Heading2"/>
-      </w:pPr>
-      <w:r>
-        <w:t>Instructions</w:t>
-      </w:r>
-    </w:p>
-    <w:p>
-      <w:pPr>
-        <w:spacing w:line="240" w:lineRule="auto"/>
-      </w:pPr>
-      <w:r>
-        <w:t>This project retains all the rules of</w:t>
-      </w:r>
-      <w:r>
-        <w:t xml:space="preserve"> a take home test. You may use your book and software that you have developed yourself for this course. If you find it convenient to do so, you may also use a plotting tool such as Excel, SAS, or gnuPlot to render graphics. </w:t>
-      </w:r>
-      <w:r>
-        <w:rPr>
-          <w:color w:val="FF0000"/>
-        </w:rPr>
-        <w:t xml:space="preserve">You </w:t>
-      </w:r>
-      <w:r>
-        <w:rPr>
-          <w:b/>
-          <w:bCs/>
-          <w:i/>
-          <w:iCs/>
-          <w:color w:val="FF0000"/>
-          <w:u w:val="single"/>
-        </w:rPr>
-        <w:t>may not</w:t>
-      </w:r>
-      <w:r>
-        <w:rPr>
-          <w:color w:val="FF0000"/>
-        </w:rPr>
-        <w:t xml:space="preserve"> use commercial</w:t>
-      </w:r>
-      <w:r>
-        <w:rPr>
-          <w:color w:val="FF0000"/>
-        </w:rPr>
-        <w:t xml:space="preserve"> software or</w:t>
-      </w:r>
-      <w:r>
-        <w:rPr>
-          <w:color w:val="FF0000"/>
-        </w:rPr>
-        <w:t xml:space="preserve"> statistical tools, such as those included in Excel or SAS, or MatLab, </w:t>
-      </w:r>
-      <w:r>
-        <w:rPr>
-          <w:color w:val="FF0000"/>
-        </w:rPr>
-        <w:t>to generate the results you report. You may not use the built-in</w:t>
-      </w:r>
-      <w:r>
-        <w:rPr>
-          <w:color w:val="FF0000"/>
-        </w:rPr>
-        <w:t xml:space="preserve"> or library</w:t>
-      </w:r>
-      <w:r>
-        <w:rPr>
-          <w:color w:val="FF0000"/>
-        </w:rPr>
-        <w:t xml:space="preserve"> matrix or vector operations of any programming language to find matrix inverses or determinants, or to perform matrix or vector operations such as addition, subtraction, multiplication, or scalar multiplication.  </w:t>
-      </w:r>
-      <w:r>
-        <w:rPr>
-          <w:b/>
-          <w:i/>
-          <w:color w:val="FF0000"/>
-          <w:sz w:val="28"/>
-          <w:szCs w:val="28"/>
-          <w:u w:val="single"/>
-        </w:rPr>
-        <w:t xml:space="preserve">The results that you </w:t>
-      </w:r>
-      <w:r>
-        <w:rPr>
-          <w:b/>
-          <w:i/>
-          <w:color w:val="FF0000"/>
-          <w:sz w:val="28"/>
-          <w:szCs w:val="28"/>
-          <w:u w:val="single"/>
-        </w:rPr>
-        <w:t>report must arise from algorithms that you yourself have implemented.</w:t>
-      </w:r>
-      <w:r>
-        <w:rPr>
-          <w:color w:val="FF0000"/>
-        </w:rPr>
-        <w:t xml:space="preserve"> (You may use commercial software </w:t>
-      </w:r>
-      <w:r>
-        <w:rPr>
-          <w:b/>
-          <w:i/>
-          <w:color w:val="FF0000"/>
-          <w:u w:val="single"/>
-        </w:rPr>
-        <w:t>only</w:t>
-      </w:r>
-      <w:r>
-        <w:rPr>
-          <w:color w:val="FF0000"/>
-        </w:rPr>
-        <w:t xml:space="preserve"> </w:t>
-      </w:r>
-      <w:r>
-        <w:rPr>
-          <w:color w:val="FF0000"/>
-        </w:rPr>
-        <w:t>to check your work.</w:t>
-      </w:r>
-      <w:r>
-        <w:rPr>
-          <w:color w:val="FF0000"/>
-        </w:rPr>
-        <w:t>)</w:t>
-      </w:r>
-      <w:r>
-        <w:t xml:space="preserve"> </w:t>
-      </w:r>
-      <w:r>
-        <w:rPr>
-          <w:b/>
-          <w:i/>
-          <w:u w:val="single"/>
-        </w:rPr>
-        <w:t>Again, t</w:t>
-      </w:r>
-      <w:r>
-        <w:rPr>
-          <w:b/>
-          <w:i/>
-          <w:u w:val="single"/>
-        </w:rPr>
-        <w:t>he computation</w:t>
-      </w:r>
-      <w:r>
-        <w:rPr>
-          <w:b/>
-          <w:i/>
-          <w:u w:val="single"/>
-        </w:rPr>
-        <w:t>al results required for this projec</w:t>
-      </w:r>
-      <w:r>
-        <w:rPr>
-          <w:b/>
-          <w:i/>
-          <w:u w:val="single"/>
-        </w:rPr>
-        <w:t>t must arise from your own personal implementation of the required algorithms</w:t>
-      </w:r>
-      <w:r>
-        <w:rPr>
-          <w:b/>
-          <w:i/>
-          <w:u w:val="single"/>
-        </w:rPr>
-        <w:t xml:space="preserve"> in a programming language such as </w:t>
-      </w:r>
-      <w:r>
-        <w:rPr>
-          <w:b/>
-          <w:i/>
-          <w:u w:val="single"/>
-        </w:rPr>
-        <w:t xml:space="preserve">Python, </w:t>
-      </w:r>
-      <w:r>
-        <w:rPr>
-          <w:b/>
-          <w:i/>
-          <w:u w:val="single"/>
-        </w:rPr>
-        <w:t>Java, C, or C++</w:t>
-      </w:r>
-      <w:r>
-        <w:rPr>
-          <w:b/>
-          <w:i/>
-          <w:u w:val="single"/>
-        </w:rPr>
-        <w:t>.</w:t>
-      </w:r>
-      <w:r>
-        <w:t xml:space="preserve"> You are required to do your own work in implementing algorithms, creating supporting code, and applying your software to these problems. You must submit your source code together with the examination results. </w:t>
-      </w:r>
-    </w:p>
-    <w:p>
-      <w:pPr>
-        <w:spacing w:line="240" w:lineRule="auto"/>
-      </w:pPr>
-      <w:r>
-        <w:t xml:space="preserve">You are </w:t>
-      </w:r>
-      <w:r>
-        <w:t>expect</w:t>
-      </w:r>
-      <w:r>
-        <w:t>ed</w:t>
-      </w:r>
-      <w:r>
-        <w:t xml:space="preserve"> and require</w:t>
-      </w:r>
-      <w:r>
-        <w:t>d to</w:t>
-      </w:r>
-      <w:r>
-        <w:t xml:space="preserve"> </w:t>
-      </w:r>
-      <w:r>
-        <w:rPr>
-          <w:b/>
-          <w:i/>
-          <w:u w:val="single"/>
-        </w:rPr>
-        <w:t>write</w:t>
-      </w:r>
-      <w:r>
-        <w:t xml:space="preserve"> your findings as you would document the results of laboratory experiments. In order to assure that all questions receive complete responses, </w:t>
-      </w:r>
-      <w:r>
-        <w:t>please embed you</w:t>
-      </w:r>
-      <w:r>
-        <w:t>r responses in</w:t>
-      </w:r>
-      <w:r>
-        <w:t>to</w:t>
-      </w:r>
-      <w:r>
-        <w:t xml:space="preserve"> </w:t>
-      </w:r>
-      <w:r>
-        <w:t xml:space="preserve">the Problems section of </w:t>
-      </w:r>
-      <w:r>
-        <w:t>this projec</w:t>
-      </w:r>
-      <w:r>
-        <w:t>t document itself</w:t>
-      </w:r>
-      <w:r>
-        <w:t xml:space="preserve"> (and prior to submission, please delete both the</w:t>
-      </w:r>
-      <w:r>
-        <w:rPr>
-          <w:b/>
-        </w:rPr>
-        <w:t xml:space="preserve"> Instructions</w:t>
-      </w:r>
-      <w:r>
-        <w:t xml:space="preserve"> and the </w:t>
-      </w:r>
-      <w:r>
-        <w:rPr>
-          <w:b/>
-        </w:rPr>
-        <w:t>Timeliness</w:t>
-      </w:r>
-      <w:r>
-        <w:t xml:space="preserve"> sections)</w:t>
-      </w:r>
-      <w:r>
-        <w:t>.</w:t>
-      </w:r>
-      <w:r>
-        <w:t xml:space="preserve"> Be sure to include in the report any response that you wish to have considered for credit; items linked elsewhere may not be accepted for credit.</w:t>
-      </w:r>
-      <w:r>
-        <w:t xml:space="preserve"> </w:t>
-      </w:r>
-      <w:r>
-        <w:rPr>
-          <w:b/>
-          <w:i/>
-          <w:u w:val="single"/>
-        </w:rPr>
-        <w:t>In order to receive credit for any given problem, you must</w:t>
-      </w:r>
-      <w:r>
-        <w:rPr>
-          <w:b/>
-          <w:i/>
-          <w:u w:val="single"/>
-        </w:rPr>
-        <w:t xml:space="preserve"> also</w:t>
-      </w:r>
-      <w:r>
-        <w:rPr>
-          <w:b/>
-          <w:i/>
-          <w:u w:val="single"/>
-        </w:rPr>
-        <w:t xml:space="preserve"> be prepared to provide a live demonstration of your implementatio</w:t>
-      </w:r>
-      <w:r>
-        <w:rPr>
-          <w:b/>
-          <w:i/>
-          <w:u w:val="single"/>
-        </w:rPr>
-        <w:t>n of the associated algorithms and</w:t>
-      </w:r>
-      <w:r>
-        <w:rPr>
-          <w:b/>
-          <w:i/>
-          <w:u w:val="single"/>
-        </w:rPr>
-        <w:t xml:space="preserve"> to explain any </w:t>
-      </w:r>
-      <w:r>
-        <w:rPr>
-          <w:b/>
-          <w:i/>
-          <w:u w:val="single"/>
-        </w:rPr>
-        <w:t>component of the source code that you</w:t>
-      </w:r>
-      <w:r>
-        <w:rPr>
-          <w:b/>
-          <w:i/>
-          <w:u w:val="single"/>
-        </w:rPr>
-        <w:t xml:space="preserve"> provide.</w:t>
-      </w:r>
-      <w:r>
-        <w:t xml:space="preserve"> Your submission</w:t>
-      </w:r>
-      <w:r>
-        <w:t xml:space="preserve"> document may co</w:t>
-      </w:r>
-      <w:r>
-        <w:t>ntain a mix</w:t>
-      </w:r>
-      <w:r>
-        <w:t>ture</w:t>
-      </w:r>
-      <w:r>
-        <w:t xml:space="preserve"> of program output, charts, or written work, as appropriate.</w:t>
-      </w:r>
-      <w:r>
-        <w:t xml:space="preserve"> </w:t>
-      </w:r>
-    </w:p>
-    <w:p>
-      <w:pPr>
-        <w:pStyle w:val="Heading2"/>
-      </w:pPr>
-      <w:r>
-        <w:t>Timeliness:</w:t>
-      </w:r>
-    </w:p>
-    <w:p>
-      <w:r>
-        <w:t>In order to receive full credit, t</w:t>
-      </w:r>
-      <w:r>
-        <w:t>he project report and supporting documentations or codes must be deliv</w:t>
-      </w:r>
-      <w:r>
-        <w:t>ered by the due date and time</w:t>
-      </w:r>
-      <w:r>
-        <w:t>. Late submissions will accrue a penalties as follows: for the first 24-hour period immediately after the due date, 10%; for the next 24-hour period, 20%; for the next 24-hour period, 40%; for the next 24-hour period, 80%; thereafter, no credit.</w:t>
+        <w:t>Name ___</w:t>
+      </w:r>
+      <w:r>
+        <w:t>Brenton Belanger</w:t>
+      </w:r>
+      <w:r>
+        <w:t>_________</w:t>
       </w:r>
     </w:p>
     <w:p>
@@ -549,7 +175,6 @@
         <w:rPr>
           <w:noProof/>
         </w:rPr>
-        <w:lastRenderedPageBreak/>
         <w:drawing>
           <wp:inline distT="0" distB="0" distL="0" distR="0" wp14:anchorId="7AFB80A1" wp14:editId="633F55C9">
             <wp:extent cx="4625340" cy="4762500"/>
@@ -558,7 +183,7 @@
             <wp:cNvGraphicFramePr/>
             <a:graphic xmlns:a="http://schemas.openxmlformats.org/drawingml/2006/main">
               <a:graphicData uri="http://schemas.openxmlformats.org/drawingml/2006/chart">
-                <c:chart xmlns:c="http://schemas.openxmlformats.org/drawingml/2006/chart" xmlns:r="http://schemas.openxmlformats.org/officeDocument/2006/relationships" r:id="rId6"/>
+                <c:chart xmlns:c="http://schemas.openxmlformats.org/drawingml/2006/chart" xmlns:r="http://schemas.openxmlformats.org/officeDocument/2006/relationships" r:id="rId9"/>
               </a:graphicData>
             </a:graphic>
           </wp:inline>
@@ -634,6 +259,7 @@
         </w:numPr>
       </w:pPr>
       <w:r>
+        <w:lastRenderedPageBreak/>
         <w:t>T</w:t>
       </w:r>
       <w:r>
@@ -682,6 +308,122 @@
     </w:p>
     <w:p>
       <w:pPr>
+        <w:ind w:left="2160"/>
+        <w:rPr>
+          <w:rFonts w:eastAsiaTheme="minorEastAsia"/>
+        </w:rPr>
+      </w:pPr>
+      <w:r>
+        <w:t xml:space="preserve">The mean vector is </w:t>
+      </w:r>
+      <m:oMath>
+        <m:m>
+          <m:mPr>
+            <m:mcs>
+              <m:mc>
+                <m:mcPr>
+                  <m:count m:val="2"/>
+                  <m:mcJc m:val="center"/>
+                </m:mcPr>
+              </m:mc>
+            </m:mcs>
+            <m:ctrlPr>
+              <w:rPr>
+                <w:rFonts w:ascii="Cambria Math" w:hAnsi="Cambria Math"/>
+                <w:i/>
+              </w:rPr>
+            </m:ctrlPr>
+          </m:mPr>
+          <m:mr>
+            <m:e>
+              <m:r>
+                <w:rPr>
+                  <w:rFonts w:ascii="Cambria Math" w:hAnsi="Cambria Math"/>
+                </w:rPr>
+                <m:t>1.65091052139109</m:t>
+              </m:r>
+            </m:e>
+            <m:e>
+              <m:r>
+                <w:rPr>
+                  <w:rFonts w:ascii="Cambria Math" w:hAnsi="Cambria Math"/>
+                </w:rPr>
+                <m:t>-2.62086814969802</m:t>
+              </m:r>
+            </m:e>
+          </m:mr>
+        </m:m>
+      </m:oMath>
+    </w:p>
+    <w:p>
+      <w:pPr>
+        <w:ind w:left="2160"/>
+      </w:pPr>
+      <w:r>
+        <w:rPr>
+          <w:rFonts w:eastAsiaTheme="minorEastAsia"/>
+        </w:rPr>
+        <w:t xml:space="preserve">The covariance matrix is </w:t>
+      </w:r>
+      <m:oMath>
+        <m:m>
+          <m:mPr>
+            <m:mcs>
+              <m:mc>
+                <m:mcPr>
+                  <m:count m:val="2"/>
+                  <m:mcJc m:val="center"/>
+                </m:mcPr>
+              </m:mc>
+            </m:mcs>
+            <m:ctrlPr>
+              <w:rPr>
+                <w:rFonts w:ascii="Cambria Math" w:eastAsiaTheme="minorEastAsia" w:hAnsi="Cambria Math"/>
+                <w:i/>
+              </w:rPr>
+            </m:ctrlPr>
+          </m:mPr>
+          <m:mr>
+            <m:e>
+              <m:r>
+                <w:rPr>
+                  <w:rFonts w:ascii="Cambria Math" w:eastAsiaTheme="minorEastAsia" w:hAnsi="Cambria Math"/>
+                </w:rPr>
+                <m:t>0.591808076158509</m:t>
+              </m:r>
+            </m:e>
+            <m:e>
+              <m:r>
+                <w:rPr>
+                  <w:rFonts w:ascii="Cambria Math" w:eastAsiaTheme="minorEastAsia" w:hAnsi="Cambria Math"/>
+                </w:rPr>
+                <m:t>0.287425321697015</m:t>
+              </m:r>
+            </m:e>
+          </m:mr>
+          <m:mr>
+            <m:e>
+              <m:r>
+                <w:rPr>
+                  <w:rFonts w:ascii="Cambria Math" w:eastAsiaTheme="minorEastAsia" w:hAnsi="Cambria Math"/>
+                </w:rPr>
+                <m:t>0.287425321697015</m:t>
+              </m:r>
+            </m:e>
+            <m:e>
+              <m:r>
+                <w:rPr>
+                  <w:rFonts w:ascii="Cambria Math" w:eastAsiaTheme="minorEastAsia" w:hAnsi="Cambria Math"/>
+                </w:rPr>
+                <m:t>0.189873576623799</m:t>
+              </m:r>
+            </m:e>
+          </m:mr>
+        </m:m>
+      </m:oMath>
+    </w:p>
+    <w:p>
+      <w:pPr>
         <w:numPr>
           <w:ilvl w:val="2"/>
           <w:numId w:val="1"/>
@@ -713,6 +455,20 @@
     </w:p>
     <w:p>
       <w:pPr>
+        <w:ind w:left="2160"/>
+      </w:pPr>
+      <w:r>
+        <w:t xml:space="preserve">The trace of the covariance matrix is </w:t>
+      </w:r>
+      <w:r>
+        <w:t>0.781681652782308</w:t>
+      </w:r>
+      <w:r>
+        <w:t>.</w:t>
+      </w:r>
+    </w:p>
+    <w:p>
+      <w:pPr>
         <w:numPr>
           <w:ilvl w:val="2"/>
           <w:numId w:val="1"/>
@@ -744,6 +500,20 @@
     </w:p>
     <w:p>
       <w:pPr>
+        <w:ind w:left="2160"/>
+      </w:pPr>
+      <w:r>
+        <w:t xml:space="preserve">The determinant of the covariance matrix is </w:t>
+      </w:r>
+      <w:r>
+        <w:t>0.0297554005424331</w:t>
+      </w:r>
+      <w:r>
+        <w:t>.</w:t>
+      </w:r>
+    </w:p>
+    <w:p>
+      <w:pPr>
         <w:numPr>
           <w:ilvl w:val="2"/>
           <w:numId w:val="1"/>
@@ -781,6 +551,34 @@
     </w:p>
     <w:p>
       <w:pPr>
+        <w:ind w:left="2160"/>
+      </w:pPr>
+      <w:r>
+        <w:t>Eigenvalue 1</w:t>
+      </w:r>
+      <w:r>
+        <w:t xml:space="preserve"> is</w:t>
+      </w:r>
+      <w:r>
+        <w:t>: 0.0401256270745474</w:t>
+      </w:r>
+    </w:p>
+    <w:p>
+      <w:pPr>
+        <w:ind w:left="2160"/>
+      </w:pPr>
+      <w:r>
+        <w:t>Eigenvalue 2</w:t>
+      </w:r>
+      <w:r>
+        <w:t xml:space="preserve"> is</w:t>
+      </w:r>
+      <w:r>
+        <w:t>: 0.741556025707761</w:t>
+      </w:r>
+    </w:p>
+    <w:p>
+      <w:pPr>
         <w:numPr>
           <w:ilvl w:val="2"/>
           <w:numId w:val="1"/>
@@ -815,6 +613,101 @@
       <w:r>
         <w:t>(5 points)</w:t>
       </w:r>
+    </w:p>
+    <w:p>
+      <w:pPr>
+        <w:ind w:left="2160"/>
+        <w:rPr>
+          <w:rFonts w:eastAsiaTheme="minorEastAsia"/>
+        </w:rPr>
+      </w:pPr>
+      <w:r>
+        <w:t xml:space="preserve">E1 eigenvector is: </w:t>
+      </w:r>
+      <m:oMath>
+        <m:m>
+          <m:mPr>
+            <m:mcs>
+              <m:mc>
+                <m:mcPr>
+                  <m:count m:val="2"/>
+                  <m:mcJc m:val="center"/>
+                </m:mcPr>
+              </m:mc>
+            </m:mcs>
+            <m:ctrlPr>
+              <w:rPr>
+                <w:rFonts w:ascii="Cambria Math" w:hAnsi="Cambria Math"/>
+                <w:i/>
+              </w:rPr>
+            </m:ctrlPr>
+          </m:mPr>
+          <m:mr>
+            <m:e>
+              <m:r>
+                <w:rPr>
+                  <w:rFonts w:ascii="Cambria Math" w:hAnsi="Cambria Math"/>
+                </w:rPr>
+                <m:t>-0.462049123260861</m:t>
+              </m:r>
+            </m:e>
+            <m:e>
+              <m:r>
+                <w:rPr>
+                  <w:rFonts w:ascii="Cambria Math" w:hAnsi="Cambria Math"/>
+                </w:rPr>
+                <m:t>-0.886854332849465</m:t>
+              </m:r>
+            </m:e>
+          </m:mr>
+        </m:m>
+      </m:oMath>
+    </w:p>
+    <w:p>
+      <w:pPr>
+        <w:ind w:left="2160"/>
+      </w:pPr>
+      <w:r>
+        <w:t xml:space="preserve">E2 eigenvector is: </w:t>
+      </w:r>
+      <m:oMath>
+        <m:m>
+          <m:mPr>
+            <m:mcs>
+              <m:mc>
+                <m:mcPr>
+                  <m:count m:val="2"/>
+                  <m:mcJc m:val="center"/>
+                </m:mcPr>
+              </m:mc>
+            </m:mcs>
+            <m:ctrlPr>
+              <w:rPr>
+                <w:rFonts w:ascii="Cambria Math" w:hAnsi="Cambria Math"/>
+                <w:i/>
+              </w:rPr>
+            </m:ctrlPr>
+          </m:mPr>
+          <m:mr>
+            <m:e>
+              <m:r>
+                <w:rPr>
+                  <w:rFonts w:ascii="Cambria Math" w:hAnsi="Cambria Math"/>
+                </w:rPr>
+                <m:t>0.886854332849465</m:t>
+              </m:r>
+            </m:e>
+            <m:e>
+              <m:r>
+                <w:rPr>
+                  <w:rFonts w:ascii="Cambria Math" w:hAnsi="Cambria Math"/>
+                </w:rPr>
+                <m:t>-0.462049123260861</m:t>
+              </m:r>
+            </m:e>
+          </m:mr>
+        </m:m>
+      </m:oMath>
     </w:p>
     <w:p>
       <w:pPr>
@@ -895,11 +788,7 @@
         <w:t>.</w:t>
       </w:r>
       <w:r>
-        <w:t xml:space="preserve"> You should rescale the </w:t>
-      </w:r>
-      <w:r>
-        <w:lastRenderedPageBreak/>
-        <w:t>eigenvectors to convenience lengths so that they can be seen easily in the plot.</w:t>
+        <w:t xml:space="preserve"> You should rescale the eigenvectors to convenience lengths so that they can be seen easily in the plot.</w:t>
       </w:r>
       <w:r>
         <w:t xml:space="preserve"> </w:t>
@@ -907,6 +796,13 @@
       <w:r>
         <w:t>(5 points)</w:t>
       </w:r>
+    </w:p>
+    <w:p>
+      <w:pPr>
+        <w:ind w:left="1440"/>
+      </w:pPr>
+      <w:bookmarkStart w:id="0" w:name="_GoBack"/>
+      <w:bookmarkEnd w:id="0"/>
     </w:p>
     <w:p>
       <w:pPr>
@@ -1106,6 +1002,11 @@
       <w:r>
         <w:t xml:space="preserve"> matrix, appropriately labeled.)</w:t>
       </w:r>
+    </w:p>
+    <w:p>
+      <w:pPr>
+        <w:ind w:left="2160"/>
+      </w:pPr>
     </w:p>
     <w:p>
       <w:pPr>
@@ -1187,6 +1088,7 @@
         </w:numPr>
       </w:pPr>
       <w:r>
+        <w:lastRenderedPageBreak/>
         <w:t>Use your implementation of the</w:t>
       </w:r>
       <w:r>
@@ -1301,7 +1203,6 @@
         </w:numPr>
       </w:pPr>
       <w:r>
-        <w:lastRenderedPageBreak/>
         <w:t>A</w:t>
       </w:r>
       <w:r>
@@ -1340,7 +1241,7 @@
             <wp:cNvGraphicFramePr/>
             <a:graphic xmlns:a="http://schemas.openxmlformats.org/drawingml/2006/main">
               <a:graphicData uri="http://schemas.openxmlformats.org/drawingml/2006/chart">
-                <c:chart xmlns:c="http://schemas.openxmlformats.org/drawingml/2006/chart" xmlns:r="http://schemas.openxmlformats.org/officeDocument/2006/relationships" r:id="rId7"/>
+                <c:chart xmlns:c="http://schemas.openxmlformats.org/drawingml/2006/chart" xmlns:r="http://schemas.openxmlformats.org/officeDocument/2006/relationships" r:id="rId10"/>
               </a:graphicData>
             </a:graphic>
           </wp:inline>
@@ -1462,7 +1363,7 @@
       <w:r>
         <w:t xml:space="preserve">Recall that a </w:t>
       </w:r>
-      <w:hyperlink r:id="rId8" w:history="1">
+      <w:hyperlink r:id="rId11" w:history="1">
         <w:r>
           <w:rPr>
             <w:rStyle w:val="Hyperlink"/>
@@ -1566,6 +1467,7 @@
         </w:numPr>
       </w:pPr>
       <w:r>
+        <w:lastRenderedPageBreak/>
         <w:t>G</w:t>
       </w:r>
       <w:r>
@@ -1677,7 +1579,6 @@
         </w:numPr>
       </w:pPr>
       <w:r>
-        <w:lastRenderedPageBreak/>
         <w:t>How long did the exhaustive search take?</w:t>
       </w:r>
     </w:p>
@@ -2045,6 +1946,7 @@
         </w:numPr>
       </w:pPr>
       <w:r>
+        <w:lastRenderedPageBreak/>
         <w:t>Find and report the mean, extreme values (the maximum and minimum), and standard deviation of this distribution of solutions.</w:t>
       </w:r>
     </w:p>
@@ -2112,7 +2014,6 @@
           <w:iCs/>
           <w:u w:val="single"/>
         </w:rPr>
-        <w:lastRenderedPageBreak/>
         <w:t>Compare</w:t>
       </w:r>
       <w:r>
@@ -3808,6 +3709,7 @@
                 <w:rFonts w:ascii="Calibri" w:eastAsia="Times New Roman" w:hAnsi="Calibri" w:cs="Times New Roman"/>
                 <w:color w:val="000000"/>
               </w:rPr>
+              <w:lastRenderedPageBreak/>
               <w:t>0.974681576</w:t>
             </w:r>
           </w:p>
@@ -3879,6 +3781,12 @@
     </w:tbl>
     <w:p/>
     <w:sectPr>
+      <w:headerReference w:type="even" r:id="rId12"/>
+      <w:headerReference w:type="default" r:id="rId13"/>
+      <w:footerReference w:type="even" r:id="rId14"/>
+      <w:footerReference w:type="default" r:id="rId15"/>
+      <w:headerReference w:type="first" r:id="rId16"/>
+      <w:footerReference w:type="first" r:id="rId17"/>
       <w:pgSz w:w="12240" w:h="15840"/>
       <w:pgMar w:top="1440" w:right="1440" w:bottom="1440" w:left="1440" w:header="720" w:footer="720" w:gutter="0"/>
       <w:cols w:space="720"/>
@@ -3888,9 +3796,119 @@
 </w:document>
 </file>
 
+<file path=word/endnotes.xml><?xml version="1.0" encoding="utf-8"?>
+<w:endnotes xmlns:wpc="http://schemas.microsoft.com/office/word/2010/wordprocessingCanvas" xmlns:mc="http://schemas.openxmlformats.org/markup-compatibility/2006" xmlns:o="urn:schemas-microsoft-com:office:office" xmlns:r="http://schemas.openxmlformats.org/officeDocument/2006/relationships" xmlns:m="http://schemas.openxmlformats.org/officeDocument/2006/math" xmlns:v="urn:schemas-microsoft-com:vml" xmlns:wp14="http://schemas.microsoft.com/office/word/2010/wordprocessingDrawing" xmlns:wp="http://schemas.openxmlformats.org/drawingml/2006/wordprocessingDrawing" xmlns:w10="urn:schemas-microsoft-com:office:word" xmlns:w="http://schemas.openxmlformats.org/wordprocessingml/2006/main" xmlns:w14="http://schemas.microsoft.com/office/word/2010/wordml" xmlns:wpg="http://schemas.microsoft.com/office/word/2010/wordprocessingGroup" xmlns:wpi="http://schemas.microsoft.com/office/word/2010/wordprocessingInk" xmlns:wne="http://schemas.microsoft.com/office/word/2006/wordml" xmlns:wps="http://schemas.microsoft.com/office/word/2010/wordprocessingShape" mc:Ignorable="w14 wp14">
+  <w:endnote w:type="separator" w:id="-1">
+    <w:p>
+      <w:pPr>
+        <w:spacing w:after="0" w:line="240" w:lineRule="auto"/>
+      </w:pPr>
+      <w:r>
+        <w:separator/>
+      </w:r>
+    </w:p>
+  </w:endnote>
+  <w:endnote w:type="continuationSeparator" w:id="0">
+    <w:p>
+      <w:pPr>
+        <w:spacing w:after="0" w:line="240" w:lineRule="auto"/>
+      </w:pPr>
+      <w:r>
+        <w:continuationSeparator/>
+      </w:r>
+    </w:p>
+  </w:endnote>
+</w:endnotes>
+</file>
+
+<file path=word/footer1.xml><?xml version="1.0" encoding="utf-8"?>
+<w:ftr xmlns:wpc="http://schemas.microsoft.com/office/word/2010/wordprocessingCanvas" xmlns:mc="http://schemas.openxmlformats.org/markup-compatibility/2006" xmlns:o="urn:schemas-microsoft-com:office:office" xmlns:r="http://schemas.openxmlformats.org/officeDocument/2006/relationships" xmlns:m="http://schemas.openxmlformats.org/officeDocument/2006/math" xmlns:v="urn:schemas-microsoft-com:vml" xmlns:wp14="http://schemas.microsoft.com/office/word/2010/wordprocessingDrawing" xmlns:wp="http://schemas.openxmlformats.org/drawingml/2006/wordprocessingDrawing" xmlns:w10="urn:schemas-microsoft-com:office:word" xmlns:w="http://schemas.openxmlformats.org/wordprocessingml/2006/main" xmlns:w14="http://schemas.microsoft.com/office/word/2010/wordml" xmlns:wpg="http://schemas.microsoft.com/office/word/2010/wordprocessingGroup" xmlns:wpi="http://schemas.microsoft.com/office/word/2010/wordprocessingInk" xmlns:wne="http://schemas.microsoft.com/office/word/2006/wordml" xmlns:wps="http://schemas.microsoft.com/office/word/2010/wordprocessingShape" mc:Ignorable="w14 wp14">
+  <w:p>
+    <w:pPr>
+      <w:pStyle w:val="Footer"/>
+    </w:pPr>
+  </w:p>
+</w:ftr>
+</file>
+
+<file path=word/footer2.xml><?xml version="1.0" encoding="utf-8"?>
+<w:ftr xmlns:wpc="http://schemas.microsoft.com/office/word/2010/wordprocessingCanvas" xmlns:mc="http://schemas.openxmlformats.org/markup-compatibility/2006" xmlns:o="urn:schemas-microsoft-com:office:office" xmlns:r="http://schemas.openxmlformats.org/officeDocument/2006/relationships" xmlns:m="http://schemas.openxmlformats.org/officeDocument/2006/math" xmlns:v="urn:schemas-microsoft-com:vml" xmlns:wp14="http://schemas.microsoft.com/office/word/2010/wordprocessingDrawing" xmlns:wp="http://schemas.openxmlformats.org/drawingml/2006/wordprocessingDrawing" xmlns:w10="urn:schemas-microsoft-com:office:word" xmlns:w="http://schemas.openxmlformats.org/wordprocessingml/2006/main" xmlns:w14="http://schemas.microsoft.com/office/word/2010/wordml" xmlns:wpg="http://schemas.microsoft.com/office/word/2010/wordprocessingGroup" xmlns:wpi="http://schemas.microsoft.com/office/word/2010/wordprocessingInk" xmlns:wne="http://schemas.microsoft.com/office/word/2006/wordml" xmlns:wps="http://schemas.microsoft.com/office/word/2010/wordprocessingShape" mc:Ignorable="w14 wp14">
+  <w:p>
+    <w:pPr>
+      <w:pStyle w:val="Footer"/>
+    </w:pPr>
+  </w:p>
+</w:ftr>
+</file>
+
+<file path=word/footer3.xml><?xml version="1.0" encoding="utf-8"?>
+<w:ftr xmlns:wpc="http://schemas.microsoft.com/office/word/2010/wordprocessingCanvas" xmlns:mc="http://schemas.openxmlformats.org/markup-compatibility/2006" xmlns:o="urn:schemas-microsoft-com:office:office" xmlns:r="http://schemas.openxmlformats.org/officeDocument/2006/relationships" xmlns:m="http://schemas.openxmlformats.org/officeDocument/2006/math" xmlns:v="urn:schemas-microsoft-com:vml" xmlns:wp14="http://schemas.microsoft.com/office/word/2010/wordprocessingDrawing" xmlns:wp="http://schemas.openxmlformats.org/drawingml/2006/wordprocessingDrawing" xmlns:w10="urn:schemas-microsoft-com:office:word" xmlns:w="http://schemas.openxmlformats.org/wordprocessingml/2006/main" xmlns:w14="http://schemas.microsoft.com/office/word/2010/wordml" xmlns:wpg="http://schemas.microsoft.com/office/word/2010/wordprocessingGroup" xmlns:wpi="http://schemas.microsoft.com/office/word/2010/wordprocessingInk" xmlns:wne="http://schemas.microsoft.com/office/word/2006/wordml" xmlns:wps="http://schemas.microsoft.com/office/word/2010/wordprocessingShape" mc:Ignorable="w14 wp14">
+  <w:p>
+    <w:pPr>
+      <w:pStyle w:val="Footer"/>
+    </w:pPr>
+  </w:p>
+</w:ftr>
+</file>
+
+<file path=word/footnotes.xml><?xml version="1.0" encoding="utf-8"?>
+<w:footnotes xmlns:wpc="http://schemas.microsoft.com/office/word/2010/wordprocessingCanvas" xmlns:mc="http://schemas.openxmlformats.org/markup-compatibility/2006" xmlns:o="urn:schemas-microsoft-com:office:office" xmlns:r="http://schemas.openxmlformats.org/officeDocument/2006/relationships" xmlns:m="http://schemas.openxmlformats.org/officeDocument/2006/math" xmlns:v="urn:schemas-microsoft-com:vml" xmlns:wp14="http://schemas.microsoft.com/office/word/2010/wordprocessingDrawing" xmlns:wp="http://schemas.openxmlformats.org/drawingml/2006/wordprocessingDrawing" xmlns:w10="urn:schemas-microsoft-com:office:word" xmlns:w="http://schemas.openxmlformats.org/wordprocessingml/2006/main" xmlns:w14="http://schemas.microsoft.com/office/word/2010/wordml" xmlns:wpg="http://schemas.microsoft.com/office/word/2010/wordprocessingGroup" xmlns:wpi="http://schemas.microsoft.com/office/word/2010/wordprocessingInk" xmlns:wne="http://schemas.microsoft.com/office/word/2006/wordml" xmlns:wps="http://schemas.microsoft.com/office/word/2010/wordprocessingShape" mc:Ignorable="w14 wp14">
+  <w:footnote w:type="separator" w:id="-1">
+    <w:p>
+      <w:pPr>
+        <w:spacing w:after="0" w:line="240" w:lineRule="auto"/>
+      </w:pPr>
+      <w:r>
+        <w:separator/>
+      </w:r>
+    </w:p>
+  </w:footnote>
+  <w:footnote w:type="continuationSeparator" w:id="0">
+    <w:p>
+      <w:pPr>
+        <w:spacing w:after="0" w:line="240" w:lineRule="auto"/>
+      </w:pPr>
+      <w:r>
+        <w:continuationSeparator/>
+      </w:r>
+    </w:p>
+  </w:footnote>
+</w:footnotes>
+</file>
+
+<file path=word/header1.xml><?xml version="1.0" encoding="utf-8"?>
+<w:hdr xmlns:wpc="http://schemas.microsoft.com/office/word/2010/wordprocessingCanvas" xmlns:mc="http://schemas.openxmlformats.org/markup-compatibility/2006" xmlns:o="urn:schemas-microsoft-com:office:office" xmlns:r="http://schemas.openxmlformats.org/officeDocument/2006/relationships" xmlns:m="http://schemas.openxmlformats.org/officeDocument/2006/math" xmlns:v="urn:schemas-microsoft-com:vml" xmlns:wp14="http://schemas.microsoft.com/office/word/2010/wordprocessingDrawing" xmlns:wp="http://schemas.openxmlformats.org/drawingml/2006/wordprocessingDrawing" xmlns:w10="urn:schemas-microsoft-com:office:word" xmlns:w="http://schemas.openxmlformats.org/wordprocessingml/2006/main" xmlns:w14="http://schemas.microsoft.com/office/word/2010/wordml" xmlns:wpg="http://schemas.microsoft.com/office/word/2010/wordprocessingGroup" xmlns:wpi="http://schemas.microsoft.com/office/word/2010/wordprocessingInk" xmlns:wne="http://schemas.microsoft.com/office/word/2006/wordml" xmlns:wps="http://schemas.microsoft.com/office/word/2010/wordprocessingShape" mc:Ignorable="w14 wp14">
+  <w:p>
+    <w:pPr>
+      <w:pStyle w:val="Header"/>
+    </w:pPr>
+  </w:p>
+</w:hdr>
+</file>
+
+<file path=word/header2.xml><?xml version="1.0" encoding="utf-8"?>
+<w:hdr xmlns:wpc="http://schemas.microsoft.com/office/word/2010/wordprocessingCanvas" xmlns:mc="http://schemas.openxmlformats.org/markup-compatibility/2006" xmlns:o="urn:schemas-microsoft-com:office:office" xmlns:r="http://schemas.openxmlformats.org/officeDocument/2006/relationships" xmlns:m="http://schemas.openxmlformats.org/officeDocument/2006/math" xmlns:v="urn:schemas-microsoft-com:vml" xmlns:wp14="http://schemas.microsoft.com/office/word/2010/wordprocessingDrawing" xmlns:wp="http://schemas.openxmlformats.org/drawingml/2006/wordprocessingDrawing" xmlns:w10="urn:schemas-microsoft-com:office:word" xmlns:w="http://schemas.openxmlformats.org/wordprocessingml/2006/main" xmlns:w14="http://schemas.microsoft.com/office/word/2010/wordml" xmlns:wpg="http://schemas.microsoft.com/office/word/2010/wordprocessingGroup" xmlns:wpi="http://schemas.microsoft.com/office/word/2010/wordprocessingInk" xmlns:wne="http://schemas.microsoft.com/office/word/2006/wordml" xmlns:wps="http://schemas.microsoft.com/office/word/2010/wordprocessingShape" mc:Ignorable="w14 wp14">
+  <w:p>
+    <w:pPr>
+      <w:pStyle w:val="Header"/>
+    </w:pPr>
+  </w:p>
+</w:hdr>
+</file>
+
+<file path=word/header3.xml><?xml version="1.0" encoding="utf-8"?>
+<w:hdr xmlns:wpc="http://schemas.microsoft.com/office/word/2010/wordprocessingCanvas" xmlns:mc="http://schemas.openxmlformats.org/markup-compatibility/2006" xmlns:o="urn:schemas-microsoft-com:office:office" xmlns:r="http://schemas.openxmlformats.org/officeDocument/2006/relationships" xmlns:m="http://schemas.openxmlformats.org/officeDocument/2006/math" xmlns:v="urn:schemas-microsoft-com:vml" xmlns:wp14="http://schemas.microsoft.com/office/word/2010/wordprocessingDrawing" xmlns:wp="http://schemas.openxmlformats.org/drawingml/2006/wordprocessingDrawing" xmlns:w10="urn:schemas-microsoft-com:office:word" xmlns:w="http://schemas.openxmlformats.org/wordprocessingml/2006/main" xmlns:w14="http://schemas.microsoft.com/office/word/2010/wordml" xmlns:wpg="http://schemas.microsoft.com/office/word/2010/wordprocessingGroup" xmlns:wpi="http://schemas.microsoft.com/office/word/2010/wordprocessingInk" xmlns:wne="http://schemas.microsoft.com/office/word/2006/wordml" xmlns:wps="http://schemas.microsoft.com/office/word/2010/wordprocessingShape" mc:Ignorable="w14 wp14">
+  <w:p>
+    <w:pPr>
+      <w:pStyle w:val="Header"/>
+    </w:pPr>
+  </w:p>
+</w:hdr>
+</file>
+
 <file path=word/numbering.xml><?xml version="1.0" encoding="utf-8"?>
-<w:numbering xmlns:wpc="http://schemas.microsoft.com/office/word/2010/wordprocessingCanvas" xmlns:cx="http://schemas.microsoft.com/office/drawing/2014/chartex" xmlns:cx1="http://schemas.microsoft.com/office/drawing/2015/9/8/chartex" xmlns:mc="http://schemas.openxmlformats.org/markup-compatibility/2006" xmlns:o="urn:schemas-microsoft-com:office:office" xmlns:r="http://schemas.openxmlformats.org/officeDocument/2006/relationships" xmlns:m="http://schemas.openxmlformats.org/officeDocument/2006/math" xmlns:v="urn:schemas-microsoft-com:vml" xmlns:wp14="http://schemas.microsoft.com/office/word/2010/wordprocessingDrawing" xmlns:wp="http://schemas.openxmlformats.org/drawingml/2006/wordprocessingDrawing" xmlns:w10="urn:schemas-microsoft-com:office:word" xmlns:w="http://schemas.openxmlformats.org/wordprocessingml/2006/main" xmlns:w14="http://schemas.microsoft.com/office/word/2010/wordml" xmlns:w15="http://schemas.microsoft.com/office/word/2012/wordml" xmlns:w16se="http://schemas.microsoft.com/office/word/2015/wordml/symex" xmlns:wpg="http://schemas.microsoft.com/office/word/2010/wordprocessingGroup" xmlns:wpi="http://schemas.microsoft.com/office/word/2010/wordprocessingInk" xmlns:wne="http://schemas.microsoft.com/office/word/2006/wordml" xmlns:wps="http://schemas.microsoft.com/office/word/2010/wordprocessingShape" mc:Ignorable="w14 w15 w16se wp14">
-  <w:abstractNum w:abstractNumId="0" w15:restartNumberingAfterBreak="0">
+<w:numbering xmlns:wpc="http://schemas.microsoft.com/office/word/2010/wordprocessingCanvas" xmlns:mc="http://schemas.openxmlformats.org/markup-compatibility/2006" xmlns:o="urn:schemas-microsoft-com:office:office" xmlns:r="http://schemas.openxmlformats.org/officeDocument/2006/relationships" xmlns:m="http://schemas.openxmlformats.org/officeDocument/2006/math" xmlns:v="urn:schemas-microsoft-com:vml" xmlns:wp14="http://schemas.microsoft.com/office/word/2010/wordprocessingDrawing" xmlns:wp="http://schemas.openxmlformats.org/drawingml/2006/wordprocessingDrawing" xmlns:w10="urn:schemas-microsoft-com:office:word" xmlns:w="http://schemas.openxmlformats.org/wordprocessingml/2006/main" xmlns:w14="http://schemas.microsoft.com/office/word/2010/wordml" xmlns:wpg="http://schemas.microsoft.com/office/word/2010/wordprocessingGroup" xmlns:wpi="http://schemas.microsoft.com/office/word/2010/wordprocessingInk" xmlns:wne="http://schemas.microsoft.com/office/word/2006/wordml" xmlns:wps="http://schemas.microsoft.com/office/word/2010/wordprocessingShape" mc:Ignorable="w14 wp14">
+  <w:abstractNum w:abstractNumId="0">
     <w:nsid w:val="348F14FD"/>
     <w:multiLevelType w:val="hybridMultilevel"/>
     <w:tmpl w:val="D834BD7A"/>
@@ -3976,7 +3994,7 @@
       </w:pPr>
     </w:lvl>
   </w:abstractNum>
-  <w:abstractNum w:abstractNumId="1" w15:restartNumberingAfterBreak="0">
+  <w:abstractNum w:abstractNumId="1">
     <w:nsid w:val="53F23DC9"/>
     <w:multiLevelType w:val="hybridMultilevel"/>
     <w:tmpl w:val="26001F98"/>
@@ -4089,7 +4107,7 @@
       </w:rPr>
     </w:lvl>
   </w:abstractNum>
-  <w:abstractNum w:abstractNumId="2" w15:restartNumberingAfterBreak="0">
+  <w:abstractNum w:abstractNumId="2">
     <w:nsid w:val="691D3D7C"/>
     <w:multiLevelType w:val="hybridMultilevel"/>
     <w:tmpl w:val="DECA9806"/>
@@ -4175,7 +4193,7 @@
       </w:pPr>
     </w:lvl>
   </w:abstractNum>
-  <w:abstractNum w:abstractNumId="3" w15:restartNumberingAfterBreak="0">
+  <w:abstractNum w:abstractNumId="3">
     <w:nsid w:val="7D9B6AEE"/>
     <w:multiLevelType w:val="hybridMultilevel"/>
     <w:tmpl w:val="B12ECFCE"/>
@@ -4307,7 +4325,7 @@
 </file>
 
 <file path=word/styles.xml><?xml version="1.0" encoding="utf-8"?>
-<w:styles xmlns:mc="http://schemas.openxmlformats.org/markup-compatibility/2006" xmlns:r="http://schemas.openxmlformats.org/officeDocument/2006/relationships" xmlns:w="http://schemas.openxmlformats.org/wordprocessingml/2006/main" xmlns:w14="http://schemas.microsoft.com/office/word/2010/wordml" xmlns:w15="http://schemas.microsoft.com/office/word/2012/wordml" xmlns:w16se="http://schemas.microsoft.com/office/word/2015/wordml/symex" mc:Ignorable="w14 w15 w16se">
+<w:styles xmlns:mc="http://schemas.openxmlformats.org/markup-compatibility/2006" xmlns:r="http://schemas.openxmlformats.org/officeDocument/2006/relationships" xmlns:w="http://schemas.openxmlformats.org/wordprocessingml/2006/main" xmlns:w14="http://schemas.microsoft.com/office/word/2010/wordml" mc:Ignorable="w14">
   <w:docDefaults>
     <w:rPrDefault>
       <w:rPr>
@@ -4323,371 +4341,140 @@
       </w:pPr>
     </w:pPrDefault>
   </w:docDefaults>
-  <w:latentStyles w:defLockedState="0" w:defUIPriority="0" w:defSemiHidden="0" w:defUnhideWhenUsed="0" w:defQFormat="0" w:count="371">
-    <w:lsdException w:name="Normal" w:qFormat="1"/>
-    <w:lsdException w:name="heading 1" w:uiPriority="9" w:qFormat="1"/>
-    <w:lsdException w:name="heading 2" w:semiHidden="1" w:uiPriority="9" w:unhideWhenUsed="1" w:qFormat="1"/>
-    <w:lsdException w:name="heading 3" w:semiHidden="1" w:uiPriority="9" w:unhideWhenUsed="1" w:qFormat="1"/>
-    <w:lsdException w:name="heading 4" w:semiHidden="1" w:uiPriority="9" w:unhideWhenUsed="1" w:qFormat="1"/>
-    <w:lsdException w:name="heading 5" w:semiHidden="1" w:uiPriority="9" w:unhideWhenUsed="1" w:qFormat="1"/>
-    <w:lsdException w:name="heading 6" w:semiHidden="1" w:uiPriority="9" w:unhideWhenUsed="1" w:qFormat="1"/>
-    <w:lsdException w:name="heading 7" w:semiHidden="1" w:uiPriority="9" w:unhideWhenUsed="1" w:qFormat="1"/>
-    <w:lsdException w:name="heading 8" w:semiHidden="1" w:uiPriority="9" w:unhideWhenUsed="1" w:qFormat="1"/>
-    <w:lsdException w:name="heading 9" w:semiHidden="1" w:uiPriority="9" w:unhideWhenUsed="1" w:qFormat="1"/>
-    <w:lsdException w:name="index 1" w:semiHidden="1" w:unhideWhenUsed="1"/>
-    <w:lsdException w:name="index 2" w:semiHidden="1" w:unhideWhenUsed="1"/>
-    <w:lsdException w:name="index 3" w:semiHidden="1" w:unhideWhenUsed="1"/>
-    <w:lsdException w:name="index 4" w:semiHidden="1" w:unhideWhenUsed="1"/>
-    <w:lsdException w:name="index 5" w:semiHidden="1" w:unhideWhenUsed="1"/>
-    <w:lsdException w:name="index 6" w:semiHidden="1" w:unhideWhenUsed="1"/>
-    <w:lsdException w:name="index 7" w:semiHidden="1" w:unhideWhenUsed="1"/>
-    <w:lsdException w:name="index 8" w:semiHidden="1" w:unhideWhenUsed="1"/>
-    <w:lsdException w:name="index 9" w:semiHidden="1" w:unhideWhenUsed="1"/>
-    <w:lsdException w:name="toc 1" w:semiHidden="1" w:unhideWhenUsed="1"/>
-    <w:lsdException w:name="toc 2" w:semiHidden="1" w:unhideWhenUsed="1"/>
-    <w:lsdException w:name="toc 3" w:semiHidden="1" w:unhideWhenUsed="1"/>
-    <w:lsdException w:name="toc 4" w:semiHidden="1" w:unhideWhenUsed="1"/>
-    <w:lsdException w:name="toc 5" w:semiHidden="1" w:unhideWhenUsed="1"/>
-    <w:lsdException w:name="toc 6" w:semiHidden="1" w:unhideWhenUsed="1"/>
-    <w:lsdException w:name="toc 7" w:semiHidden="1" w:unhideWhenUsed="1"/>
-    <w:lsdException w:name="toc 8" w:semiHidden="1" w:unhideWhenUsed="1"/>
-    <w:lsdException w:name="toc 9" w:semiHidden="1" w:unhideWhenUsed="1"/>
-    <w:lsdException w:name="Normal Indent" w:semiHidden="1" w:unhideWhenUsed="1"/>
-    <w:lsdException w:name="footnote text" w:semiHidden="1" w:unhideWhenUsed="1"/>
-    <w:lsdException w:name="annotation text" w:semiHidden="1" w:unhideWhenUsed="1"/>
-    <w:lsdException w:name="header" w:semiHidden="1" w:unhideWhenUsed="1"/>
-    <w:lsdException w:name="footer" w:semiHidden="1" w:unhideWhenUsed="1"/>
-    <w:lsdException w:name="index heading" w:semiHidden="1" w:unhideWhenUsed="1"/>
-    <w:lsdException w:name="caption" w:semiHidden="1" w:uiPriority="35" w:unhideWhenUsed="1" w:qFormat="1"/>
-    <w:lsdException w:name="table of figures" w:semiHidden="1" w:unhideWhenUsed="1"/>
-    <w:lsdException w:name="envelope address" w:semiHidden="1" w:unhideWhenUsed="1"/>
-    <w:lsdException w:name="envelope return" w:semiHidden="1" w:unhideWhenUsed="1"/>
-    <w:lsdException w:name="footnote reference" w:semiHidden="1" w:unhideWhenUsed="1"/>
-    <w:lsdException w:name="annotation reference" w:semiHidden="1" w:unhideWhenUsed="1"/>
-    <w:lsdException w:name="line number" w:semiHidden="1" w:unhideWhenUsed="1"/>
-    <w:lsdException w:name="page number" w:semiHidden="1" w:unhideWhenUsed="1"/>
-    <w:lsdException w:name="endnote reference" w:semiHidden="1" w:unhideWhenUsed="1"/>
-    <w:lsdException w:name="endnote text" w:semiHidden="1" w:unhideWhenUsed="1"/>
-    <w:lsdException w:name="table of authorities" w:semiHidden="1" w:unhideWhenUsed="1"/>
-    <w:lsdException w:name="macro" w:semiHidden="1" w:unhideWhenUsed="1"/>
-    <w:lsdException w:name="toa heading" w:semiHidden="1" w:unhideWhenUsed="1"/>
-    <w:lsdException w:name="List" w:semiHidden="1" w:unhideWhenUsed="1"/>
-    <w:lsdException w:name="List Bullet" w:semiHidden="1" w:unhideWhenUsed="1"/>
-    <w:lsdException w:name="List 2" w:semiHidden="1" w:unhideWhenUsed="1"/>
-    <w:lsdException w:name="List 3" w:semiHidden="1" w:unhideWhenUsed="1"/>
-    <w:lsdException w:name="List Bullet 2" w:semiHidden="1" w:unhideWhenUsed="1"/>
-    <w:lsdException w:name="List Bullet 3" w:semiHidden="1" w:unhideWhenUsed="1"/>
-    <w:lsdException w:name="List Bullet 4" w:semiHidden="1" w:unhideWhenUsed="1"/>
-    <w:lsdException w:name="List Bullet 5" w:semiHidden="1" w:unhideWhenUsed="1"/>
-    <w:lsdException w:name="List Number 2" w:semiHidden="1" w:unhideWhenUsed="1"/>
-    <w:lsdException w:name="List Number 3" w:semiHidden="1" w:unhideWhenUsed="1"/>
-    <w:lsdException w:name="List Number 4" w:semiHidden="1" w:unhideWhenUsed="1"/>
-    <w:lsdException w:name="List Number 5" w:semiHidden="1" w:unhideWhenUsed="1"/>
-    <w:lsdException w:name="Title" w:uiPriority="10" w:qFormat="1"/>
-    <w:lsdException w:name="Closing" w:semiHidden="1" w:unhideWhenUsed="1"/>
-    <w:lsdException w:name="Signature" w:semiHidden="1" w:unhideWhenUsed="1"/>
-    <w:lsdException w:name="Default Paragraph Font" w:semiHidden="1" w:unhideWhenUsed="1"/>
-    <w:lsdException w:name="Body Text" w:semiHidden="1" w:unhideWhenUsed="1"/>
-    <w:lsdException w:name="Body Text Indent" w:semiHidden="1" w:unhideWhenUsed="1"/>
-    <w:lsdException w:name="List Continue" w:semiHidden="1" w:unhideWhenUsed="1"/>
-    <w:lsdException w:name="List Continue 2" w:semiHidden="1" w:unhideWhenUsed="1"/>
-    <w:lsdException w:name="List Continue 3" w:semiHidden="1" w:unhideWhenUsed="1"/>
-    <w:lsdException w:name="List Continue 4" w:semiHidden="1" w:unhideWhenUsed="1"/>
-    <w:lsdException w:name="List Continue 5" w:semiHidden="1" w:unhideWhenUsed="1"/>
-    <w:lsdException w:name="Message Header" w:semiHidden="1" w:unhideWhenUsed="1"/>
-    <w:lsdException w:name="Subtitle" w:uiPriority="11" w:qFormat="1"/>
-    <w:lsdException w:name="Body Text First Indent 2" w:semiHidden="1" w:unhideWhenUsed="1"/>
-    <w:lsdException w:name="Note Heading" w:semiHidden="1" w:unhideWhenUsed="1"/>
-    <w:lsdException w:name="Body Text 2" w:semiHidden="1" w:unhideWhenUsed="1"/>
-    <w:lsdException w:name="Body Text 3" w:semiHidden="1" w:unhideWhenUsed="1"/>
-    <w:lsdException w:name="Body Text Indent 2" w:semiHidden="1" w:unhideWhenUsed="1"/>
-    <w:lsdException w:name="Body Text Indent 3" w:semiHidden="1" w:unhideWhenUsed="1"/>
-    <w:lsdException w:name="Block Text" w:semiHidden="1" w:unhideWhenUsed="1"/>
-    <w:lsdException w:name="Hyperlink" w:semiHidden="1" w:unhideWhenUsed="1"/>
-    <w:lsdException w:name="FollowedHyperlink" w:semiHidden="1" w:unhideWhenUsed="1"/>
-    <w:lsdException w:name="Strong" w:uiPriority="22" w:qFormat="1"/>
-    <w:lsdException w:name="Emphasis" w:uiPriority="20" w:qFormat="1"/>
-    <w:lsdException w:name="Document Map" w:semiHidden="1" w:unhideWhenUsed="1"/>
-    <w:lsdException w:name="Plain Text" w:semiHidden="1" w:unhideWhenUsed="1"/>
-    <w:lsdException w:name="E-mail Signature" w:semiHidden="1" w:unhideWhenUsed="1"/>
-    <w:lsdException w:name="HTML Top of Form" w:semiHidden="1" w:unhideWhenUsed="1"/>
-    <w:lsdException w:name="HTML Bottom of Form" w:semiHidden="1" w:unhideWhenUsed="1"/>
-    <w:lsdException w:name="Normal (Web)" w:semiHidden="1" w:unhideWhenUsed="1"/>
-    <w:lsdException w:name="HTML Acronym" w:semiHidden="1" w:unhideWhenUsed="1"/>
-    <w:lsdException w:name="HTML Address" w:semiHidden="1" w:unhideWhenUsed="1"/>
-    <w:lsdException w:name="HTML Cite" w:semiHidden="1" w:unhideWhenUsed="1"/>
-    <w:lsdException w:name="HTML Code" w:semiHidden="1" w:unhideWhenUsed="1"/>
-    <w:lsdException w:name="HTML Definition" w:semiHidden="1" w:unhideWhenUsed="1"/>
-    <w:lsdException w:name="HTML Keyboard" w:semiHidden="1" w:unhideWhenUsed="1"/>
-    <w:lsdException w:name="HTML Preformatted" w:semiHidden="1" w:unhideWhenUsed="1"/>
-    <w:lsdException w:name="HTML Sample" w:semiHidden="1" w:unhideWhenUsed="1"/>
-    <w:lsdException w:name="HTML Typewriter" w:semiHidden="1" w:unhideWhenUsed="1"/>
-    <w:lsdException w:name="HTML Variable" w:semiHidden="1" w:unhideWhenUsed="1"/>
-    <w:lsdException w:name="Normal Table" w:semiHidden="1" w:unhideWhenUsed="1"/>
-    <w:lsdException w:name="annotation subject" w:semiHidden="1" w:unhideWhenUsed="1"/>
-    <w:lsdException w:name="No List" w:semiHidden="1" w:unhideWhenUsed="1"/>
-    <w:lsdException w:name="Outline List 1" w:semiHidden="1" w:unhideWhenUsed="1"/>
-    <w:lsdException w:name="Outline List 2" w:semiHidden="1" w:unhideWhenUsed="1"/>
-    <w:lsdException w:name="Outline List 3" w:semiHidden="1" w:unhideWhenUsed="1"/>
-    <w:lsdException w:name="Table Simple 1" w:semiHidden="1" w:unhideWhenUsed="1"/>
-    <w:lsdException w:name="Table Simple 2" w:semiHidden="1" w:unhideWhenUsed="1"/>
-    <w:lsdException w:name="Table Simple 3" w:semiHidden="1" w:unhideWhenUsed="1"/>
-    <w:lsdException w:name="Table Classic 1" w:semiHidden="1" w:unhideWhenUsed="1"/>
-    <w:lsdException w:name="Table Classic 2" w:semiHidden="1" w:unhideWhenUsed="1"/>
-    <w:lsdException w:name="Table Classic 3" w:semiHidden="1" w:unhideWhenUsed="1"/>
-    <w:lsdException w:name="Table Classic 4" w:semiHidden="1" w:unhideWhenUsed="1"/>
-    <w:lsdException w:name="Table Colorful 1" w:semiHidden="1" w:unhideWhenUsed="1"/>
-    <w:lsdException w:name="Table Colorful 2" w:semiHidden="1" w:unhideWhenUsed="1"/>
-    <w:lsdException w:name="Table Colorful 3" w:semiHidden="1" w:unhideWhenUsed="1"/>
-    <w:lsdException w:name="Table Columns 1" w:semiHidden="1" w:unhideWhenUsed="1"/>
-    <w:lsdException w:name="Table Columns 2" w:semiHidden="1" w:unhideWhenUsed="1"/>
-    <w:lsdException w:name="Table Columns 3" w:semiHidden="1" w:unhideWhenUsed="1"/>
-    <w:lsdException w:name="Table Columns 4" w:semiHidden="1" w:unhideWhenUsed="1"/>
-    <w:lsdException w:name="Table Columns 5" w:semiHidden="1" w:unhideWhenUsed="1"/>
-    <w:lsdException w:name="Table Grid 1" w:semiHidden="1" w:unhideWhenUsed="1"/>
-    <w:lsdException w:name="Table Grid 2" w:semiHidden="1" w:unhideWhenUsed="1"/>
-    <w:lsdException w:name="Table Grid 3" w:semiHidden="1" w:unhideWhenUsed="1"/>
-    <w:lsdException w:name="Table Grid 4" w:semiHidden="1" w:unhideWhenUsed="1"/>
-    <w:lsdException w:name="Table Grid 5" w:semiHidden="1" w:unhideWhenUsed="1"/>
-    <w:lsdException w:name="Table Grid 6" w:semiHidden="1" w:unhideWhenUsed="1"/>
-    <w:lsdException w:name="Table Grid 7" w:semiHidden="1" w:unhideWhenUsed="1"/>
-    <w:lsdException w:name="Table Grid 8" w:semiHidden="1" w:unhideWhenUsed="1"/>
-    <w:lsdException w:name="Table List 1" w:semiHidden="1" w:unhideWhenUsed="1"/>
-    <w:lsdException w:name="Table List 2" w:semiHidden="1" w:unhideWhenUsed="1"/>
-    <w:lsdException w:name="Table List 3" w:semiHidden="1" w:unhideWhenUsed="1"/>
-    <w:lsdException w:name="Table List 4" w:semiHidden="1" w:unhideWhenUsed="1"/>
-    <w:lsdException w:name="Table List 5" w:semiHidden="1" w:unhideWhenUsed="1"/>
-    <w:lsdException w:name="Table List 6" w:semiHidden="1" w:unhideWhenUsed="1"/>
-    <w:lsdException w:name="Table List 7" w:semiHidden="1" w:unhideWhenUsed="1"/>
-    <w:lsdException w:name="Table List 8" w:semiHidden="1" w:unhideWhenUsed="1"/>
-    <w:lsdException w:name="Table 3D effects 1" w:semiHidden="1" w:unhideWhenUsed="1"/>
-    <w:lsdException w:name="Table 3D effects 2" w:semiHidden="1" w:unhideWhenUsed="1"/>
-    <w:lsdException w:name="Table 3D effects 3" w:semiHidden="1" w:unhideWhenUsed="1"/>
-    <w:lsdException w:name="Table Contemporary" w:semiHidden="1" w:unhideWhenUsed="1"/>
-    <w:lsdException w:name="Table Elegant" w:semiHidden="1" w:unhideWhenUsed="1"/>
-    <w:lsdException w:name="Table Professional" w:semiHidden="1" w:unhideWhenUsed="1"/>
-    <w:lsdException w:name="Table Subtle 1" w:semiHidden="1" w:unhideWhenUsed="1"/>
-    <w:lsdException w:name="Table Subtle 2" w:semiHidden="1" w:unhideWhenUsed="1"/>
-    <w:lsdException w:name="Table Web 1" w:semiHidden="1" w:unhideWhenUsed="1"/>
-    <w:lsdException w:name="Table Web 2" w:semiHidden="1" w:unhideWhenUsed="1"/>
-    <w:lsdException w:name="Table Web 3" w:semiHidden="1" w:unhideWhenUsed="1"/>
-    <w:lsdException w:name="Balloon Text" w:semiHidden="1" w:unhideWhenUsed="1"/>
-    <w:lsdException w:name="Table Theme" w:semiHidden="1" w:unhideWhenUsed="1"/>
-    <w:lsdException w:name="Placeholder Text" w:semiHidden="1" w:uiPriority="99"/>
-    <w:lsdException w:name="No Spacing" w:uiPriority="1" w:qFormat="1"/>
-    <w:lsdException w:name="Light Shading" w:uiPriority="60"/>
-    <w:lsdException w:name="Light List" w:uiPriority="61"/>
-    <w:lsdException w:name="Light Grid" w:uiPriority="62"/>
-    <w:lsdException w:name="Medium Shading 1" w:uiPriority="63"/>
-    <w:lsdException w:name="Medium Shading 2" w:uiPriority="64"/>
-    <w:lsdException w:name="Medium List 1" w:uiPriority="65"/>
-    <w:lsdException w:name="Medium List 2" w:uiPriority="66"/>
-    <w:lsdException w:name="Medium Grid 1" w:uiPriority="67"/>
-    <w:lsdException w:name="Medium Grid 2" w:uiPriority="68"/>
-    <w:lsdException w:name="Medium Grid 3" w:uiPriority="69"/>
-    <w:lsdException w:name="Dark List" w:uiPriority="70"/>
-    <w:lsdException w:name="Colorful Shading" w:uiPriority="71"/>
-    <w:lsdException w:name="Colorful List" w:uiPriority="72"/>
-    <w:lsdException w:name="Colorful Grid" w:uiPriority="73"/>
-    <w:lsdException w:name="Light Shading Accent 1" w:uiPriority="60"/>
-    <w:lsdException w:name="Light List Accent 1" w:uiPriority="61"/>
-    <w:lsdException w:name="Light Grid Accent 1" w:uiPriority="62"/>
-    <w:lsdException w:name="Medium Shading 1 Accent 1" w:uiPriority="63"/>
-    <w:lsdException w:name="Medium Shading 2 Accent 1" w:uiPriority="64"/>
-    <w:lsdException w:name="Medium List 1 Accent 1" w:uiPriority="65"/>
-    <w:lsdException w:name="Revision" w:semiHidden="1" w:uiPriority="99"/>
-    <w:lsdException w:name="List Paragraph" w:uiPriority="34" w:qFormat="1"/>
-    <w:lsdException w:name="Quote" w:uiPriority="29" w:qFormat="1"/>
-    <w:lsdException w:name="Intense Quote" w:uiPriority="30" w:qFormat="1"/>
-    <w:lsdException w:name="Medium List 2 Accent 1" w:uiPriority="66"/>
-    <w:lsdException w:name="Medium Grid 1 Accent 1" w:uiPriority="67"/>
-    <w:lsdException w:name="Medium Grid 2 Accent 1" w:uiPriority="68"/>
-    <w:lsdException w:name="Medium Grid 3 Accent 1" w:uiPriority="69"/>
-    <w:lsdException w:name="Dark List Accent 1" w:uiPriority="70"/>
-    <w:lsdException w:name="Colorful Shading Accent 1" w:uiPriority="71"/>
-    <w:lsdException w:name="Colorful List Accent 1" w:uiPriority="72"/>
-    <w:lsdException w:name="Colorful Grid Accent 1" w:uiPriority="73"/>
-    <w:lsdException w:name="Light Shading Accent 2" w:uiPriority="60"/>
-    <w:lsdException w:name="Light List Accent 2" w:uiPriority="61"/>
-    <w:lsdException w:name="Light Grid Accent 2" w:uiPriority="62"/>
-    <w:lsdException w:name="Medium Shading 1 Accent 2" w:uiPriority="63"/>
-    <w:lsdException w:name="Medium Shading 2 Accent 2" w:uiPriority="64"/>
-    <w:lsdException w:name="Medium List 1 Accent 2" w:uiPriority="65"/>
-    <w:lsdException w:name="Medium List 2 Accent 2" w:uiPriority="66"/>
-    <w:lsdException w:name="Medium Grid 1 Accent 2" w:uiPriority="67"/>
-    <w:lsdException w:name="Medium Grid 2 Accent 2" w:uiPriority="68"/>
-    <w:lsdException w:name="Medium Grid 3 Accent 2" w:uiPriority="69"/>
-    <w:lsdException w:name="Dark List Accent 2" w:uiPriority="70"/>
-    <w:lsdException w:name="Colorful Shading Accent 2" w:uiPriority="71"/>
-    <w:lsdException w:name="Colorful List Accent 2" w:uiPriority="72"/>
-    <w:lsdException w:name="Colorful Grid Accent 2" w:uiPriority="73"/>
-    <w:lsdException w:name="Light Shading Accent 3" w:uiPriority="60"/>
-    <w:lsdException w:name="Light List Accent 3" w:uiPriority="61"/>
-    <w:lsdException w:name="Light Grid Accent 3" w:uiPriority="62"/>
-    <w:lsdException w:name="Medium Shading 1 Accent 3" w:uiPriority="63"/>
-    <w:lsdException w:name="Medium Shading 2 Accent 3" w:uiPriority="64"/>
-    <w:lsdException w:name="Medium List 1 Accent 3" w:uiPriority="65"/>
-    <w:lsdException w:name="Medium List 2 Accent 3" w:uiPriority="66"/>
-    <w:lsdException w:name="Medium Grid 1 Accent 3" w:uiPriority="67"/>
-    <w:lsdException w:name="Medium Grid 2 Accent 3" w:uiPriority="68"/>
-    <w:lsdException w:name="Medium Grid 3 Accent 3" w:uiPriority="69"/>
-    <w:lsdException w:name="Dark List Accent 3" w:uiPriority="70"/>
-    <w:lsdException w:name="Colorful Shading Accent 3" w:uiPriority="71"/>
-    <w:lsdException w:name="Colorful List Accent 3" w:uiPriority="72"/>
-    <w:lsdException w:name="Colorful Grid Accent 3" w:uiPriority="73"/>
-    <w:lsdException w:name="Light Shading Accent 4" w:uiPriority="60"/>
-    <w:lsdException w:name="Light List Accent 4" w:uiPriority="61"/>
-    <w:lsdException w:name="Light Grid Accent 4" w:uiPriority="62"/>
-    <w:lsdException w:name="Medium Shading 1 Accent 4" w:uiPriority="63"/>
-    <w:lsdException w:name="Medium Shading 2 Accent 4" w:uiPriority="64"/>
-    <w:lsdException w:name="Medium List 1 Accent 4" w:uiPriority="65"/>
-    <w:lsdException w:name="Medium List 2 Accent 4" w:uiPriority="66"/>
-    <w:lsdException w:name="Medium Grid 1 Accent 4" w:uiPriority="67"/>
-    <w:lsdException w:name="Medium Grid 2 Accent 4" w:uiPriority="68"/>
-    <w:lsdException w:name="Medium Grid 3 Accent 4" w:uiPriority="69"/>
-    <w:lsdException w:name="Dark List Accent 4" w:uiPriority="70"/>
-    <w:lsdException w:name="Colorful Shading Accent 4" w:uiPriority="71"/>
-    <w:lsdException w:name="Colorful List Accent 4" w:uiPriority="72"/>
-    <w:lsdException w:name="Colorful Grid Accent 4" w:uiPriority="73"/>
-    <w:lsdException w:name="Light Shading Accent 5" w:uiPriority="60"/>
-    <w:lsdException w:name="Light List Accent 5" w:uiPriority="61"/>
-    <w:lsdException w:name="Light Grid Accent 5" w:uiPriority="62"/>
-    <w:lsdException w:name="Medium Shading 1 Accent 5" w:uiPriority="63"/>
-    <w:lsdException w:name="Medium Shading 2 Accent 5" w:uiPriority="64"/>
-    <w:lsdException w:name="Medium List 1 Accent 5" w:uiPriority="65"/>
-    <w:lsdException w:name="Medium List 2 Accent 5" w:uiPriority="66"/>
-    <w:lsdException w:name="Medium Grid 1 Accent 5" w:uiPriority="67"/>
-    <w:lsdException w:name="Medium Grid 2 Accent 5" w:uiPriority="68"/>
-    <w:lsdException w:name="Medium Grid 3 Accent 5" w:uiPriority="69"/>
-    <w:lsdException w:name="Dark List Accent 5" w:uiPriority="70"/>
-    <w:lsdException w:name="Colorful Shading Accent 5" w:uiPriority="71"/>
-    <w:lsdException w:name="Colorful List Accent 5" w:uiPriority="72"/>
-    <w:lsdException w:name="Colorful Grid Accent 5" w:uiPriority="73"/>
-    <w:lsdException w:name="Light Shading Accent 6" w:uiPriority="60"/>
-    <w:lsdException w:name="Light List Accent 6" w:uiPriority="61"/>
-    <w:lsdException w:name="Light Grid Accent 6" w:uiPriority="62"/>
-    <w:lsdException w:name="Medium Shading 1 Accent 6" w:uiPriority="63"/>
-    <w:lsdException w:name="Medium Shading 2 Accent 6" w:uiPriority="64"/>
-    <w:lsdException w:name="Medium List 1 Accent 6" w:uiPriority="65"/>
-    <w:lsdException w:name="Medium List 2 Accent 6" w:uiPriority="66"/>
-    <w:lsdException w:name="Medium Grid 1 Accent 6" w:uiPriority="67"/>
-    <w:lsdException w:name="Medium Grid 2 Accent 6" w:uiPriority="68"/>
-    <w:lsdException w:name="Medium Grid 3 Accent 6" w:uiPriority="69"/>
-    <w:lsdException w:name="Dark List Accent 6" w:uiPriority="70"/>
-    <w:lsdException w:name="Colorful Shading Accent 6" w:uiPriority="71"/>
-    <w:lsdException w:name="Colorful List Accent 6" w:uiPriority="72"/>
-    <w:lsdException w:name="Colorful Grid Accent 6" w:uiPriority="73"/>
-    <w:lsdException w:name="Subtle Emphasis" w:uiPriority="19" w:qFormat="1"/>
-    <w:lsdException w:name="Intense Emphasis" w:uiPriority="21" w:qFormat="1"/>
-    <w:lsdException w:name="Subtle Reference" w:uiPriority="31" w:qFormat="1"/>
-    <w:lsdException w:name="Intense Reference" w:uiPriority="32" w:qFormat="1"/>
-    <w:lsdException w:name="Book Title" w:uiPriority="33" w:qFormat="1"/>
-    <w:lsdException w:name="Bibliography" w:semiHidden="1" w:uiPriority="37" w:unhideWhenUsed="1"/>
-    <w:lsdException w:name="TOC Heading" w:semiHidden="1" w:uiPriority="39" w:unhideWhenUsed="1" w:qFormat="1"/>
-    <w:lsdException w:name="Plain Table 1" w:uiPriority="41"/>
-    <w:lsdException w:name="Plain Table 2" w:uiPriority="42"/>
-    <w:lsdException w:name="Plain Table 3" w:uiPriority="43"/>
-    <w:lsdException w:name="Plain Table 4" w:uiPriority="44"/>
-    <w:lsdException w:name="Plain Table 5" w:uiPriority="45"/>
-    <w:lsdException w:name="Grid Table Light" w:uiPriority="40"/>
-    <w:lsdException w:name="Grid Table 1 Light" w:uiPriority="46"/>
-    <w:lsdException w:name="Grid Table 2" w:uiPriority="47"/>
-    <w:lsdException w:name="Grid Table 3" w:uiPriority="48"/>
-    <w:lsdException w:name="Grid Table 4" w:uiPriority="49"/>
-    <w:lsdException w:name="Grid Table 5 Dark" w:uiPriority="50"/>
-    <w:lsdException w:name="Grid Table 6 Colorful" w:uiPriority="51"/>
-    <w:lsdException w:name="Grid Table 7 Colorful" w:uiPriority="52"/>
-    <w:lsdException w:name="Grid Table 1 Light Accent 1" w:uiPriority="46"/>
-    <w:lsdException w:name="Grid Table 2 Accent 1" w:uiPriority="47"/>
-    <w:lsdException w:name="Grid Table 3 Accent 1" w:uiPriority="48"/>
-    <w:lsdException w:name="Grid Table 4 Accent 1" w:uiPriority="49"/>
-    <w:lsdException w:name="Grid Table 5 Dark Accent 1" w:uiPriority="50"/>
-    <w:lsdException w:name="Grid Table 6 Colorful Accent 1" w:uiPriority="51"/>
-    <w:lsdException w:name="Grid Table 7 Colorful Accent 1" w:uiPriority="52"/>
-    <w:lsdException w:name="Grid Table 1 Light Accent 2" w:uiPriority="46"/>
-    <w:lsdException w:name="Grid Table 2 Accent 2" w:uiPriority="47"/>
-    <w:lsdException w:name="Grid Table 3 Accent 2" w:uiPriority="48"/>
-    <w:lsdException w:name="Grid Table 4 Accent 2" w:uiPriority="49"/>
-    <w:lsdException w:name="Grid Table 5 Dark Accent 2" w:uiPriority="50"/>
-    <w:lsdException w:name="Grid Table 6 Colorful Accent 2" w:uiPriority="51"/>
-    <w:lsdException w:name="Grid Table 7 Colorful Accent 2" w:uiPriority="52"/>
-    <w:lsdException w:name="Grid Table 1 Light Accent 3" w:uiPriority="46"/>
-    <w:lsdException w:name="Grid Table 2 Accent 3" w:uiPriority="47"/>
-    <w:lsdException w:name="Grid Table 3 Accent 3" w:uiPriority="48"/>
-    <w:lsdException w:name="Grid Table 4 Accent 3" w:uiPriority="49"/>
-    <w:lsdException w:name="Grid Table 5 Dark Accent 3" w:uiPriority="50"/>
-    <w:lsdException w:name="Grid Table 6 Colorful Accent 3" w:uiPriority="51"/>
-    <w:lsdException w:name="Grid Table 7 Colorful Accent 3" w:uiPriority="52"/>
-    <w:lsdException w:name="Grid Table 1 Light Accent 4" w:uiPriority="46"/>
-    <w:lsdException w:name="Grid Table 2 Accent 4" w:uiPriority="47"/>
-    <w:lsdException w:name="Grid Table 3 Accent 4" w:uiPriority="48"/>
-    <w:lsdException w:name="Grid Table 4 Accent 4" w:uiPriority="49"/>
-    <w:lsdException w:name="Grid Table 5 Dark Accent 4" w:uiPriority="50"/>
-    <w:lsdException w:name="Grid Table 6 Colorful Accent 4" w:uiPriority="51"/>
-    <w:lsdException w:name="Grid Table 7 Colorful Accent 4" w:uiPriority="52"/>
-    <w:lsdException w:name="Grid Table 1 Light Accent 5" w:uiPriority="46"/>
-    <w:lsdException w:name="Grid Table 2 Accent 5" w:uiPriority="47"/>
-    <w:lsdException w:name="Grid Table 3 Accent 5" w:uiPriority="48"/>
-    <w:lsdException w:name="Grid Table 4 Accent 5" w:uiPriority="49"/>
-    <w:lsdException w:name="Grid Table 5 Dark Accent 5" w:uiPriority="50"/>
-    <w:lsdException w:name="Grid Table 6 Colorful Accent 5" w:uiPriority="51"/>
-    <w:lsdException w:name="Grid Table 7 Colorful Accent 5" w:uiPriority="52"/>
-    <w:lsdException w:name="Grid Table 1 Light Accent 6" w:uiPriority="46"/>
-    <w:lsdException w:name="Grid Table 2 Accent 6" w:uiPriority="47"/>
-    <w:lsdException w:name="Grid Table 3 Accent 6" w:uiPriority="48"/>
-    <w:lsdException w:name="Grid Table 4 Accent 6" w:uiPriority="49"/>
-    <w:lsdException w:name="Grid Table 5 Dark Accent 6" w:uiPriority="50"/>
-    <w:lsdException w:name="Grid Table 6 Colorful Accent 6" w:uiPriority="51"/>
-    <w:lsdException w:name="Grid Table 7 Colorful Accent 6" w:uiPriority="52"/>
-    <w:lsdException w:name="List Table 1 Light" w:uiPriority="46"/>
-    <w:lsdException w:name="List Table 2" w:uiPriority="47"/>
-    <w:lsdException w:name="List Table 3" w:uiPriority="48"/>
-    <w:lsdException w:name="List Table 4" w:uiPriority="49"/>
-    <w:lsdException w:name="List Table 5 Dark" w:uiPriority="50"/>
-    <w:lsdException w:name="List Table 6 Colorful" w:uiPriority="51"/>
-    <w:lsdException w:name="List Table 7 Colorful" w:uiPriority="52"/>
-    <w:lsdException w:name="List Table 1 Light Accent 1" w:uiPriority="46"/>
-    <w:lsdException w:name="List Table 2 Accent 1" w:uiPriority="47"/>
-    <w:lsdException w:name="List Table 3 Accent 1" w:uiPriority="48"/>
-    <w:lsdException w:name="List Table 4 Accent 1" w:uiPriority="49"/>
-    <w:lsdException w:name="List Table 5 Dark Accent 1" w:uiPriority="50"/>
-    <w:lsdException w:name="List Table 6 Colorful Accent 1" w:uiPriority="51"/>
-    <w:lsdException w:name="List Table 7 Colorful Accent 1" w:uiPriority="52"/>
-    <w:lsdException w:name="List Table 1 Light Accent 2" w:uiPriority="46"/>
-    <w:lsdException w:name="List Table 2 Accent 2" w:uiPriority="47"/>
-    <w:lsdException w:name="List Table 3 Accent 2" w:uiPriority="48"/>
-    <w:lsdException w:name="List Table 4 Accent 2" w:uiPriority="49"/>
-    <w:lsdException w:name="List Table 5 Dark Accent 2" w:uiPriority="50"/>
-    <w:lsdException w:name="List Table 6 Colorful Accent 2" w:uiPriority="51"/>
-    <w:lsdException w:name="List Table 7 Colorful Accent 2" w:uiPriority="52"/>
-    <w:lsdException w:name="List Table 1 Light Accent 3" w:uiPriority="46"/>
-    <w:lsdException w:name="List Table 2 Accent 3" w:uiPriority="47"/>
-    <w:lsdException w:name="List Table 3 Accent 3" w:uiPriority="48"/>
-    <w:lsdException w:name="List Table 4 Accent 3" w:uiPriority="49"/>
-    <w:lsdException w:name="List Table 5 Dark Accent 3" w:uiPriority="50"/>
-    <w:lsdException w:name="List Table 6 Colorful Accent 3" w:uiPriority="51"/>
-    <w:lsdException w:name="List Table 7 Colorful Accent 3" w:uiPriority="52"/>
-    <w:lsdException w:name="List Table 1 Light Accent 4" w:uiPriority="46"/>
-    <w:lsdException w:name="List Table 2 Accent 4" w:uiPriority="47"/>
-    <w:lsdException w:name="List Table 3 Accent 4" w:uiPriority="48"/>
-    <w:lsdException w:name="List Table 4 Accent 4" w:uiPriority="49"/>
-    <w:lsdException w:name="List Table 5 Dark Accent 4" w:uiPriority="50"/>
-    <w:lsdException w:name="List Table 6 Colorful Accent 4" w:uiPriority="51"/>
-    <w:lsdException w:name="List Table 7 Colorful Accent 4" w:uiPriority="52"/>
-    <w:lsdException w:name="List Table 1 Light Accent 5" w:uiPriority="46"/>
-    <w:lsdException w:name="List Table 2 Accent 5" w:uiPriority="47"/>
-    <w:lsdException w:name="List Table 3 Accent 5" w:uiPriority="48"/>
-    <w:lsdException w:name="List Table 4 Accent 5" w:uiPriority="49"/>
-    <w:lsdException w:name="List Table 5 Dark Accent 5" w:uiPriority="50"/>
-    <w:lsdException w:name="List Table 6 Colorful Accent 5" w:uiPriority="51"/>
-    <w:lsdException w:name="List Table 7 Colorful Accent 5" w:uiPriority="52"/>
-    <w:lsdException w:name="List Table 1 Light Accent 6" w:uiPriority="46"/>
-    <w:lsdException w:name="List Table 2 Accent 6" w:uiPriority="47"/>
-    <w:lsdException w:name="List Table 3 Accent 6" w:uiPriority="48"/>
-    <w:lsdException w:name="List Table 4 Accent 6" w:uiPriority="49"/>
-    <w:lsdException w:name="List Table 5 Dark Accent 6" w:uiPriority="50"/>
-    <w:lsdException w:name="List Table 6 Colorful Accent 6" w:uiPriority="51"/>
-    <w:lsdException w:name="List Table 7 Colorful Accent 6" w:uiPriority="52"/>
+  <w:latentStyles w:defLockedState="0" w:defUIPriority="0" w:defSemiHidden="1" w:defUnhideWhenUsed="1" w:defQFormat="0" w:count="267">
+    <w:lsdException w:name="Normal" w:semiHidden="0" w:unhideWhenUsed="0" w:qFormat="1"/>
+    <w:lsdException w:name="heading 1" w:semiHidden="0" w:uiPriority="9" w:unhideWhenUsed="0" w:qFormat="1"/>
+    <w:lsdException w:name="heading 2" w:uiPriority="9" w:qFormat="1"/>
+    <w:lsdException w:name="heading 3" w:uiPriority="9" w:qFormat="1"/>
+    <w:lsdException w:name="heading 4" w:uiPriority="9" w:qFormat="1"/>
+    <w:lsdException w:name="heading 5" w:uiPriority="9" w:qFormat="1"/>
+    <w:lsdException w:name="heading 6" w:uiPriority="9" w:qFormat="1"/>
+    <w:lsdException w:name="heading 7" w:uiPriority="9" w:qFormat="1"/>
+    <w:lsdException w:name="heading 8" w:uiPriority="9" w:qFormat="1"/>
+    <w:lsdException w:name="heading 9" w:uiPriority="9" w:qFormat="1"/>
+    <w:lsdException w:name="caption" w:uiPriority="35" w:qFormat="1"/>
+    <w:lsdException w:name="List Number" w:semiHidden="0" w:unhideWhenUsed="0"/>
+    <w:lsdException w:name="List 4" w:semiHidden="0" w:unhideWhenUsed="0"/>
+    <w:lsdException w:name="List 5" w:semiHidden="0" w:unhideWhenUsed="0"/>
+    <w:lsdException w:name="Title" w:semiHidden="0" w:uiPriority="10" w:unhideWhenUsed="0" w:qFormat="1"/>
+    <w:lsdException w:name="Subtitle" w:semiHidden="0" w:uiPriority="11" w:unhideWhenUsed="0" w:qFormat="1"/>
+    <w:lsdException w:name="Salutation" w:semiHidden="0" w:unhideWhenUsed="0"/>
+    <w:lsdException w:name="Date" w:semiHidden="0" w:unhideWhenUsed="0"/>
+    <w:lsdException w:name="Body Text First Indent" w:semiHidden="0" w:unhideWhenUsed="0"/>
+    <w:lsdException w:name="Strong" w:semiHidden="0" w:uiPriority="22" w:unhideWhenUsed="0" w:qFormat="1"/>
+    <w:lsdException w:name="Emphasis" w:semiHidden="0" w:uiPriority="20" w:unhideWhenUsed="0" w:qFormat="1"/>
+    <w:lsdException w:name="Table Grid" w:semiHidden="0" w:unhideWhenUsed="0"/>
+    <w:lsdException w:name="Placeholder Text" w:uiPriority="99" w:unhideWhenUsed="0"/>
+    <w:lsdException w:name="No Spacing" w:semiHidden="0" w:uiPriority="1" w:unhideWhenUsed="0" w:qFormat="1"/>
+    <w:lsdException w:name="Light Shading" w:semiHidden="0" w:uiPriority="60" w:unhideWhenUsed="0"/>
+    <w:lsdException w:name="Light List" w:semiHidden="0" w:uiPriority="61" w:unhideWhenUsed="0"/>
+    <w:lsdException w:name="Light Grid" w:semiHidden="0" w:uiPriority="62" w:unhideWhenUsed="0"/>
+    <w:lsdException w:name="Medium Shading 1" w:semiHidden="0" w:uiPriority="63" w:unhideWhenUsed="0"/>
+    <w:lsdException w:name="Medium Shading 2" w:semiHidden="0" w:uiPriority="64" w:unhideWhenUsed="0"/>
+    <w:lsdException w:name="Medium List 1" w:semiHidden="0" w:uiPriority="65" w:unhideWhenUsed="0"/>
+    <w:lsdException w:name="Medium List 2" w:semiHidden="0" w:uiPriority="66" w:unhideWhenUsed="0"/>
+    <w:lsdException w:name="Medium Grid 1" w:semiHidden="0" w:uiPriority="67" w:unhideWhenUsed="0"/>
+    <w:lsdException w:name="Medium Grid 2" w:semiHidden="0" w:uiPriority="68" w:unhideWhenUsed="0"/>
+    <w:lsdException w:name="Medium Grid 3" w:semiHidden="0" w:uiPriority="69" w:unhideWhenUsed="0"/>
+    <w:lsdException w:name="Dark List" w:semiHidden="0" w:uiPriority="70" w:unhideWhenUsed="0"/>
+    <w:lsdException w:name="Colorful Shading" w:semiHidden="0" w:uiPriority="71" w:unhideWhenUsed="0"/>
+    <w:lsdException w:name="Colorful List" w:semiHidden="0" w:uiPriority="72" w:unhideWhenUsed="0"/>
+    <w:lsdException w:name="Colorful Grid" w:semiHidden="0" w:uiPriority="73" w:unhideWhenUsed="0"/>
+    <w:lsdException w:name="Light Shading Accent 1" w:semiHidden="0" w:uiPriority="60" w:unhideWhenUsed="0"/>
+    <w:lsdException w:name="Light List Accent 1" w:semiHidden="0" w:uiPriority="61" w:unhideWhenUsed="0"/>
+    <w:lsdException w:name="Light Grid Accent 1" w:semiHidden="0" w:uiPriority="62" w:unhideWhenUsed="0"/>
+    <w:lsdException w:name="Medium Shading 1 Accent 1" w:semiHidden="0" w:uiPriority="63" w:unhideWhenUsed="0"/>
+    <w:lsdException w:name="Medium Shading 2 Accent 1" w:semiHidden="0" w:uiPriority="64" w:unhideWhenUsed="0"/>
+    <w:lsdException w:name="Medium List 1 Accent 1" w:semiHidden="0" w:uiPriority="65" w:unhideWhenUsed="0"/>
+    <w:lsdException w:name="Revision" w:uiPriority="99" w:unhideWhenUsed="0"/>
+    <w:lsdException w:name="List Paragraph" w:semiHidden="0" w:uiPriority="34" w:unhideWhenUsed="0" w:qFormat="1"/>
+    <w:lsdException w:name="Quote" w:semiHidden="0" w:uiPriority="29" w:unhideWhenUsed="0" w:qFormat="1"/>
+    <w:lsdException w:name="Intense Quote" w:semiHidden="0" w:uiPriority="30" w:unhideWhenUsed="0" w:qFormat="1"/>
+    <w:lsdException w:name="Medium List 2 Accent 1" w:semiHidden="0" w:uiPriority="66" w:unhideWhenUsed="0"/>
+    <w:lsdException w:name="Medium Grid 1 Accent 1" w:semiHidden="0" w:uiPriority="67" w:unhideWhenUsed="0"/>
+    <w:lsdException w:name="Medium Grid 2 Accent 1" w:semiHidden="0" w:uiPriority="68" w:unhideWhenUsed="0"/>
+    <w:lsdException w:name="Medium Grid 3 Accent 1" w:semiHidden="0" w:uiPriority="69" w:unhideWhenUsed="0"/>
+    <w:lsdException w:name="Dark List Accent 1" w:semiHidden="0" w:uiPriority="70" w:unhideWhenUsed="0"/>
+    <w:lsdException w:name="Colorful Shading Accent 1" w:semiHidden="0" w:uiPriority="71" w:unhideWhenUsed="0"/>
+    <w:lsdException w:name="Colorful List Accent 1" w:semiHidden="0" w:uiPriority="72" w:unhideWhenUsed="0"/>
+    <w:lsdException w:name="Colorful Grid Accent 1" w:semiHidden="0" w:uiPriority="73" w:unhideWhenUsed="0"/>
+    <w:lsdException w:name="Light Shading Accent 2" w:semiHidden="0" w:uiPriority="60" w:unhideWhenUsed="0"/>
+    <w:lsdException w:name="Light List Accent 2" w:semiHidden="0" w:uiPriority="61" w:unhideWhenUsed="0"/>
+    <w:lsdException w:name="Light Grid Accent 2" w:semiHidden="0" w:uiPriority="62" w:unhideWhenUsed="0"/>
+    <w:lsdException w:name="Medium Shading 1 Accent 2" w:semiHidden="0" w:uiPriority="63" w:unhideWhenUsed="0"/>
+    <w:lsdException w:name="Medium Shading 2 Accent 2" w:semiHidden="0" w:uiPriority="64" w:unhideWhenUsed="0"/>
+    <w:lsdException w:name="Medium List 1 Accent 2" w:semiHidden="0" w:uiPriority="65" w:unhideWhenUsed="0"/>
+    <w:lsdException w:name="Medium List 2 Accent 2" w:semiHidden="0" w:uiPriority="66" w:unhideWhenUsed="0"/>
+    <w:lsdException w:name="Medium Grid 1 Accent 2" w:semiHidden="0" w:uiPriority="67" w:unhideWhenUsed="0"/>
+    <w:lsdException w:name="Medium Grid 2 Accent 2" w:semiHidden="0" w:uiPriority="68" w:unhideWhenUsed="0"/>
+    <w:lsdException w:name="Medium Grid 3 Accent 2" w:semiHidden="0" w:uiPriority="69" w:unhideWhenUsed="0"/>
+    <w:lsdException w:name="Dark List Accent 2" w:semiHidden="0" w:uiPriority="70" w:unhideWhenUsed="0"/>
+    <w:lsdException w:name="Colorful Shading Accent 2" w:semiHidden="0" w:uiPriority="71" w:unhideWhenUsed="0"/>
+    <w:lsdException w:name="Colorful List Accent 2" w:semiHidden="0" w:uiPriority="72" w:unhideWhenUsed="0"/>
+    <w:lsdException w:name="Colorful Grid Accent 2" w:semiHidden="0" w:uiPriority="73" w:unhideWhenUsed="0"/>
+    <w:lsdException w:name="Light Shading Accent 3" w:semiHidden="0" w:uiPriority="60" w:unhideWhenUsed="0"/>
+    <w:lsdException w:name="Light List Accent 3" w:semiHidden="0" w:uiPriority="61" w:unhideWhenUsed="0"/>
+    <w:lsdException w:name="Light Grid Accent 3" w:semiHidden="0" w:uiPriority="62" w:unhideWhenUsed="0"/>
+    <w:lsdException w:name="Medium Shading 1 Accent 3" w:semiHidden="0" w:uiPriority="63" w:unhideWhenUsed="0"/>
+    <w:lsdException w:name="Medium Shading 2 Accent 3" w:semiHidden="0" w:uiPriority="64" w:unhideWhenUsed="0"/>
+    <w:lsdException w:name="Medium List 1 Accent 3" w:semiHidden="0" w:uiPriority="65" w:unhideWhenUsed="0"/>
+    <w:lsdException w:name="Medium List 2 Accent 3" w:semiHidden="0" w:uiPriority="66" w:unhideWhenUsed="0"/>
+    <w:lsdException w:name="Medium Grid 1 Accent 3" w:semiHidden="0" w:uiPriority="67" w:unhideWhenUsed="0"/>
+    <w:lsdException w:name="Medium Grid 2 Accent 3" w:semiHidden="0" w:uiPriority="68" w:unhideWhenUsed="0"/>
+    <w:lsdException w:name="Medium Grid 3 Accent 3" w:semiHidden="0" w:uiPriority="69" w:unhideWhenUsed="0"/>
+    <w:lsdException w:name="Dark List Accent 3" w:semiHidden="0" w:uiPriority="70" w:unhideWhenUsed="0"/>
+    <w:lsdException w:name="Colorful Shading Accent 3" w:semiHidden="0" w:uiPriority="71" w:unhideWhenUsed="0"/>
+    <w:lsdException w:name="Colorful List Accent 3" w:semiHidden="0" w:uiPriority="72" w:unhideWhenUsed="0"/>
+    <w:lsdException w:name="Colorful Grid Accent 3" w:semiHidden="0" w:uiPriority="73" w:unhideWhenUsed="0"/>
+    <w:lsdException w:name="Light Shading Accent 4" w:semiHidden="0" w:uiPriority="60" w:unhideWhenUsed="0"/>
+    <w:lsdException w:name="Light List Accent 4" w:semiHidden="0" w:uiPriority="61" w:unhideWhenUsed="0"/>
+    <w:lsdException w:name="Light Grid Accent 4" w:semiHidden="0" w:uiPriority="62" w:unhideWhenUsed="0"/>
+    <w:lsdException w:name="Medium Shading 1 Accent 4" w:semiHidden="0" w:uiPriority="63" w:unhideWhenUsed="0"/>
+    <w:lsdException w:name="Medium Shading 2 Accent 4" w:semiHidden="0" w:uiPriority="64" w:unhideWhenUsed="0"/>
+    <w:lsdException w:name="Medium List 1 Accent 4" w:semiHidden="0" w:uiPriority="65" w:unhideWhenUsed="0"/>
+    <w:lsdException w:name="Medium List 2 Accent 4" w:semiHidden="0" w:uiPriority="66" w:unhideWhenUsed="0"/>
+    <w:lsdException w:name="Medium Grid 1 Accent 4" w:semiHidden="0" w:uiPriority="67" w:unhideWhenUsed="0"/>
+    <w:lsdException w:name="Medium Grid 2 Accent 4" w:semiHidden="0" w:uiPriority="68" w:unhideWhenUsed="0"/>
+    <w:lsdException w:name="Medium Grid 3 Accent 4" w:semiHidden="0" w:uiPriority="69" w:unhideWhenUsed="0"/>
+    <w:lsdException w:name="Dark List Accent 4" w:semiHidden="0" w:uiPriority="70" w:unhideWhenUsed="0"/>
+    <w:lsdException w:name="Colorful Shading Accent 4" w:semiHidden="0" w:uiPriority="71" w:unhideWhenUsed="0"/>
+    <w:lsdException w:name="Colorful List Accent 4" w:semiHidden="0" w:uiPriority="72" w:unhideWhenUsed="0"/>
+    <w:lsdException w:name="Colorful Grid Accent 4" w:semiHidden="0" w:uiPriority="73" w:unhideWhenUsed="0"/>
+    <w:lsdException w:name="Light Shading Accent 5" w:semiHidden="0" w:uiPriority="60" w:unhideWhenUsed="0"/>
+    <w:lsdException w:name="Light List Accent 5" w:semiHidden="0" w:uiPriority="61" w:unhideWhenUsed="0"/>
+    <w:lsdException w:name="Light Grid Accent 5" w:semiHidden="0" w:uiPriority="62" w:unhideWhenUsed="0"/>
+    <w:lsdException w:name="Medium Shading 1 Accent 5" w:semiHidden="0" w:uiPriority="63" w:unhideWhenUsed="0"/>
+    <w:lsdException w:name="Medium Shading 2 Accent 5" w:semiHidden="0" w:uiPriority="64" w:unhideWhenUsed="0"/>
+    <w:lsdException w:name="Medium List 1 Accent 5" w:semiHidden="0" w:uiPriority="65" w:unhideWhenUsed="0"/>
+    <w:lsdException w:name="Medium List 2 Accent 5" w:semiHidden="0" w:uiPriority="66" w:unhideWhenUsed="0"/>
+    <w:lsdException w:name="Medium Grid 1 Accent 5" w:semiHidden="0" w:uiPriority="67" w:unhideWhenUsed="0"/>
+    <w:lsdException w:name="Medium Grid 2 Accent 5" w:semiHidden="0" w:uiPriority="68" w:unhideWhenUsed="0"/>
+    <w:lsdException w:name="Medium Grid 3 Accent 5" w:semiHidden="0" w:uiPriority="69" w:unhideWhenUsed="0"/>
+    <w:lsdException w:name="Dark List Accent 5" w:semiHidden="0" w:uiPriority="70" w:unhideWhenUsed="0"/>
+    <w:lsdException w:name="Colorful Shading Accent 5" w:semiHidden="0" w:uiPriority="71" w:unhideWhenUsed="0"/>
+    <w:lsdException w:name="Colorful List Accent 5" w:semiHidden="0" w:uiPriority="72" w:unhideWhenUsed="0"/>
+    <w:lsdException w:name="Colorful Grid Accent 5" w:semiHidden="0" w:uiPriority="73" w:unhideWhenUsed="0"/>
+    <w:lsdException w:name="Light Shading Accent 6" w:semiHidden="0" w:uiPriority="60" w:unhideWhenUsed="0"/>
+    <w:lsdException w:name="Light List Accent 6" w:semiHidden="0" w:uiPriority="61" w:unhideWhenUsed="0"/>
+    <w:lsdException w:name="Light Grid Accent 6" w:semiHidden="0" w:uiPriority="62" w:unhideWhenUsed="0"/>
+    <w:lsdException w:name="Medium Shading 1 Accent 6" w:semiHidden="0" w:uiPriority="63" w:unhideWhenUsed="0"/>
+    <w:lsdException w:name="Medium Shading 2 Accent 6" w:semiHidden="0" w:uiPriority="64" w:unhideWhenUsed="0"/>
+    <w:lsdException w:name="Medium List 1 Accent 6" w:semiHidden="0" w:uiPriority="65" w:unhideWhenUsed="0"/>
+    <w:lsdException w:name="Medium List 2 Accent 6" w:semiHidden="0" w:uiPriority="66" w:unhideWhenUsed="0"/>
+    <w:lsdException w:name="Medium Grid 1 Accent 6" w:semiHidden="0" w:uiPriority="67" w:unhideWhenUsed="0"/>
+    <w:lsdException w:name="Medium Grid 2 Accent 6" w:semiHidden="0" w:uiPriority="68" w:unhideWhenUsed="0"/>
+    <w:lsdException w:name="Medium Grid 3 Accent 6" w:semiHidden="0" w:uiPriority="69" w:unhideWhenUsed="0"/>
+    <w:lsdException w:name="Dark List Accent 6" w:semiHidden="0" w:uiPriority="70" w:unhideWhenUsed="0"/>
+    <w:lsdException w:name="Colorful Shading Accent 6" w:semiHidden="0" w:uiPriority="71" w:unhideWhenUsed="0"/>
+    <w:lsdException w:name="Colorful List Accent 6" w:semiHidden="0" w:uiPriority="72" w:unhideWhenUsed="0"/>
+    <w:lsdException w:name="Colorful Grid Accent 6" w:semiHidden="0" w:uiPriority="73" w:unhideWhenUsed="0"/>
+    <w:lsdException w:name="Subtle Emphasis" w:semiHidden="0" w:uiPriority="19" w:unhideWhenUsed="0" w:qFormat="1"/>
+    <w:lsdException w:name="Intense Emphasis" w:semiHidden="0" w:uiPriority="21" w:unhideWhenUsed="0" w:qFormat="1"/>
+    <w:lsdException w:name="Subtle Reference" w:semiHidden="0" w:uiPriority="31" w:unhideWhenUsed="0" w:qFormat="1"/>
+    <w:lsdException w:name="Intense Reference" w:semiHidden="0" w:uiPriority="32" w:unhideWhenUsed="0" w:qFormat="1"/>
+    <w:lsdException w:name="Book Title" w:semiHidden="0" w:uiPriority="33" w:unhideWhenUsed="0" w:qFormat="1"/>
+    <w:lsdException w:name="Bibliography" w:uiPriority="37"/>
+    <w:lsdException w:name="TOC Heading" w:uiPriority="39" w:qFormat="1"/>
   </w:latentStyles>
   <w:style w:type="paragraph" w:default="1" w:styleId="Normal">
     <w:name w:val="Normal"/>
@@ -5359,11 +5146,916 @@
       <w:u w:val="single"/>
     </w:rPr>
   </w:style>
+  <w:style w:type="paragraph" w:styleId="Header">
+    <w:name w:val="header"/>
+    <w:basedOn w:val="Normal"/>
+    <w:link w:val="HeaderChar"/>
+    <w:unhideWhenUsed/>
+    <w:rsid w:val="00465003"/>
+    <w:pPr>
+      <w:tabs>
+        <w:tab w:val="center" w:pos="4680"/>
+        <w:tab w:val="right" w:pos="9360"/>
+      </w:tabs>
+      <w:spacing w:after="0" w:line="240" w:lineRule="auto"/>
+    </w:pPr>
+  </w:style>
+  <w:style w:type="character" w:customStyle="1" w:styleId="HeaderChar">
+    <w:name w:val="Header Char"/>
+    <w:basedOn w:val="DefaultParagraphFont"/>
+    <w:link w:val="Header"/>
+    <w:rsid w:val="00465003"/>
+  </w:style>
+  <w:style w:type="paragraph" w:styleId="Footer">
+    <w:name w:val="footer"/>
+    <w:basedOn w:val="Normal"/>
+    <w:link w:val="FooterChar"/>
+    <w:unhideWhenUsed/>
+    <w:rsid w:val="00465003"/>
+    <w:pPr>
+      <w:tabs>
+        <w:tab w:val="center" w:pos="4680"/>
+        <w:tab w:val="right" w:pos="9360"/>
+      </w:tabs>
+      <w:spacing w:after="0" w:line="240" w:lineRule="auto"/>
+    </w:pPr>
+  </w:style>
+  <w:style w:type="character" w:customStyle="1" w:styleId="FooterChar">
+    <w:name w:val="Footer Char"/>
+    <w:basedOn w:val="DefaultParagraphFont"/>
+    <w:link w:val="Footer"/>
+    <w:rsid w:val="00465003"/>
+  </w:style>
+</w:styles>
+</file>
+
+<file path=word/stylesWithEffects.xml><?xml version="1.0" encoding="utf-8"?>
+<w:styles xmlns:wpc="http://schemas.microsoft.com/office/word/2010/wordprocessingCanvas" xmlns:mc="http://schemas.openxmlformats.org/markup-compatibility/2006" xmlns:o="urn:schemas-microsoft-com:office:office" xmlns:r="http://schemas.openxmlformats.org/officeDocument/2006/relationships" xmlns:m="http://schemas.openxmlformats.org/officeDocument/2006/math" xmlns:v="urn:schemas-microsoft-com:vml" xmlns:wp14="http://schemas.microsoft.com/office/word/2010/wordprocessingDrawing" xmlns:wp="http://schemas.openxmlformats.org/drawingml/2006/wordprocessingDrawing" xmlns:w10="urn:schemas-microsoft-com:office:word" xmlns:w="http://schemas.openxmlformats.org/wordprocessingml/2006/main" xmlns:w14="http://schemas.microsoft.com/office/word/2010/wordml" xmlns:wpg="http://schemas.microsoft.com/office/word/2010/wordprocessingGroup" xmlns:wpi="http://schemas.microsoft.com/office/word/2010/wordprocessingInk" xmlns:wne="http://schemas.microsoft.com/office/word/2006/wordml" xmlns:wps="http://schemas.microsoft.com/office/word/2010/wordprocessingShape" mc:Ignorable="w14 wp14">
+  <w:docDefaults>
+    <w:rPrDefault>
+      <w:rPr>
+        <w:rFonts w:asciiTheme="minorHAnsi" w:eastAsiaTheme="minorHAnsi" w:hAnsiTheme="minorHAnsi" w:cstheme="minorBidi"/>
+        <w:sz w:val="22"/>
+        <w:szCs w:val="22"/>
+        <w:lang w:val="en-US" w:eastAsia="en-US" w:bidi="ar-SA"/>
+      </w:rPr>
+    </w:rPrDefault>
+    <w:pPrDefault>
+      <w:pPr>
+        <w:spacing w:after="200" w:line="276" w:lineRule="auto"/>
+      </w:pPr>
+    </w:pPrDefault>
+  </w:docDefaults>
+  <w:latentStyles w:defLockedState="0" w:defUIPriority="0" w:defSemiHidden="1" w:defUnhideWhenUsed="1" w:defQFormat="0" w:count="267">
+    <w:lsdException w:name="Normal" w:semiHidden="0" w:unhideWhenUsed="0" w:qFormat="1"/>
+    <w:lsdException w:name="heading 1" w:semiHidden="0" w:uiPriority="9" w:unhideWhenUsed="0" w:qFormat="1"/>
+    <w:lsdException w:name="heading 2" w:uiPriority="9" w:qFormat="1"/>
+    <w:lsdException w:name="heading 3" w:uiPriority="9" w:qFormat="1"/>
+    <w:lsdException w:name="heading 4" w:uiPriority="9" w:qFormat="1"/>
+    <w:lsdException w:name="heading 5" w:uiPriority="9" w:qFormat="1"/>
+    <w:lsdException w:name="heading 6" w:uiPriority="9" w:qFormat="1"/>
+    <w:lsdException w:name="heading 7" w:uiPriority="9" w:qFormat="1"/>
+    <w:lsdException w:name="heading 8" w:uiPriority="9" w:qFormat="1"/>
+    <w:lsdException w:name="heading 9" w:uiPriority="9" w:qFormat="1"/>
+    <w:lsdException w:name="caption" w:uiPriority="35" w:qFormat="1"/>
+    <w:lsdException w:name="List Number" w:semiHidden="0" w:unhideWhenUsed="0"/>
+    <w:lsdException w:name="List 4" w:semiHidden="0" w:unhideWhenUsed="0"/>
+    <w:lsdException w:name="List 5" w:semiHidden="0" w:unhideWhenUsed="0"/>
+    <w:lsdException w:name="Title" w:semiHidden="0" w:uiPriority="10" w:unhideWhenUsed="0" w:qFormat="1"/>
+    <w:lsdException w:name="Subtitle" w:semiHidden="0" w:uiPriority="11" w:unhideWhenUsed="0" w:qFormat="1"/>
+    <w:lsdException w:name="Salutation" w:semiHidden="0" w:unhideWhenUsed="0"/>
+    <w:lsdException w:name="Date" w:semiHidden="0" w:unhideWhenUsed="0"/>
+    <w:lsdException w:name="Body Text First Indent" w:semiHidden="0" w:unhideWhenUsed="0"/>
+    <w:lsdException w:name="Strong" w:semiHidden="0" w:uiPriority="22" w:unhideWhenUsed="0" w:qFormat="1"/>
+    <w:lsdException w:name="Emphasis" w:semiHidden="0" w:uiPriority="20" w:unhideWhenUsed="0" w:qFormat="1"/>
+    <w:lsdException w:name="Table Grid" w:semiHidden="0" w:unhideWhenUsed="0"/>
+    <w:lsdException w:name="Placeholder Text" w:uiPriority="99" w:unhideWhenUsed="0"/>
+    <w:lsdException w:name="No Spacing" w:semiHidden="0" w:uiPriority="1" w:unhideWhenUsed="0" w:qFormat="1"/>
+    <w:lsdException w:name="Light Shading" w:semiHidden="0" w:uiPriority="60" w:unhideWhenUsed="0"/>
+    <w:lsdException w:name="Light List" w:semiHidden="0" w:uiPriority="61" w:unhideWhenUsed="0"/>
+    <w:lsdException w:name="Light Grid" w:semiHidden="0" w:uiPriority="62" w:unhideWhenUsed="0"/>
+    <w:lsdException w:name="Medium Shading 1" w:semiHidden="0" w:uiPriority="63" w:unhideWhenUsed="0"/>
+    <w:lsdException w:name="Medium Shading 2" w:semiHidden="0" w:uiPriority="64" w:unhideWhenUsed="0"/>
+    <w:lsdException w:name="Medium List 1" w:semiHidden="0" w:uiPriority="65" w:unhideWhenUsed="0"/>
+    <w:lsdException w:name="Medium List 2" w:semiHidden="0" w:uiPriority="66" w:unhideWhenUsed="0"/>
+    <w:lsdException w:name="Medium Grid 1" w:semiHidden="0" w:uiPriority="67" w:unhideWhenUsed="0"/>
+    <w:lsdException w:name="Medium Grid 2" w:semiHidden="0" w:uiPriority="68" w:unhideWhenUsed="0"/>
+    <w:lsdException w:name="Medium Grid 3" w:semiHidden="0" w:uiPriority="69" w:unhideWhenUsed="0"/>
+    <w:lsdException w:name="Dark List" w:semiHidden="0" w:uiPriority="70" w:unhideWhenUsed="0"/>
+    <w:lsdException w:name="Colorful Shading" w:semiHidden="0" w:uiPriority="71" w:unhideWhenUsed="0"/>
+    <w:lsdException w:name="Colorful List" w:semiHidden="0" w:uiPriority="72" w:unhideWhenUsed="0"/>
+    <w:lsdException w:name="Colorful Grid" w:semiHidden="0" w:uiPriority="73" w:unhideWhenUsed="0"/>
+    <w:lsdException w:name="Light Shading Accent 1" w:semiHidden="0" w:uiPriority="60" w:unhideWhenUsed="0"/>
+    <w:lsdException w:name="Light List Accent 1" w:semiHidden="0" w:uiPriority="61" w:unhideWhenUsed="0"/>
+    <w:lsdException w:name="Light Grid Accent 1" w:semiHidden="0" w:uiPriority="62" w:unhideWhenUsed="0"/>
+    <w:lsdException w:name="Medium Shading 1 Accent 1" w:semiHidden="0" w:uiPriority="63" w:unhideWhenUsed="0"/>
+    <w:lsdException w:name="Medium Shading 2 Accent 1" w:semiHidden="0" w:uiPriority="64" w:unhideWhenUsed="0"/>
+    <w:lsdException w:name="Medium List 1 Accent 1" w:semiHidden="0" w:uiPriority="65" w:unhideWhenUsed="0"/>
+    <w:lsdException w:name="Revision" w:uiPriority="99" w:unhideWhenUsed="0"/>
+    <w:lsdException w:name="List Paragraph" w:semiHidden="0" w:uiPriority="34" w:unhideWhenUsed="0" w:qFormat="1"/>
+    <w:lsdException w:name="Quote" w:semiHidden="0" w:uiPriority="29" w:unhideWhenUsed="0" w:qFormat="1"/>
+    <w:lsdException w:name="Intense Quote" w:semiHidden="0" w:uiPriority="30" w:unhideWhenUsed="0" w:qFormat="1"/>
+    <w:lsdException w:name="Medium List 2 Accent 1" w:semiHidden="0" w:uiPriority="66" w:unhideWhenUsed="0"/>
+    <w:lsdException w:name="Medium Grid 1 Accent 1" w:semiHidden="0" w:uiPriority="67" w:unhideWhenUsed="0"/>
+    <w:lsdException w:name="Medium Grid 2 Accent 1" w:semiHidden="0" w:uiPriority="68" w:unhideWhenUsed="0"/>
+    <w:lsdException w:name="Medium Grid 3 Accent 1" w:semiHidden="0" w:uiPriority="69" w:unhideWhenUsed="0"/>
+    <w:lsdException w:name="Dark List Accent 1" w:semiHidden="0" w:uiPriority="70" w:unhideWhenUsed="0"/>
+    <w:lsdException w:name="Colorful Shading Accent 1" w:semiHidden="0" w:uiPriority="71" w:unhideWhenUsed="0"/>
+    <w:lsdException w:name="Colorful List Accent 1" w:semiHidden="0" w:uiPriority="72" w:unhideWhenUsed="0"/>
+    <w:lsdException w:name="Colorful Grid Accent 1" w:semiHidden="0" w:uiPriority="73" w:unhideWhenUsed="0"/>
+    <w:lsdException w:name="Light Shading Accent 2" w:semiHidden="0" w:uiPriority="60" w:unhideWhenUsed="0"/>
+    <w:lsdException w:name="Light List Accent 2" w:semiHidden="0" w:uiPriority="61" w:unhideWhenUsed="0"/>
+    <w:lsdException w:name="Light Grid Accent 2" w:semiHidden="0" w:uiPriority="62" w:unhideWhenUsed="0"/>
+    <w:lsdException w:name="Medium Shading 1 Accent 2" w:semiHidden="0" w:uiPriority="63" w:unhideWhenUsed="0"/>
+    <w:lsdException w:name="Medium Shading 2 Accent 2" w:semiHidden="0" w:uiPriority="64" w:unhideWhenUsed="0"/>
+    <w:lsdException w:name="Medium List 1 Accent 2" w:semiHidden="0" w:uiPriority="65" w:unhideWhenUsed="0"/>
+    <w:lsdException w:name="Medium List 2 Accent 2" w:semiHidden="0" w:uiPriority="66" w:unhideWhenUsed="0"/>
+    <w:lsdException w:name="Medium Grid 1 Accent 2" w:semiHidden="0" w:uiPriority="67" w:unhideWhenUsed="0"/>
+    <w:lsdException w:name="Medium Grid 2 Accent 2" w:semiHidden="0" w:uiPriority="68" w:unhideWhenUsed="0"/>
+    <w:lsdException w:name="Medium Grid 3 Accent 2" w:semiHidden="0" w:uiPriority="69" w:unhideWhenUsed="0"/>
+    <w:lsdException w:name="Dark List Accent 2" w:semiHidden="0" w:uiPriority="70" w:unhideWhenUsed="0"/>
+    <w:lsdException w:name="Colorful Shading Accent 2" w:semiHidden="0" w:uiPriority="71" w:unhideWhenUsed="0"/>
+    <w:lsdException w:name="Colorful List Accent 2" w:semiHidden="0" w:uiPriority="72" w:unhideWhenUsed="0"/>
+    <w:lsdException w:name="Colorful Grid Accent 2" w:semiHidden="0" w:uiPriority="73" w:unhideWhenUsed="0"/>
+    <w:lsdException w:name="Light Shading Accent 3" w:semiHidden="0" w:uiPriority="60" w:unhideWhenUsed="0"/>
+    <w:lsdException w:name="Light List Accent 3" w:semiHidden="0" w:uiPriority="61" w:unhideWhenUsed="0"/>
+    <w:lsdException w:name="Light Grid Accent 3" w:semiHidden="0" w:uiPriority="62" w:unhideWhenUsed="0"/>
+    <w:lsdException w:name="Medium Shading 1 Accent 3" w:semiHidden="0" w:uiPriority="63" w:unhideWhenUsed="0"/>
+    <w:lsdException w:name="Medium Shading 2 Accent 3" w:semiHidden="0" w:uiPriority="64" w:unhideWhenUsed="0"/>
+    <w:lsdException w:name="Medium List 1 Accent 3" w:semiHidden="0" w:uiPriority="65" w:unhideWhenUsed="0"/>
+    <w:lsdException w:name="Medium List 2 Accent 3" w:semiHidden="0" w:uiPriority="66" w:unhideWhenUsed="0"/>
+    <w:lsdException w:name="Medium Grid 1 Accent 3" w:semiHidden="0" w:uiPriority="67" w:unhideWhenUsed="0"/>
+    <w:lsdException w:name="Medium Grid 2 Accent 3" w:semiHidden="0" w:uiPriority="68" w:unhideWhenUsed="0"/>
+    <w:lsdException w:name="Medium Grid 3 Accent 3" w:semiHidden="0" w:uiPriority="69" w:unhideWhenUsed="0"/>
+    <w:lsdException w:name="Dark List Accent 3" w:semiHidden="0" w:uiPriority="70" w:unhideWhenUsed="0"/>
+    <w:lsdException w:name="Colorful Shading Accent 3" w:semiHidden="0" w:uiPriority="71" w:unhideWhenUsed="0"/>
+    <w:lsdException w:name="Colorful List Accent 3" w:semiHidden="0" w:uiPriority="72" w:unhideWhenUsed="0"/>
+    <w:lsdException w:name="Colorful Grid Accent 3" w:semiHidden="0" w:uiPriority="73" w:unhideWhenUsed="0"/>
+    <w:lsdException w:name="Light Shading Accent 4" w:semiHidden="0" w:uiPriority="60" w:unhideWhenUsed="0"/>
+    <w:lsdException w:name="Light List Accent 4" w:semiHidden="0" w:uiPriority="61" w:unhideWhenUsed="0"/>
+    <w:lsdException w:name="Light Grid Accent 4" w:semiHidden="0" w:uiPriority="62" w:unhideWhenUsed="0"/>
+    <w:lsdException w:name="Medium Shading 1 Accent 4" w:semiHidden="0" w:uiPriority="63" w:unhideWhenUsed="0"/>
+    <w:lsdException w:name="Medium Shading 2 Accent 4" w:semiHidden="0" w:uiPriority="64" w:unhideWhenUsed="0"/>
+    <w:lsdException w:name="Medium List 1 Accent 4" w:semiHidden="0" w:uiPriority="65" w:unhideWhenUsed="0"/>
+    <w:lsdException w:name="Medium List 2 Accent 4" w:semiHidden="0" w:uiPriority="66" w:unhideWhenUsed="0"/>
+    <w:lsdException w:name="Medium Grid 1 Accent 4" w:semiHidden="0" w:uiPriority="67" w:unhideWhenUsed="0"/>
+    <w:lsdException w:name="Medium Grid 2 Accent 4" w:semiHidden="0" w:uiPriority="68" w:unhideWhenUsed="0"/>
+    <w:lsdException w:name="Medium Grid 3 Accent 4" w:semiHidden="0" w:uiPriority="69" w:unhideWhenUsed="0"/>
+    <w:lsdException w:name="Dark List Accent 4" w:semiHidden="0" w:uiPriority="70" w:unhideWhenUsed="0"/>
+    <w:lsdException w:name="Colorful Shading Accent 4" w:semiHidden="0" w:uiPriority="71" w:unhideWhenUsed="0"/>
+    <w:lsdException w:name="Colorful List Accent 4" w:semiHidden="0" w:uiPriority="72" w:unhideWhenUsed="0"/>
+    <w:lsdException w:name="Colorful Grid Accent 4" w:semiHidden="0" w:uiPriority="73" w:unhideWhenUsed="0"/>
+    <w:lsdException w:name="Light Shading Accent 5" w:semiHidden="0" w:uiPriority="60" w:unhideWhenUsed="0"/>
+    <w:lsdException w:name="Light List Accent 5" w:semiHidden="0" w:uiPriority="61" w:unhideWhenUsed="0"/>
+    <w:lsdException w:name="Light Grid Accent 5" w:semiHidden="0" w:uiPriority="62" w:unhideWhenUsed="0"/>
+    <w:lsdException w:name="Medium Shading 1 Accent 5" w:semiHidden="0" w:uiPriority="63" w:unhideWhenUsed="0"/>
+    <w:lsdException w:name="Medium Shading 2 Accent 5" w:semiHidden="0" w:uiPriority="64" w:unhideWhenUsed="0"/>
+    <w:lsdException w:name="Medium List 1 Accent 5" w:semiHidden="0" w:uiPriority="65" w:unhideWhenUsed="0"/>
+    <w:lsdException w:name="Medium List 2 Accent 5" w:semiHidden="0" w:uiPriority="66" w:unhideWhenUsed="0"/>
+    <w:lsdException w:name="Medium Grid 1 Accent 5" w:semiHidden="0" w:uiPriority="67" w:unhideWhenUsed="0"/>
+    <w:lsdException w:name="Medium Grid 2 Accent 5" w:semiHidden="0" w:uiPriority="68" w:unhideWhenUsed="0"/>
+    <w:lsdException w:name="Medium Grid 3 Accent 5" w:semiHidden="0" w:uiPriority="69" w:unhideWhenUsed="0"/>
+    <w:lsdException w:name="Dark List Accent 5" w:semiHidden="0" w:uiPriority="70" w:unhideWhenUsed="0"/>
+    <w:lsdException w:name="Colorful Shading Accent 5" w:semiHidden="0" w:uiPriority="71" w:unhideWhenUsed="0"/>
+    <w:lsdException w:name="Colorful List Accent 5" w:semiHidden="0" w:uiPriority="72" w:unhideWhenUsed="0"/>
+    <w:lsdException w:name="Colorful Grid Accent 5" w:semiHidden="0" w:uiPriority="73" w:unhideWhenUsed="0"/>
+    <w:lsdException w:name="Light Shading Accent 6" w:semiHidden="0" w:uiPriority="60" w:unhideWhenUsed="0"/>
+    <w:lsdException w:name="Light List Accent 6" w:semiHidden="0" w:uiPriority="61" w:unhideWhenUsed="0"/>
+    <w:lsdException w:name="Light Grid Accent 6" w:semiHidden="0" w:uiPriority="62" w:unhideWhenUsed="0"/>
+    <w:lsdException w:name="Medium Shading 1 Accent 6" w:semiHidden="0" w:uiPriority="63" w:unhideWhenUsed="0"/>
+    <w:lsdException w:name="Medium Shading 2 Accent 6" w:semiHidden="0" w:uiPriority="64" w:unhideWhenUsed="0"/>
+    <w:lsdException w:name="Medium List 1 Accent 6" w:semiHidden="0" w:uiPriority="65" w:unhideWhenUsed="0"/>
+    <w:lsdException w:name="Medium List 2 Accent 6" w:semiHidden="0" w:uiPriority="66" w:unhideWhenUsed="0"/>
+    <w:lsdException w:name="Medium Grid 1 Accent 6" w:semiHidden="0" w:uiPriority="67" w:unhideWhenUsed="0"/>
+    <w:lsdException w:name="Medium Grid 2 Accent 6" w:semiHidden="0" w:uiPriority="68" w:unhideWhenUsed="0"/>
+    <w:lsdException w:name="Medium Grid 3 Accent 6" w:semiHidden="0" w:uiPriority="69" w:unhideWhenUsed="0"/>
+    <w:lsdException w:name="Dark List Accent 6" w:semiHidden="0" w:uiPriority="70" w:unhideWhenUsed="0"/>
+    <w:lsdException w:name="Colorful Shading Accent 6" w:semiHidden="0" w:uiPriority="71" w:unhideWhenUsed="0"/>
+    <w:lsdException w:name="Colorful List Accent 6" w:semiHidden="0" w:uiPriority="72" w:unhideWhenUsed="0"/>
+    <w:lsdException w:name="Colorful Grid Accent 6" w:semiHidden="0" w:uiPriority="73" w:unhideWhenUsed="0"/>
+    <w:lsdException w:name="Subtle Emphasis" w:semiHidden="0" w:uiPriority="19" w:unhideWhenUsed="0" w:qFormat="1"/>
+    <w:lsdException w:name="Intense Emphasis" w:semiHidden="0" w:uiPriority="21" w:unhideWhenUsed="0" w:qFormat="1"/>
+    <w:lsdException w:name="Subtle Reference" w:semiHidden="0" w:uiPriority="31" w:unhideWhenUsed="0" w:qFormat="1"/>
+    <w:lsdException w:name="Intense Reference" w:semiHidden="0" w:uiPriority="32" w:unhideWhenUsed="0" w:qFormat="1"/>
+    <w:lsdException w:name="Book Title" w:semiHidden="0" w:uiPriority="33" w:unhideWhenUsed="0" w:qFormat="1"/>
+    <w:lsdException w:name="Bibliography" w:uiPriority="37"/>
+    <w:lsdException w:name="TOC Heading" w:uiPriority="39" w:qFormat="1"/>
+  </w:latentStyles>
+  <w:style w:type="paragraph" w:default="1" w:styleId="Normal">
+    <w:name w:val="Normal"/>
+    <w:qFormat/>
+    <w:rsid w:val="009C0375"/>
+  </w:style>
+  <w:style w:type="paragraph" w:styleId="Heading1">
+    <w:name w:val="heading 1"/>
+    <w:basedOn w:val="Normal"/>
+    <w:next w:val="Normal"/>
+    <w:link w:val="Heading1Char"/>
+    <w:uiPriority w:val="9"/>
+    <w:qFormat/>
+    <w:rsid w:val="009C0375"/>
+    <w:pPr>
+      <w:keepNext/>
+      <w:keepLines/>
+      <w:spacing w:before="480" w:after="0"/>
+      <w:outlineLvl w:val="0"/>
+    </w:pPr>
+    <w:rPr>
+      <w:rFonts w:asciiTheme="majorHAnsi" w:eastAsiaTheme="majorEastAsia" w:hAnsiTheme="majorHAnsi" w:cstheme="majorBidi"/>
+      <w:b/>
+      <w:bCs/>
+      <w:color w:val="365F91" w:themeColor="accent1" w:themeShade="BF"/>
+      <w:sz w:val="28"/>
+      <w:szCs w:val="28"/>
+    </w:rPr>
+  </w:style>
+  <w:style w:type="paragraph" w:styleId="Heading2">
+    <w:name w:val="heading 2"/>
+    <w:basedOn w:val="Normal"/>
+    <w:next w:val="Normal"/>
+    <w:link w:val="Heading2Char"/>
+    <w:uiPriority w:val="9"/>
+    <w:unhideWhenUsed/>
+    <w:qFormat/>
+    <w:rsid w:val="009C0375"/>
+    <w:pPr>
+      <w:keepNext/>
+      <w:keepLines/>
+      <w:spacing w:before="200" w:after="0"/>
+      <w:outlineLvl w:val="1"/>
+    </w:pPr>
+    <w:rPr>
+      <w:rFonts w:asciiTheme="majorHAnsi" w:eastAsiaTheme="majorEastAsia" w:hAnsiTheme="majorHAnsi" w:cstheme="majorBidi"/>
+      <w:b/>
+      <w:bCs/>
+      <w:color w:val="4F81BD" w:themeColor="accent1"/>
+      <w:sz w:val="26"/>
+      <w:szCs w:val="26"/>
+    </w:rPr>
+  </w:style>
+  <w:style w:type="paragraph" w:styleId="Heading3">
+    <w:name w:val="heading 3"/>
+    <w:basedOn w:val="Normal"/>
+    <w:next w:val="Normal"/>
+    <w:link w:val="Heading3Char"/>
+    <w:uiPriority w:val="9"/>
+    <w:semiHidden/>
+    <w:unhideWhenUsed/>
+    <w:qFormat/>
+    <w:rsid w:val="009C0375"/>
+    <w:pPr>
+      <w:keepNext/>
+      <w:keepLines/>
+      <w:spacing w:before="200" w:after="0"/>
+      <w:outlineLvl w:val="2"/>
+    </w:pPr>
+    <w:rPr>
+      <w:rFonts w:asciiTheme="majorHAnsi" w:eastAsiaTheme="majorEastAsia" w:hAnsiTheme="majorHAnsi" w:cstheme="majorBidi"/>
+      <w:b/>
+      <w:bCs/>
+      <w:color w:val="4F81BD" w:themeColor="accent1"/>
+    </w:rPr>
+  </w:style>
+  <w:style w:type="paragraph" w:styleId="Heading4">
+    <w:name w:val="heading 4"/>
+    <w:basedOn w:val="Normal"/>
+    <w:next w:val="Normal"/>
+    <w:link w:val="Heading4Char"/>
+    <w:uiPriority w:val="9"/>
+    <w:semiHidden/>
+    <w:unhideWhenUsed/>
+    <w:qFormat/>
+    <w:rsid w:val="009C0375"/>
+    <w:pPr>
+      <w:keepNext/>
+      <w:keepLines/>
+      <w:spacing w:before="200" w:after="0"/>
+      <w:outlineLvl w:val="3"/>
+    </w:pPr>
+    <w:rPr>
+      <w:rFonts w:asciiTheme="majorHAnsi" w:eastAsiaTheme="majorEastAsia" w:hAnsiTheme="majorHAnsi" w:cstheme="majorBidi"/>
+      <w:b/>
+      <w:bCs/>
+      <w:i/>
+      <w:iCs/>
+      <w:color w:val="4F81BD" w:themeColor="accent1"/>
+    </w:rPr>
+  </w:style>
+  <w:style w:type="paragraph" w:styleId="Heading5">
+    <w:name w:val="heading 5"/>
+    <w:basedOn w:val="Normal"/>
+    <w:next w:val="Normal"/>
+    <w:link w:val="Heading5Char"/>
+    <w:uiPriority w:val="9"/>
+    <w:semiHidden/>
+    <w:unhideWhenUsed/>
+    <w:qFormat/>
+    <w:rsid w:val="009C0375"/>
+    <w:pPr>
+      <w:keepNext/>
+      <w:keepLines/>
+      <w:spacing w:before="200" w:after="0"/>
+      <w:outlineLvl w:val="4"/>
+    </w:pPr>
+    <w:rPr>
+      <w:rFonts w:asciiTheme="majorHAnsi" w:eastAsiaTheme="majorEastAsia" w:hAnsiTheme="majorHAnsi" w:cstheme="majorBidi"/>
+      <w:color w:val="243F60" w:themeColor="accent1" w:themeShade="7F"/>
+    </w:rPr>
+  </w:style>
+  <w:style w:type="paragraph" w:styleId="Heading6">
+    <w:name w:val="heading 6"/>
+    <w:basedOn w:val="Normal"/>
+    <w:next w:val="Normal"/>
+    <w:link w:val="Heading6Char"/>
+    <w:uiPriority w:val="9"/>
+    <w:semiHidden/>
+    <w:unhideWhenUsed/>
+    <w:qFormat/>
+    <w:rsid w:val="009C0375"/>
+    <w:pPr>
+      <w:keepNext/>
+      <w:keepLines/>
+      <w:spacing w:before="200" w:after="0"/>
+      <w:outlineLvl w:val="5"/>
+    </w:pPr>
+    <w:rPr>
+      <w:rFonts w:asciiTheme="majorHAnsi" w:eastAsiaTheme="majorEastAsia" w:hAnsiTheme="majorHAnsi" w:cstheme="majorBidi"/>
+      <w:i/>
+      <w:iCs/>
+      <w:color w:val="243F60" w:themeColor="accent1" w:themeShade="7F"/>
+    </w:rPr>
+  </w:style>
+  <w:style w:type="paragraph" w:styleId="Heading7">
+    <w:name w:val="heading 7"/>
+    <w:basedOn w:val="Normal"/>
+    <w:next w:val="Normal"/>
+    <w:link w:val="Heading7Char"/>
+    <w:uiPriority w:val="9"/>
+    <w:semiHidden/>
+    <w:unhideWhenUsed/>
+    <w:qFormat/>
+    <w:rsid w:val="009C0375"/>
+    <w:pPr>
+      <w:keepNext/>
+      <w:keepLines/>
+      <w:spacing w:before="200" w:after="0"/>
+      <w:outlineLvl w:val="6"/>
+    </w:pPr>
+    <w:rPr>
+      <w:rFonts w:asciiTheme="majorHAnsi" w:eastAsiaTheme="majorEastAsia" w:hAnsiTheme="majorHAnsi" w:cstheme="majorBidi"/>
+      <w:i/>
+      <w:iCs/>
+      <w:color w:val="404040" w:themeColor="text1" w:themeTint="BF"/>
+    </w:rPr>
+  </w:style>
+  <w:style w:type="paragraph" w:styleId="Heading8">
+    <w:name w:val="heading 8"/>
+    <w:basedOn w:val="Normal"/>
+    <w:next w:val="Normal"/>
+    <w:link w:val="Heading8Char"/>
+    <w:uiPriority w:val="9"/>
+    <w:semiHidden/>
+    <w:unhideWhenUsed/>
+    <w:qFormat/>
+    <w:rsid w:val="009C0375"/>
+    <w:pPr>
+      <w:keepNext/>
+      <w:keepLines/>
+      <w:spacing w:before="200" w:after="0"/>
+      <w:outlineLvl w:val="7"/>
+    </w:pPr>
+    <w:rPr>
+      <w:rFonts w:asciiTheme="majorHAnsi" w:eastAsiaTheme="majorEastAsia" w:hAnsiTheme="majorHAnsi" w:cstheme="majorBidi"/>
+      <w:color w:val="404040" w:themeColor="text1" w:themeTint="BF"/>
+      <w:sz w:val="20"/>
+      <w:szCs w:val="20"/>
+    </w:rPr>
+  </w:style>
+  <w:style w:type="paragraph" w:styleId="Heading9">
+    <w:name w:val="heading 9"/>
+    <w:basedOn w:val="Normal"/>
+    <w:next w:val="Normal"/>
+    <w:link w:val="Heading9Char"/>
+    <w:uiPriority w:val="9"/>
+    <w:semiHidden/>
+    <w:unhideWhenUsed/>
+    <w:qFormat/>
+    <w:rsid w:val="009C0375"/>
+    <w:pPr>
+      <w:keepNext/>
+      <w:keepLines/>
+      <w:spacing w:before="200" w:after="0"/>
+      <w:outlineLvl w:val="8"/>
+    </w:pPr>
+    <w:rPr>
+      <w:rFonts w:asciiTheme="majorHAnsi" w:eastAsiaTheme="majorEastAsia" w:hAnsiTheme="majorHAnsi" w:cstheme="majorBidi"/>
+      <w:i/>
+      <w:iCs/>
+      <w:color w:val="404040" w:themeColor="text1" w:themeTint="BF"/>
+      <w:sz w:val="20"/>
+      <w:szCs w:val="20"/>
+    </w:rPr>
+  </w:style>
+  <w:style w:type="character" w:default="1" w:styleId="DefaultParagraphFont">
+    <w:name w:val="Default Paragraph Font"/>
+    <w:uiPriority w:val="1"/>
+    <w:semiHidden/>
+    <w:unhideWhenUsed/>
+  </w:style>
+  <w:style w:type="table" w:default="1" w:styleId="TableNormal">
+    <w:name w:val="Normal Table"/>
+    <w:uiPriority w:val="99"/>
+    <w:semiHidden/>
+    <w:unhideWhenUsed/>
+    <w:tblPr>
+      <w:tblInd w:w="0" w:type="dxa"/>
+      <w:tblCellMar>
+        <w:top w:w="0" w:type="dxa"/>
+        <w:left w:w="108" w:type="dxa"/>
+        <w:bottom w:w="0" w:type="dxa"/>
+        <w:right w:w="108" w:type="dxa"/>
+      </w:tblCellMar>
+    </w:tblPr>
+  </w:style>
+  <w:style w:type="numbering" w:default="1" w:styleId="NoList">
+    <w:name w:val="No List"/>
+    <w:uiPriority w:val="99"/>
+    <w:semiHidden/>
+    <w:unhideWhenUsed/>
+  </w:style>
+  <w:style w:type="paragraph" w:styleId="Date">
+    <w:name w:val="Date"/>
+    <w:basedOn w:val="Normal"/>
+    <w:next w:val="Normal"/>
+    <w:rsid w:val="00D760F1"/>
+  </w:style>
+  <w:style w:type="paragraph" w:styleId="BalloonText">
+    <w:name w:val="Balloon Text"/>
+    <w:basedOn w:val="Normal"/>
+    <w:semiHidden/>
+    <w:rsid w:val="00542D7B"/>
+    <w:rPr>
+      <w:rFonts w:ascii="Tahoma" w:hAnsi="Tahoma" w:cs="Tahoma"/>
+      <w:sz w:val="16"/>
+      <w:szCs w:val="16"/>
+    </w:rPr>
+  </w:style>
+  <w:style w:type="character" w:styleId="PlaceholderText">
+    <w:name w:val="Placeholder Text"/>
+    <w:basedOn w:val="DefaultParagraphFont"/>
+    <w:uiPriority w:val="99"/>
+    <w:semiHidden/>
+    <w:rsid w:val="004E4182"/>
+    <w:rPr>
+      <w:color w:val="808080"/>
+    </w:rPr>
+  </w:style>
+  <w:style w:type="paragraph" w:styleId="Caption">
+    <w:name w:val="caption"/>
+    <w:basedOn w:val="Normal"/>
+    <w:next w:val="Normal"/>
+    <w:uiPriority w:val="35"/>
+    <w:semiHidden/>
+    <w:unhideWhenUsed/>
+    <w:qFormat/>
+    <w:rsid w:val="009C0375"/>
+    <w:pPr>
+      <w:spacing w:line="240" w:lineRule="auto"/>
+    </w:pPr>
+    <w:rPr>
+      <w:b/>
+      <w:bCs/>
+      <w:color w:val="4F81BD" w:themeColor="accent1"/>
+      <w:sz w:val="18"/>
+      <w:szCs w:val="18"/>
+    </w:rPr>
+  </w:style>
+  <w:style w:type="character" w:styleId="Emphasis">
+    <w:name w:val="Emphasis"/>
+    <w:uiPriority w:val="20"/>
+    <w:qFormat/>
+    <w:rsid w:val="009C0375"/>
+    <w:rPr>
+      <w:i/>
+      <w:iCs/>
+    </w:rPr>
+  </w:style>
+  <w:style w:type="character" w:customStyle="1" w:styleId="Heading1Char">
+    <w:name w:val="Heading 1 Char"/>
+    <w:link w:val="Heading1"/>
+    <w:uiPriority w:val="9"/>
+    <w:rsid w:val="009C0375"/>
+    <w:rPr>
+      <w:rFonts w:asciiTheme="majorHAnsi" w:eastAsiaTheme="majorEastAsia" w:hAnsiTheme="majorHAnsi" w:cstheme="majorBidi"/>
+      <w:b/>
+      <w:bCs/>
+      <w:color w:val="365F91" w:themeColor="accent1" w:themeShade="BF"/>
+      <w:sz w:val="28"/>
+      <w:szCs w:val="28"/>
+    </w:rPr>
+  </w:style>
+  <w:style w:type="character" w:customStyle="1" w:styleId="Heading2Char">
+    <w:name w:val="Heading 2 Char"/>
+    <w:link w:val="Heading2"/>
+    <w:uiPriority w:val="9"/>
+    <w:rsid w:val="009C0375"/>
+    <w:rPr>
+      <w:rFonts w:asciiTheme="majorHAnsi" w:eastAsiaTheme="majorEastAsia" w:hAnsiTheme="majorHAnsi" w:cstheme="majorBidi"/>
+      <w:b/>
+      <w:bCs/>
+      <w:color w:val="4F81BD" w:themeColor="accent1"/>
+      <w:sz w:val="26"/>
+      <w:szCs w:val="26"/>
+    </w:rPr>
+  </w:style>
+  <w:style w:type="character" w:customStyle="1" w:styleId="Heading3Char">
+    <w:name w:val="Heading 3 Char"/>
+    <w:link w:val="Heading3"/>
+    <w:uiPriority w:val="9"/>
+    <w:semiHidden/>
+    <w:rsid w:val="009C0375"/>
+    <w:rPr>
+      <w:rFonts w:asciiTheme="majorHAnsi" w:eastAsiaTheme="majorEastAsia" w:hAnsiTheme="majorHAnsi" w:cstheme="majorBidi"/>
+      <w:b/>
+      <w:bCs/>
+      <w:color w:val="4F81BD" w:themeColor="accent1"/>
+    </w:rPr>
+  </w:style>
+  <w:style w:type="character" w:customStyle="1" w:styleId="Heading4Char">
+    <w:name w:val="Heading 4 Char"/>
+    <w:link w:val="Heading4"/>
+    <w:uiPriority w:val="9"/>
+    <w:semiHidden/>
+    <w:rsid w:val="009C0375"/>
+    <w:rPr>
+      <w:rFonts w:asciiTheme="majorHAnsi" w:eastAsiaTheme="majorEastAsia" w:hAnsiTheme="majorHAnsi" w:cstheme="majorBidi"/>
+      <w:b/>
+      <w:bCs/>
+      <w:i/>
+      <w:iCs/>
+      <w:color w:val="4F81BD" w:themeColor="accent1"/>
+    </w:rPr>
+  </w:style>
+  <w:style w:type="character" w:customStyle="1" w:styleId="Heading5Char">
+    <w:name w:val="Heading 5 Char"/>
+    <w:link w:val="Heading5"/>
+    <w:uiPriority w:val="9"/>
+    <w:semiHidden/>
+    <w:rsid w:val="009C0375"/>
+    <w:rPr>
+      <w:rFonts w:asciiTheme="majorHAnsi" w:eastAsiaTheme="majorEastAsia" w:hAnsiTheme="majorHAnsi" w:cstheme="majorBidi"/>
+      <w:color w:val="243F60" w:themeColor="accent1" w:themeShade="7F"/>
+    </w:rPr>
+  </w:style>
+  <w:style w:type="character" w:customStyle="1" w:styleId="Heading6Char">
+    <w:name w:val="Heading 6 Char"/>
+    <w:link w:val="Heading6"/>
+    <w:uiPriority w:val="9"/>
+    <w:semiHidden/>
+    <w:rsid w:val="009C0375"/>
+    <w:rPr>
+      <w:rFonts w:asciiTheme="majorHAnsi" w:eastAsiaTheme="majorEastAsia" w:hAnsiTheme="majorHAnsi" w:cstheme="majorBidi"/>
+      <w:i/>
+      <w:iCs/>
+      <w:color w:val="243F60" w:themeColor="accent1" w:themeShade="7F"/>
+    </w:rPr>
+  </w:style>
+  <w:style w:type="character" w:customStyle="1" w:styleId="Heading7Char">
+    <w:name w:val="Heading 7 Char"/>
+    <w:link w:val="Heading7"/>
+    <w:uiPriority w:val="9"/>
+    <w:semiHidden/>
+    <w:rsid w:val="009C0375"/>
+    <w:rPr>
+      <w:rFonts w:asciiTheme="majorHAnsi" w:eastAsiaTheme="majorEastAsia" w:hAnsiTheme="majorHAnsi" w:cstheme="majorBidi"/>
+      <w:i/>
+      <w:iCs/>
+      <w:color w:val="404040" w:themeColor="text1" w:themeTint="BF"/>
+    </w:rPr>
+  </w:style>
+  <w:style w:type="character" w:customStyle="1" w:styleId="Heading8Char">
+    <w:name w:val="Heading 8 Char"/>
+    <w:link w:val="Heading8"/>
+    <w:uiPriority w:val="9"/>
+    <w:semiHidden/>
+    <w:rsid w:val="009C0375"/>
+    <w:rPr>
+      <w:rFonts w:asciiTheme="majorHAnsi" w:eastAsiaTheme="majorEastAsia" w:hAnsiTheme="majorHAnsi" w:cstheme="majorBidi"/>
+      <w:color w:val="404040" w:themeColor="text1" w:themeTint="BF"/>
+      <w:sz w:val="20"/>
+      <w:szCs w:val="20"/>
+    </w:rPr>
+  </w:style>
+  <w:style w:type="character" w:customStyle="1" w:styleId="Heading9Char">
+    <w:name w:val="Heading 9 Char"/>
+    <w:link w:val="Heading9"/>
+    <w:uiPriority w:val="9"/>
+    <w:semiHidden/>
+    <w:rsid w:val="009C0375"/>
+    <w:rPr>
+      <w:rFonts w:asciiTheme="majorHAnsi" w:eastAsiaTheme="majorEastAsia" w:hAnsiTheme="majorHAnsi" w:cstheme="majorBidi"/>
+      <w:i/>
+      <w:iCs/>
+      <w:color w:val="404040" w:themeColor="text1" w:themeTint="BF"/>
+      <w:sz w:val="20"/>
+      <w:szCs w:val="20"/>
+    </w:rPr>
+  </w:style>
+  <w:style w:type="paragraph" w:styleId="Title">
+    <w:name w:val="Title"/>
+    <w:basedOn w:val="Normal"/>
+    <w:next w:val="Normal"/>
+    <w:link w:val="TitleChar"/>
+    <w:uiPriority w:val="10"/>
+    <w:qFormat/>
+    <w:rsid w:val="009C0375"/>
+    <w:pPr>
+      <w:pBdr>
+        <w:bottom w:val="single" w:sz="8" w:space="4" w:color="4F81BD" w:themeColor="accent1"/>
+      </w:pBdr>
+      <w:spacing w:after="300" w:line="240" w:lineRule="auto"/>
+      <w:contextualSpacing/>
+    </w:pPr>
+    <w:rPr>
+      <w:rFonts w:asciiTheme="majorHAnsi" w:eastAsiaTheme="majorEastAsia" w:hAnsiTheme="majorHAnsi" w:cstheme="majorBidi"/>
+      <w:color w:val="17365D" w:themeColor="text2" w:themeShade="BF"/>
+      <w:spacing w:val="5"/>
+      <w:kern w:val="28"/>
+      <w:sz w:val="52"/>
+      <w:szCs w:val="52"/>
+    </w:rPr>
+  </w:style>
+  <w:style w:type="character" w:customStyle="1" w:styleId="TitleChar">
+    <w:name w:val="Title Char"/>
+    <w:link w:val="Title"/>
+    <w:uiPriority w:val="10"/>
+    <w:rsid w:val="009C0375"/>
+    <w:rPr>
+      <w:rFonts w:asciiTheme="majorHAnsi" w:eastAsiaTheme="majorEastAsia" w:hAnsiTheme="majorHAnsi" w:cstheme="majorBidi"/>
+      <w:color w:val="17365D" w:themeColor="text2" w:themeShade="BF"/>
+      <w:spacing w:val="5"/>
+      <w:kern w:val="28"/>
+      <w:sz w:val="52"/>
+      <w:szCs w:val="52"/>
+    </w:rPr>
+  </w:style>
+  <w:style w:type="paragraph" w:styleId="Subtitle">
+    <w:name w:val="Subtitle"/>
+    <w:basedOn w:val="Normal"/>
+    <w:next w:val="Normal"/>
+    <w:link w:val="SubtitleChar"/>
+    <w:uiPriority w:val="11"/>
+    <w:qFormat/>
+    <w:rsid w:val="009C0375"/>
+    <w:pPr>
+      <w:numPr>
+        <w:ilvl w:val="1"/>
+      </w:numPr>
+    </w:pPr>
+    <w:rPr>
+      <w:rFonts w:asciiTheme="majorHAnsi" w:eastAsiaTheme="majorEastAsia" w:hAnsiTheme="majorHAnsi" w:cstheme="majorBidi"/>
+      <w:i/>
+      <w:iCs/>
+      <w:color w:val="4F81BD" w:themeColor="accent1"/>
+      <w:spacing w:val="15"/>
+      <w:sz w:val="24"/>
+      <w:szCs w:val="24"/>
+    </w:rPr>
+  </w:style>
+  <w:style w:type="character" w:customStyle="1" w:styleId="SubtitleChar">
+    <w:name w:val="Subtitle Char"/>
+    <w:link w:val="Subtitle"/>
+    <w:uiPriority w:val="11"/>
+    <w:rsid w:val="009C0375"/>
+    <w:rPr>
+      <w:rFonts w:asciiTheme="majorHAnsi" w:eastAsiaTheme="majorEastAsia" w:hAnsiTheme="majorHAnsi" w:cstheme="majorBidi"/>
+      <w:i/>
+      <w:iCs/>
+      <w:color w:val="4F81BD" w:themeColor="accent1"/>
+      <w:spacing w:val="15"/>
+      <w:sz w:val="24"/>
+      <w:szCs w:val="24"/>
+    </w:rPr>
+  </w:style>
+  <w:style w:type="character" w:styleId="Strong">
+    <w:name w:val="Strong"/>
+    <w:uiPriority w:val="22"/>
+    <w:qFormat/>
+    <w:rsid w:val="009C0375"/>
+    <w:rPr>
+      <w:b/>
+      <w:bCs/>
+    </w:rPr>
+  </w:style>
+  <w:style w:type="paragraph" w:styleId="NoSpacing">
+    <w:name w:val="No Spacing"/>
+    <w:uiPriority w:val="1"/>
+    <w:qFormat/>
+    <w:rsid w:val="009C0375"/>
+    <w:pPr>
+      <w:spacing w:after="0" w:line="240" w:lineRule="auto"/>
+    </w:pPr>
+  </w:style>
+  <w:style w:type="paragraph" w:styleId="ListParagraph">
+    <w:name w:val="List Paragraph"/>
+    <w:basedOn w:val="Normal"/>
+    <w:uiPriority w:val="34"/>
+    <w:qFormat/>
+    <w:rsid w:val="009C0375"/>
+    <w:pPr>
+      <w:ind w:left="720"/>
+      <w:contextualSpacing/>
+    </w:pPr>
+  </w:style>
+  <w:style w:type="paragraph" w:styleId="Quote">
+    <w:name w:val="Quote"/>
+    <w:basedOn w:val="Normal"/>
+    <w:next w:val="Normal"/>
+    <w:link w:val="QuoteChar"/>
+    <w:uiPriority w:val="29"/>
+    <w:qFormat/>
+    <w:rsid w:val="009C0375"/>
+    <w:rPr>
+      <w:i/>
+      <w:iCs/>
+      <w:color w:val="000000" w:themeColor="text1"/>
+    </w:rPr>
+  </w:style>
+  <w:style w:type="character" w:customStyle="1" w:styleId="QuoteChar">
+    <w:name w:val="Quote Char"/>
+    <w:link w:val="Quote"/>
+    <w:uiPriority w:val="29"/>
+    <w:rsid w:val="009C0375"/>
+    <w:rPr>
+      <w:i/>
+      <w:iCs/>
+      <w:color w:val="000000" w:themeColor="text1"/>
+    </w:rPr>
+  </w:style>
+  <w:style w:type="paragraph" w:styleId="IntenseQuote">
+    <w:name w:val="Intense Quote"/>
+    <w:basedOn w:val="Normal"/>
+    <w:next w:val="Normal"/>
+    <w:link w:val="IntenseQuoteChar"/>
+    <w:uiPriority w:val="30"/>
+    <w:qFormat/>
+    <w:rsid w:val="009C0375"/>
+    <w:pPr>
+      <w:pBdr>
+        <w:bottom w:val="single" w:sz="4" w:space="4" w:color="4F81BD" w:themeColor="accent1"/>
+      </w:pBdr>
+      <w:spacing w:before="200" w:after="280"/>
+      <w:ind w:left="936" w:right="936"/>
+    </w:pPr>
+    <w:rPr>
+      <w:b/>
+      <w:bCs/>
+      <w:i/>
+      <w:iCs/>
+      <w:color w:val="4F81BD" w:themeColor="accent1"/>
+    </w:rPr>
+  </w:style>
+  <w:style w:type="character" w:customStyle="1" w:styleId="IntenseQuoteChar">
+    <w:name w:val="Intense Quote Char"/>
+    <w:link w:val="IntenseQuote"/>
+    <w:uiPriority w:val="30"/>
+    <w:rsid w:val="009C0375"/>
+    <w:rPr>
+      <w:b/>
+      <w:bCs/>
+      <w:i/>
+      <w:iCs/>
+      <w:color w:val="4F81BD" w:themeColor="accent1"/>
+    </w:rPr>
+  </w:style>
+  <w:style w:type="character" w:styleId="SubtleEmphasis">
+    <w:name w:val="Subtle Emphasis"/>
+    <w:uiPriority w:val="19"/>
+    <w:qFormat/>
+    <w:rsid w:val="009C0375"/>
+    <w:rPr>
+      <w:i/>
+      <w:iCs/>
+      <w:color w:val="808080" w:themeColor="text1" w:themeTint="7F"/>
+    </w:rPr>
+  </w:style>
+  <w:style w:type="character" w:styleId="IntenseEmphasis">
+    <w:name w:val="Intense Emphasis"/>
+    <w:uiPriority w:val="21"/>
+    <w:qFormat/>
+    <w:rsid w:val="009C0375"/>
+    <w:rPr>
+      <w:b/>
+      <w:bCs/>
+      <w:i/>
+      <w:iCs/>
+      <w:color w:val="4F81BD" w:themeColor="accent1"/>
+    </w:rPr>
+  </w:style>
+  <w:style w:type="character" w:styleId="SubtleReference">
+    <w:name w:val="Subtle Reference"/>
+    <w:uiPriority w:val="31"/>
+    <w:qFormat/>
+    <w:rsid w:val="009C0375"/>
+    <w:rPr>
+      <w:smallCaps/>
+      <w:color w:val="C0504D" w:themeColor="accent2"/>
+      <w:u w:val="single"/>
+    </w:rPr>
+  </w:style>
+  <w:style w:type="character" w:styleId="IntenseReference">
+    <w:name w:val="Intense Reference"/>
+    <w:uiPriority w:val="32"/>
+    <w:qFormat/>
+    <w:rsid w:val="009C0375"/>
+    <w:rPr>
+      <w:b/>
+      <w:bCs/>
+      <w:smallCaps/>
+      <w:color w:val="C0504D" w:themeColor="accent2"/>
+      <w:spacing w:val="5"/>
+      <w:u w:val="single"/>
+    </w:rPr>
+  </w:style>
+  <w:style w:type="character" w:styleId="BookTitle">
+    <w:name w:val="Book Title"/>
+    <w:uiPriority w:val="33"/>
+    <w:qFormat/>
+    <w:rsid w:val="009C0375"/>
+    <w:rPr>
+      <w:b/>
+      <w:bCs/>
+      <w:smallCaps/>
+      <w:spacing w:val="5"/>
+    </w:rPr>
+  </w:style>
+  <w:style w:type="paragraph" w:styleId="TOCHeading">
+    <w:name w:val="TOC Heading"/>
+    <w:basedOn w:val="Heading1"/>
+    <w:next w:val="Normal"/>
+    <w:uiPriority w:val="39"/>
+    <w:semiHidden/>
+    <w:unhideWhenUsed/>
+    <w:qFormat/>
+    <w:rsid w:val="009C0375"/>
+    <w:pPr>
+      <w:outlineLvl w:val="9"/>
+    </w:pPr>
+  </w:style>
+  <w:style w:type="character" w:styleId="Hyperlink">
+    <w:name w:val="Hyperlink"/>
+    <w:basedOn w:val="DefaultParagraphFont"/>
+    <w:rsid w:val="00007DAA"/>
+    <w:rPr>
+      <w:color w:val="0000FF" w:themeColor="hyperlink"/>
+      <w:u w:val="single"/>
+    </w:rPr>
+  </w:style>
+  <w:style w:type="paragraph" w:styleId="Header">
+    <w:name w:val="header"/>
+    <w:basedOn w:val="Normal"/>
+    <w:link w:val="HeaderChar"/>
+    <w:unhideWhenUsed/>
+    <w:rsid w:val="00465003"/>
+    <w:pPr>
+      <w:tabs>
+        <w:tab w:val="center" w:pos="4680"/>
+        <w:tab w:val="right" w:pos="9360"/>
+      </w:tabs>
+      <w:spacing w:after="0" w:line="240" w:lineRule="auto"/>
+    </w:pPr>
+  </w:style>
+  <w:style w:type="character" w:customStyle="1" w:styleId="HeaderChar">
+    <w:name w:val="Header Char"/>
+    <w:basedOn w:val="DefaultParagraphFont"/>
+    <w:link w:val="Header"/>
+    <w:rsid w:val="00465003"/>
+  </w:style>
+  <w:style w:type="paragraph" w:styleId="Footer">
+    <w:name w:val="footer"/>
+    <w:basedOn w:val="Normal"/>
+    <w:link w:val="FooterChar"/>
+    <w:unhideWhenUsed/>
+    <w:rsid w:val="00465003"/>
+    <w:pPr>
+      <w:tabs>
+        <w:tab w:val="center" w:pos="4680"/>
+        <w:tab w:val="right" w:pos="9360"/>
+      </w:tabs>
+      <w:spacing w:after="0" w:line="240" w:lineRule="auto"/>
+    </w:pPr>
+  </w:style>
+  <w:style w:type="character" w:customStyle="1" w:styleId="FooterChar">
+    <w:name w:val="Footer Char"/>
+    <w:basedOn w:val="DefaultParagraphFont"/>
+    <w:link w:val="Footer"/>
+    <w:rsid w:val="00465003"/>
+  </w:style>
 </w:styles>
 </file>
 
 <file path=word/charts/chart1.xml><?xml version="1.0" encoding="utf-8"?>
-<c:chartSpace xmlns:c="http://schemas.openxmlformats.org/drawingml/2006/chart" xmlns:a="http://schemas.openxmlformats.org/drawingml/2006/main" xmlns:r="http://schemas.openxmlformats.org/officeDocument/2006/relationships" xmlns:c16r2="http://schemas.microsoft.com/office/drawing/2015/06/chart">
+<c:chartSpace xmlns:c="http://schemas.openxmlformats.org/drawingml/2006/chart" xmlns:a="http://schemas.openxmlformats.org/drawingml/2006/main" xmlns:r="http://schemas.openxmlformats.org/officeDocument/2006/relationships">
   <c:date1904 val="0"/>
   <c:lang val="en-US"/>
   <c:roundedCorners val="0"/>
@@ -5407,23 +6099,6 @@
         </a:ln>
         <a:effectLst/>
       </c:spPr>
-      <c:txPr>
-        <a:bodyPr rot="0" spcFirstLastPara="1" vertOverflow="ellipsis" vert="horz" wrap="square" anchor="ctr" anchorCtr="1"/>
-        <a:lstStyle/>
-        <a:p>
-          <a:pPr>
-            <a:defRPr sz="1600" b="1" i="0" u="none" strike="noStrike" kern="1200" baseline="0">
-              <a:solidFill>
-                <a:schemeClr val="tx2"/>
-              </a:solidFill>
-              <a:latin typeface="+mn-lt"/>
-              <a:ea typeface="+mn-ea"/>
-              <a:cs typeface="+mn-cs"/>
-            </a:defRPr>
-          </a:pPr>
-          <a:endParaRPr lang="en-US"/>
-        </a:p>
-      </c:txPr>
     </c:title>
     <c:autoTitleDeleted val="0"/>
     <c:plotArea>
@@ -6731,7 +7406,7 @@
             </c:numRef>
           </c:yVal>
           <c:smooth val="0"/>
-          <c:extLst>
+          <c:extLst xmlns:c16r2="http://schemas.microsoft.com/office/drawing/2015/06/chart">
             <c:ext xmlns:c16="http://schemas.microsoft.com/office/drawing/2014/chart" uri="{C3380CC4-5D6E-409C-BE32-E72D297353CC}">
               <c16:uniqueId val="{00000000-3D29-4666-B3CB-6536EC6B7A9F}"/>
             </c:ext>
@@ -6745,11 +7420,11 @@
           <c:showPercent val="0"/>
           <c:showBubbleSize val="0"/>
         </c:dLbls>
-        <c:axId val="202427952"/>
-        <c:axId val="7057592"/>
+        <c:axId val="346679552"/>
+        <c:axId val="346800512"/>
       </c:scatterChart>
       <c:valAx>
-        <c:axId val="202427952"/>
+        <c:axId val="346679552"/>
         <c:scaling>
           <c:orientation val="minMax"/>
         </c:scaling>
@@ -6802,12 +7477,12 @@
             <a:endParaRPr lang="en-US"/>
           </a:p>
         </c:txPr>
-        <c:crossAx val="7057592"/>
+        <c:crossAx val="346800512"/>
         <c:crosses val="autoZero"/>
         <c:crossBetween val="midCat"/>
       </c:valAx>
       <c:valAx>
-        <c:axId val="7057592"/>
+        <c:axId val="346800512"/>
         <c:scaling>
           <c:orientation val="minMax"/>
         </c:scaling>
@@ -6860,7 +7535,7 @@
             <a:endParaRPr lang="en-US"/>
           </a:p>
         </c:txPr>
-        <c:crossAx val="202427952"/>
+        <c:crossAx val="346679552"/>
         <c:crosses val="autoZero"/>
         <c:crossBetween val="midCat"/>
       </c:valAx>
@@ -6901,14 +7576,14 @@
       <a:endParaRPr lang="en-US"/>
     </a:p>
   </c:txPr>
-  <c:externalData r:id="rId3">
+  <c:externalData r:id="rId1">
     <c:autoUpdate val="0"/>
   </c:externalData>
 </c:chartSpace>
 </file>
 
 <file path=word/charts/chart2.xml><?xml version="1.0" encoding="utf-8"?>
-<c:chartSpace xmlns:c="http://schemas.openxmlformats.org/drawingml/2006/chart" xmlns:a="http://schemas.openxmlformats.org/drawingml/2006/main" xmlns:r="http://schemas.openxmlformats.org/officeDocument/2006/relationships" xmlns:c16r2="http://schemas.microsoft.com/office/drawing/2015/06/chart">
+<c:chartSpace xmlns:c="http://schemas.openxmlformats.org/drawingml/2006/chart" xmlns:a="http://schemas.openxmlformats.org/drawingml/2006/main" xmlns:r="http://schemas.openxmlformats.org/officeDocument/2006/relationships">
   <c:date1904 val="0"/>
   <c:lang val="en-US"/>
   <c:roundedCorners val="0"/>
@@ -6971,7 +7646,7 @@
             </c:numRef>
           </c:yVal>
           <c:smooth val="0"/>
-          <c:extLst>
+          <c:extLst xmlns:c16r2="http://schemas.microsoft.com/office/drawing/2015/06/chart">
             <c:ext xmlns:c16="http://schemas.microsoft.com/office/drawing/2014/chart" uri="{C3380CC4-5D6E-409C-BE32-E72D297353CC}">
               <c16:uniqueId val="{00000000-15A9-4BB2-84FD-C533CB1151B0}"/>
             </c:ext>
@@ -7021,7 +7696,7 @@
             </c:numRef>
           </c:yVal>
           <c:smooth val="0"/>
-          <c:extLst>
+          <c:extLst xmlns:c16r2="http://schemas.microsoft.com/office/drawing/2015/06/chart">
             <c:ext xmlns:c16="http://schemas.microsoft.com/office/drawing/2014/chart" uri="{C3380CC4-5D6E-409C-BE32-E72D297353CC}">
               <c16:uniqueId val="{00000001-15A9-4BB2-84FD-C533CB1151B0}"/>
             </c:ext>
@@ -7071,7 +7746,7 @@
             </c:numRef>
           </c:yVal>
           <c:smooth val="0"/>
-          <c:extLst>
+          <c:extLst xmlns:c16r2="http://schemas.microsoft.com/office/drawing/2015/06/chart">
             <c:ext xmlns:c16="http://schemas.microsoft.com/office/drawing/2014/chart" uri="{C3380CC4-5D6E-409C-BE32-E72D297353CC}">
               <c16:uniqueId val="{00000002-15A9-4BB2-84FD-C533CB1151B0}"/>
             </c:ext>
@@ -7121,7 +7796,7 @@
             </c:numRef>
           </c:yVal>
           <c:smooth val="0"/>
-          <c:extLst>
+          <c:extLst xmlns:c16r2="http://schemas.microsoft.com/office/drawing/2015/06/chart">
             <c:ext xmlns:c16="http://schemas.microsoft.com/office/drawing/2014/chart" uri="{C3380CC4-5D6E-409C-BE32-E72D297353CC}">
               <c16:uniqueId val="{00000003-15A9-4BB2-84FD-C533CB1151B0}"/>
             </c:ext>
@@ -7171,7 +7846,7 @@
             </c:numRef>
           </c:yVal>
           <c:smooth val="0"/>
-          <c:extLst>
+          <c:extLst xmlns:c16r2="http://schemas.microsoft.com/office/drawing/2015/06/chart">
             <c:ext xmlns:c16="http://schemas.microsoft.com/office/drawing/2014/chart" uri="{C3380CC4-5D6E-409C-BE32-E72D297353CC}">
               <c16:uniqueId val="{00000004-15A9-4BB2-84FD-C533CB1151B0}"/>
             </c:ext>
@@ -7221,7 +7896,7 @@
             </c:numRef>
           </c:yVal>
           <c:smooth val="0"/>
-          <c:extLst>
+          <c:extLst xmlns:c16r2="http://schemas.microsoft.com/office/drawing/2015/06/chart">
             <c:ext xmlns:c16="http://schemas.microsoft.com/office/drawing/2014/chart" uri="{C3380CC4-5D6E-409C-BE32-E72D297353CC}">
               <c16:uniqueId val="{00000005-15A9-4BB2-84FD-C533CB1151B0}"/>
             </c:ext>
@@ -7271,7 +7946,7 @@
             </c:numRef>
           </c:yVal>
           <c:smooth val="0"/>
-          <c:extLst>
+          <c:extLst xmlns:c16r2="http://schemas.microsoft.com/office/drawing/2015/06/chart">
             <c:ext xmlns:c16="http://schemas.microsoft.com/office/drawing/2014/chart" uri="{C3380CC4-5D6E-409C-BE32-E72D297353CC}">
               <c16:uniqueId val="{00000006-15A9-4BB2-84FD-C533CB1151B0}"/>
             </c:ext>
@@ -7321,7 +7996,7 @@
             </c:numRef>
           </c:yVal>
           <c:smooth val="0"/>
-          <c:extLst>
+          <c:extLst xmlns:c16r2="http://schemas.microsoft.com/office/drawing/2015/06/chart">
             <c:ext xmlns:c16="http://schemas.microsoft.com/office/drawing/2014/chart" uri="{C3380CC4-5D6E-409C-BE32-E72D297353CC}">
               <c16:uniqueId val="{00000007-15A9-4BB2-84FD-C533CB1151B0}"/>
             </c:ext>
@@ -7371,7 +8046,7 @@
             </c:numRef>
           </c:yVal>
           <c:smooth val="0"/>
-          <c:extLst>
+          <c:extLst xmlns:c16r2="http://schemas.microsoft.com/office/drawing/2015/06/chart">
             <c:ext xmlns:c16="http://schemas.microsoft.com/office/drawing/2014/chart" uri="{C3380CC4-5D6E-409C-BE32-E72D297353CC}">
               <c16:uniqueId val="{00000008-15A9-4BB2-84FD-C533CB1151B0}"/>
             </c:ext>
@@ -7421,7 +8096,7 @@
             </c:numRef>
           </c:yVal>
           <c:smooth val="0"/>
-          <c:extLst>
+          <c:extLst xmlns:c16r2="http://schemas.microsoft.com/office/drawing/2015/06/chart">
             <c:ext xmlns:c16="http://schemas.microsoft.com/office/drawing/2014/chart" uri="{C3380CC4-5D6E-409C-BE32-E72D297353CC}">
               <c16:uniqueId val="{00000009-15A9-4BB2-84FD-C533CB1151B0}"/>
             </c:ext>
@@ -7471,7 +8146,7 @@
             </c:numRef>
           </c:yVal>
           <c:smooth val="0"/>
-          <c:extLst>
+          <c:extLst xmlns:c16r2="http://schemas.microsoft.com/office/drawing/2015/06/chart">
             <c:ext xmlns:c16="http://schemas.microsoft.com/office/drawing/2014/chart" uri="{C3380CC4-5D6E-409C-BE32-E72D297353CC}">
               <c16:uniqueId val="{0000000A-15A9-4BB2-84FD-C533CB1151B0}"/>
             </c:ext>
@@ -7521,7 +8196,7 @@
             </c:numRef>
           </c:yVal>
           <c:smooth val="0"/>
-          <c:extLst>
+          <c:extLst xmlns:c16r2="http://schemas.microsoft.com/office/drawing/2015/06/chart">
             <c:ext xmlns:c16="http://schemas.microsoft.com/office/drawing/2014/chart" uri="{C3380CC4-5D6E-409C-BE32-E72D297353CC}">
               <c16:uniqueId val="{0000000B-15A9-4BB2-84FD-C533CB1151B0}"/>
             </c:ext>
@@ -7571,7 +8246,7 @@
             </c:numRef>
           </c:yVal>
           <c:smooth val="0"/>
-          <c:extLst>
+          <c:extLst xmlns:c16r2="http://schemas.microsoft.com/office/drawing/2015/06/chart">
             <c:ext xmlns:c16="http://schemas.microsoft.com/office/drawing/2014/chart" uri="{C3380CC4-5D6E-409C-BE32-E72D297353CC}">
               <c16:uniqueId val="{0000000C-15A9-4BB2-84FD-C533CB1151B0}"/>
             </c:ext>
@@ -7621,7 +8296,7 @@
             </c:numRef>
           </c:yVal>
           <c:smooth val="0"/>
-          <c:extLst>
+          <c:extLst xmlns:c16r2="http://schemas.microsoft.com/office/drawing/2015/06/chart">
             <c:ext xmlns:c16="http://schemas.microsoft.com/office/drawing/2014/chart" uri="{C3380CC4-5D6E-409C-BE32-E72D297353CC}">
               <c16:uniqueId val="{0000000D-15A9-4BB2-84FD-C533CB1151B0}"/>
             </c:ext>
@@ -7635,11 +8310,11 @@
           <c:showPercent val="0"/>
           <c:showBubbleSize val="0"/>
         </c:dLbls>
-        <c:axId val="202464144"/>
-        <c:axId val="202464528"/>
+        <c:axId val="347856896"/>
+        <c:axId val="347858432"/>
       </c:scatterChart>
       <c:valAx>
-        <c:axId val="202464144"/>
+        <c:axId val="347856896"/>
         <c:scaling>
           <c:orientation val="minMax"/>
         </c:scaling>
@@ -7649,12 +8324,12 @@
         <c:majorTickMark val="out"/>
         <c:minorTickMark val="none"/>
         <c:tickLblPos val="nextTo"/>
-        <c:crossAx val="202464528"/>
+        <c:crossAx val="347858432"/>
         <c:crosses val="autoZero"/>
         <c:crossBetween val="midCat"/>
       </c:valAx>
       <c:valAx>
-        <c:axId val="202464528"/>
+        <c:axId val="347858432"/>
         <c:scaling>
           <c:orientation val="minMax"/>
         </c:scaling>
@@ -7665,7 +8340,7 @@
         <c:majorTickMark val="out"/>
         <c:minorTickMark val="none"/>
         <c:tickLblPos val="nextTo"/>
-        <c:crossAx val="202464144"/>
+        <c:crossAx val="347856896"/>
         <c:crosses val="autoZero"/>
         <c:crossBetween val="midCat"/>
       </c:valAx>
@@ -7682,525 +8357,6 @@
     <c:autoUpdate val="0"/>
   </c:externalData>
 </c:chartSpace>
-</file>
-
-<file path=word/charts/colors1.xml><?xml version="1.0" encoding="utf-8"?>
-<cs:colorStyle xmlns:cs="http://schemas.microsoft.com/office/drawing/2012/chartStyle" xmlns:a="http://schemas.openxmlformats.org/drawingml/2006/main" meth="cycle" id="10">
-  <a:schemeClr val="accent1"/>
-  <a:schemeClr val="accent2"/>
-  <a:schemeClr val="accent3"/>
-  <a:schemeClr val="accent4"/>
-  <a:schemeClr val="accent5"/>
-  <a:schemeClr val="accent6"/>
-  <cs:variation/>
-  <cs:variation>
-    <a:lumMod val="60000"/>
-  </cs:variation>
-  <cs:variation>
-    <a:lumMod val="80000"/>
-    <a:lumOff val="20000"/>
-  </cs:variation>
-  <cs:variation>
-    <a:lumMod val="80000"/>
-  </cs:variation>
-  <cs:variation>
-    <a:lumMod val="60000"/>
-    <a:lumOff val="40000"/>
-  </cs:variation>
-  <cs:variation>
-    <a:lumMod val="50000"/>
-  </cs:variation>
-  <cs:variation>
-    <a:lumMod val="70000"/>
-    <a:lumOff val="30000"/>
-  </cs:variation>
-  <cs:variation>
-    <a:lumMod val="70000"/>
-  </cs:variation>
-  <cs:variation>
-    <a:lumMod val="50000"/>
-    <a:lumOff val="50000"/>
-  </cs:variation>
-</cs:colorStyle>
-</file>
-
-<file path=word/charts/style1.xml><?xml version="1.0" encoding="utf-8"?>
-<cs:chartStyle xmlns:cs="http://schemas.microsoft.com/office/drawing/2012/chartStyle" xmlns:a="http://schemas.openxmlformats.org/drawingml/2006/main" id="242">
-  <cs:axisTitle>
-    <cs:lnRef idx="0"/>
-    <cs:fillRef idx="0"/>
-    <cs:effectRef idx="0"/>
-    <cs:fontRef idx="minor">
-      <a:schemeClr val="tx2"/>
-    </cs:fontRef>
-    <cs:defRPr sz="900" b="1" kern="1200"/>
-  </cs:axisTitle>
-  <cs:categoryAxis>
-    <cs:lnRef idx="0"/>
-    <cs:fillRef idx="0"/>
-    <cs:effectRef idx="0"/>
-    <cs:fontRef idx="minor">
-      <a:schemeClr val="tx2"/>
-    </cs:fontRef>
-    <cs:spPr>
-      <a:ln w="9525" cap="flat" cmpd="sng" algn="ctr">
-        <a:solidFill>
-          <a:schemeClr val="tx2">
-            <a:lumMod val="15000"/>
-            <a:lumOff val="85000"/>
-          </a:schemeClr>
-        </a:solidFill>
-        <a:round/>
-      </a:ln>
-    </cs:spPr>
-    <cs:defRPr sz="900" kern="1200"/>
-  </cs:categoryAxis>
-  <cs:chartArea mods="allowNoFillOverride allowNoLineOverride">
-    <cs:lnRef idx="0"/>
-    <cs:fillRef idx="0"/>
-    <cs:effectRef idx="0"/>
-    <cs:fontRef idx="minor">
-      <a:schemeClr val="tx2"/>
-    </cs:fontRef>
-    <cs:spPr>
-      <a:solidFill>
-        <a:schemeClr val="bg1"/>
-      </a:solidFill>
-      <a:ln w="9525" cap="flat" cmpd="sng" algn="ctr">
-        <a:solidFill>
-          <a:schemeClr val="tx2">
-            <a:lumMod val="15000"/>
-            <a:lumOff val="85000"/>
-          </a:schemeClr>
-        </a:solidFill>
-        <a:round/>
-      </a:ln>
-    </cs:spPr>
-    <cs:defRPr sz="900" kern="1200"/>
-  </cs:chartArea>
-  <cs:dataLabel>
-    <cs:lnRef idx="0"/>
-    <cs:fillRef idx="0"/>
-    <cs:effectRef idx="0"/>
-    <cs:fontRef idx="minor">
-      <a:schemeClr val="tx2"/>
-    </cs:fontRef>
-    <cs:defRPr sz="900" kern="1200"/>
-  </cs:dataLabel>
-  <cs:dataLabelCallout>
-    <cs:lnRef idx="0"/>
-    <cs:fillRef idx="0"/>
-    <cs:effectRef idx="0"/>
-    <cs:fontRef idx="minor">
-      <a:schemeClr val="dk2">
-        <a:lumMod val="75000"/>
-      </a:schemeClr>
-    </cs:fontRef>
-    <cs:spPr>
-      <a:solidFill>
-        <a:schemeClr val="lt1"/>
-      </a:solidFill>
-      <a:ln>
-        <a:solidFill>
-          <a:schemeClr val="dk1">
-            <a:lumMod val="25000"/>
-            <a:lumOff val="75000"/>
-          </a:schemeClr>
-        </a:solidFill>
-      </a:ln>
-    </cs:spPr>
-    <cs:defRPr sz="900" kern="1200"/>
-    <cs:bodyPr rot="0" spcFirstLastPara="1" vertOverflow="clip" horzOverflow="clip" vert="horz" wrap="square" lIns="36576" tIns="18288" rIns="36576" bIns="18288" anchor="ctr" anchorCtr="1">
-      <a:spAutoFit/>
-    </cs:bodyPr>
-  </cs:dataLabelCallout>
-  <cs:dataPoint>
-    <cs:lnRef idx="0"/>
-    <cs:fillRef idx="3">
-      <cs:styleClr val="auto"/>
-    </cs:fillRef>
-    <cs:effectRef idx="2"/>
-    <cs:fontRef idx="minor">
-      <a:schemeClr val="tx2"/>
-    </cs:fontRef>
-  </cs:dataPoint>
-  <cs:dataPoint3D>
-    <cs:lnRef idx="0"/>
-    <cs:fillRef idx="3">
-      <cs:styleClr val="auto"/>
-    </cs:fillRef>
-    <cs:effectRef idx="2"/>
-    <cs:fontRef idx="minor">
-      <a:schemeClr val="tx2"/>
-    </cs:fontRef>
-  </cs:dataPoint3D>
-  <cs:dataPointLine>
-    <cs:lnRef idx="0">
-      <cs:styleClr val="auto"/>
-    </cs:lnRef>
-    <cs:fillRef idx="3"/>
-    <cs:effectRef idx="2"/>
-    <cs:fontRef idx="minor">
-      <a:schemeClr val="tx2"/>
-    </cs:fontRef>
-    <cs:spPr>
-      <a:ln w="9525" cap="rnd">
-        <a:solidFill>
-          <a:schemeClr val="phClr"/>
-        </a:solidFill>
-        <a:round/>
-      </a:ln>
-    </cs:spPr>
-  </cs:dataPointLine>
-  <cs:dataPointMarker>
-    <cs:lnRef idx="0">
-      <cs:styleClr val="auto"/>
-    </cs:lnRef>
-    <cs:fillRef idx="3">
-      <cs:styleClr val="auto"/>
-    </cs:fillRef>
-    <cs:effectRef idx="2"/>
-    <cs:fontRef idx="minor">
-      <a:schemeClr val="tx2"/>
-    </cs:fontRef>
-    <cs:spPr>
-      <a:ln w="9525">
-        <a:solidFill>
-          <a:schemeClr val="phClr"/>
-        </a:solidFill>
-        <a:round/>
-      </a:ln>
-    </cs:spPr>
-  </cs:dataPointMarker>
-  <cs:dataPointMarkerLayout symbol="circle" size="5"/>
-  <cs:dataPointWireframe>
-    <cs:lnRef idx="0">
-      <cs:styleClr val="auto"/>
-    </cs:lnRef>
-    <cs:fillRef idx="3"/>
-    <cs:effectRef idx="2"/>
-    <cs:fontRef idx="minor">
-      <a:schemeClr val="tx2"/>
-    </cs:fontRef>
-    <cs:spPr>
-      <a:ln w="9525" cap="rnd">
-        <a:solidFill>
-          <a:schemeClr val="phClr"/>
-        </a:solidFill>
-        <a:round/>
-      </a:ln>
-    </cs:spPr>
-  </cs:dataPointWireframe>
-  <cs:dataTable>
-    <cs:lnRef idx="0"/>
-    <cs:fillRef idx="0"/>
-    <cs:effectRef idx="0"/>
-    <cs:fontRef idx="minor">
-      <a:schemeClr val="tx2"/>
-    </cs:fontRef>
-    <cs:spPr>
-      <a:ln w="9525">
-        <a:solidFill>
-          <a:schemeClr val="tx2">
-            <a:lumMod val="15000"/>
-            <a:lumOff val="85000"/>
-          </a:schemeClr>
-        </a:solidFill>
-      </a:ln>
-    </cs:spPr>
-    <cs:defRPr sz="900" kern="1200"/>
-  </cs:dataTable>
-  <cs:downBar>
-    <cs:lnRef idx="0"/>
-    <cs:fillRef idx="0"/>
-    <cs:effectRef idx="0"/>
-    <cs:fontRef idx="minor">
-      <a:schemeClr val="dk1"/>
-    </cs:fontRef>
-    <cs:spPr>
-      <a:solidFill>
-        <a:schemeClr val="dk1">
-          <a:lumMod val="65000"/>
-          <a:lumOff val="35000"/>
-        </a:schemeClr>
-      </a:solidFill>
-      <a:ln w="9525">
-        <a:solidFill>
-          <a:schemeClr val="tx1">
-            <a:lumMod val="65000"/>
-            <a:lumOff val="35000"/>
-          </a:schemeClr>
-        </a:solidFill>
-      </a:ln>
-    </cs:spPr>
-  </cs:downBar>
-  <cs:dropLine>
-    <cs:lnRef idx="0"/>
-    <cs:fillRef idx="0"/>
-    <cs:effectRef idx="0"/>
-    <cs:fontRef idx="minor">
-      <a:schemeClr val="tx2"/>
-    </cs:fontRef>
-    <cs:spPr>
-      <a:ln w="9525">
-        <a:solidFill>
-          <a:schemeClr val="tx2">
-            <a:lumMod val="60000"/>
-            <a:lumOff val="40000"/>
-          </a:schemeClr>
-        </a:solidFill>
-        <a:prstDash val="dash"/>
-      </a:ln>
-    </cs:spPr>
-  </cs:dropLine>
-  <cs:errorBar>
-    <cs:lnRef idx="0"/>
-    <cs:fillRef idx="0"/>
-    <cs:effectRef idx="0"/>
-    <cs:fontRef idx="minor">
-      <a:schemeClr val="tx2"/>
-    </cs:fontRef>
-    <cs:spPr>
-      <a:ln w="9525">
-        <a:solidFill>
-          <a:schemeClr val="tx2">
-            <a:lumMod val="75000"/>
-          </a:schemeClr>
-        </a:solidFill>
-        <a:round/>
-      </a:ln>
-    </cs:spPr>
-  </cs:errorBar>
-  <cs:floor>
-    <cs:lnRef idx="0"/>
-    <cs:fillRef idx="0"/>
-    <cs:effectRef idx="0"/>
-    <cs:fontRef idx="minor">
-      <a:schemeClr val="tx2"/>
-    </cs:fontRef>
-  </cs:floor>
-  <cs:gridlineMajor>
-    <cs:lnRef idx="0"/>
-    <cs:fillRef idx="0"/>
-    <cs:effectRef idx="0"/>
-    <cs:fontRef idx="minor">
-      <a:schemeClr val="tx2"/>
-    </cs:fontRef>
-    <cs:spPr>
-      <a:ln w="9525" cap="flat" cmpd="sng" algn="ctr">
-        <a:solidFill>
-          <a:schemeClr val="tx2">
-            <a:lumMod val="15000"/>
-            <a:lumOff val="85000"/>
-          </a:schemeClr>
-        </a:solidFill>
-        <a:round/>
-      </a:ln>
-    </cs:spPr>
-  </cs:gridlineMajor>
-  <cs:gridlineMinor>
-    <cs:lnRef idx="0"/>
-    <cs:fillRef idx="0"/>
-    <cs:effectRef idx="0"/>
-    <cs:fontRef idx="minor">
-      <a:schemeClr val="tx2"/>
-    </cs:fontRef>
-    <cs:spPr>
-      <a:ln>
-        <a:solidFill>
-          <a:schemeClr val="tx2">
-            <a:lumMod val="5000"/>
-            <a:lumOff val="95000"/>
-          </a:schemeClr>
-        </a:solidFill>
-      </a:ln>
-    </cs:spPr>
-  </cs:gridlineMinor>
-  <cs:hiLoLine>
-    <cs:lnRef idx="0"/>
-    <cs:fillRef idx="0"/>
-    <cs:effectRef idx="0"/>
-    <cs:fontRef idx="minor">
-      <a:schemeClr val="tx2"/>
-    </cs:fontRef>
-    <cs:spPr>
-      <a:ln w="9525">
-        <a:solidFill>
-          <a:schemeClr val="tx2">
-            <a:lumMod val="60000"/>
-            <a:lumOff val="40000"/>
-          </a:schemeClr>
-        </a:solidFill>
-        <a:prstDash val="dash"/>
-      </a:ln>
-    </cs:spPr>
-  </cs:hiLoLine>
-  <cs:leaderLine>
-    <cs:lnRef idx="0"/>
-    <cs:fillRef idx="0"/>
-    <cs:effectRef idx="0"/>
-    <cs:fontRef idx="minor">
-      <a:schemeClr val="tx2"/>
-    </cs:fontRef>
-    <cs:spPr>
-      <a:ln w="9525">
-        <a:solidFill>
-          <a:schemeClr val="tx2">
-            <a:lumMod val="35000"/>
-            <a:lumOff val="65000"/>
-          </a:schemeClr>
-        </a:solidFill>
-      </a:ln>
-    </cs:spPr>
-  </cs:leaderLine>
-  <cs:legend>
-    <cs:lnRef idx="0"/>
-    <cs:fillRef idx="0"/>
-    <cs:effectRef idx="0"/>
-    <cs:fontRef idx="minor">
-      <a:schemeClr val="tx2"/>
-    </cs:fontRef>
-    <cs:defRPr sz="900" kern="1200"/>
-  </cs:legend>
-  <cs:plotArea>
-    <cs:lnRef idx="0"/>
-    <cs:fillRef idx="0"/>
-    <cs:effectRef idx="0"/>
-    <cs:fontRef idx="minor">
-      <a:schemeClr val="tx2"/>
-    </cs:fontRef>
-  </cs:plotArea>
-  <cs:plotArea3D>
-    <cs:lnRef idx="0"/>
-    <cs:fillRef idx="0"/>
-    <cs:effectRef idx="0"/>
-    <cs:fontRef idx="minor">
-      <a:schemeClr val="tx2"/>
-    </cs:fontRef>
-  </cs:plotArea3D>
-  <cs:seriesAxis>
-    <cs:lnRef idx="0"/>
-    <cs:fillRef idx="0"/>
-    <cs:effectRef idx="0"/>
-    <cs:fontRef idx="minor">
-      <a:schemeClr val="tx2"/>
-    </cs:fontRef>
-    <cs:spPr>
-      <a:ln w="9525" cap="flat" cmpd="sng" algn="ctr">
-        <a:solidFill>
-          <a:schemeClr val="tx2">
-            <a:lumMod val="15000"/>
-            <a:lumOff val="85000"/>
-          </a:schemeClr>
-        </a:solidFill>
-        <a:round/>
-      </a:ln>
-    </cs:spPr>
-    <cs:defRPr sz="900" kern="1200"/>
-  </cs:seriesAxis>
-  <cs:seriesLine>
-    <cs:lnRef idx="0"/>
-    <cs:fillRef idx="0"/>
-    <cs:effectRef idx="0"/>
-    <cs:fontRef idx="minor">
-      <a:schemeClr val="tx2"/>
-    </cs:fontRef>
-    <cs:spPr>
-      <a:ln w="9525">
-        <a:solidFill>
-          <a:schemeClr val="tx2">
-            <a:lumMod val="60000"/>
-            <a:lumOff val="40000"/>
-          </a:schemeClr>
-        </a:solidFill>
-        <a:prstDash val="dash"/>
-      </a:ln>
-    </cs:spPr>
-  </cs:seriesLine>
-  <cs:title>
-    <cs:lnRef idx="0"/>
-    <cs:fillRef idx="0"/>
-    <cs:effectRef idx="0"/>
-    <cs:fontRef idx="minor">
-      <a:schemeClr val="tx2"/>
-    </cs:fontRef>
-    <cs:defRPr sz="1600" b="1" kern="1200"/>
-  </cs:title>
-  <cs:trendline>
-    <cs:lnRef idx="0">
-      <cs:styleClr val="auto"/>
-    </cs:lnRef>
-    <cs:fillRef idx="0"/>
-    <cs:effectRef idx="0"/>
-    <cs:fontRef idx="minor">
-      <a:schemeClr val="tx2"/>
-    </cs:fontRef>
-    <cs:spPr>
-      <a:ln w="9525" cap="rnd">
-        <a:solidFill>
-          <a:schemeClr val="phClr"/>
-        </a:solidFill>
-      </a:ln>
-    </cs:spPr>
-  </cs:trendline>
-  <cs:trendlineLabel>
-    <cs:lnRef idx="0"/>
-    <cs:fillRef idx="0"/>
-    <cs:effectRef idx="0"/>
-    <cs:fontRef idx="minor">
-      <a:schemeClr val="tx2"/>
-    </cs:fontRef>
-    <cs:defRPr sz="900" kern="1200"/>
-  </cs:trendlineLabel>
-  <cs:upBar>
-    <cs:lnRef idx="0"/>
-    <cs:fillRef idx="0"/>
-    <cs:effectRef idx="0"/>
-    <cs:fontRef idx="minor">
-      <a:schemeClr val="tx2"/>
-    </cs:fontRef>
-    <cs:spPr>
-      <a:solidFill>
-        <a:schemeClr val="lt1"/>
-      </a:solidFill>
-      <a:ln w="9525">
-        <a:solidFill>
-          <a:schemeClr val="tx1">
-            <a:lumMod val="15000"/>
-            <a:lumOff val="85000"/>
-          </a:schemeClr>
-        </a:solidFill>
-      </a:ln>
-    </cs:spPr>
-  </cs:upBar>
-  <cs:valueAxis>
-    <cs:lnRef idx="0"/>
-    <cs:fillRef idx="0"/>
-    <cs:effectRef idx="0"/>
-    <cs:fontRef idx="minor">
-      <a:schemeClr val="tx2"/>
-    </cs:fontRef>
-    <cs:spPr>
-      <a:ln>
-        <a:solidFill>
-          <a:schemeClr val="tx2">
-            <a:lumMod val="40000"/>
-            <a:lumOff val="60000"/>
-          </a:schemeClr>
-        </a:solidFill>
-      </a:ln>
-    </cs:spPr>
-    <cs:defRPr sz="900" kern="1200"/>
-  </cs:valueAxis>
-  <cs:wall>
-    <cs:lnRef idx="0"/>
-    <cs:fillRef idx="0"/>
-    <cs:effectRef idx="0"/>
-    <cs:fontRef idx="minor">
-      <a:schemeClr val="tx2"/>
-    </cs:fontRef>
-  </cs:wall>
-</cs:chartStyle>
 </file>
 
 <file path=word/theme/theme1.xml><?xml version="1.0" encoding="utf-8"?>
@@ -8493,7 +8649,7 @@
 </file>
 
 <file path=customXml/itemProps1.xml><?xml version="1.0" encoding="utf-8"?>
-<ds:datastoreItem xmlns:ds="http://schemas.openxmlformats.org/officeDocument/2006/customXml" ds:itemID="{A07DC181-AD7E-4606-84A4-91823CE0E348}">
+<ds:datastoreItem xmlns:ds="http://schemas.openxmlformats.org/officeDocument/2006/customXml" ds:itemID="{CD195426-C4D7-4C7D-83F0-439141BC8BF2}">
   <ds:schemaRefs>
     <ds:schemaRef ds:uri="http://schemas.openxmlformats.org/officeDocument/2006/bibliography"/>
   </ds:schemaRefs>

</xml_diff>

<commit_message>
updated with genetic and exhaustive search
</commit_message>
<xml_diff>
--- a/340Spring2018Project2.docx
+++ b/340Spring2018Project2.docx
@@ -1,6 +1,6 @@
 
 <file path=word/document.xml><?xml version="1.0" encoding="utf-8"?>
-<w:document xmlns:wpc="http://schemas.microsoft.com/office/word/2010/wordprocessingCanvas" xmlns:mc="http://schemas.openxmlformats.org/markup-compatibility/2006" xmlns:o="urn:schemas-microsoft-com:office:office" xmlns:r="http://schemas.openxmlformats.org/officeDocument/2006/relationships" xmlns:m="http://schemas.openxmlformats.org/officeDocument/2006/math" xmlns:v="urn:schemas-microsoft-com:vml" xmlns:wp14="http://schemas.microsoft.com/office/word/2010/wordprocessingDrawing" xmlns:wp="http://schemas.openxmlformats.org/drawingml/2006/wordprocessingDrawing" xmlns:w10="urn:schemas-microsoft-com:office:word" xmlns:w="http://schemas.openxmlformats.org/wordprocessingml/2006/main" xmlns:w14="http://schemas.microsoft.com/office/word/2010/wordml" xmlns:wpg="http://schemas.microsoft.com/office/word/2010/wordprocessingGroup" xmlns:wpi="http://schemas.microsoft.com/office/word/2010/wordprocessingInk" xmlns:wne="http://schemas.microsoft.com/office/word/2006/wordml" xmlns:wps="http://schemas.microsoft.com/office/word/2010/wordprocessingShape" mc:Ignorable="w14 wp14">
+<w:document xmlns:wpc="http://schemas.microsoft.com/office/word/2010/wordprocessingCanvas" xmlns:cx="http://schemas.microsoft.com/office/drawing/2014/chartex" xmlns:cx1="http://schemas.microsoft.com/office/drawing/2015/9/8/chartex" xmlns:mc="http://schemas.openxmlformats.org/markup-compatibility/2006" xmlns:o="urn:schemas-microsoft-com:office:office" xmlns:r="http://schemas.openxmlformats.org/officeDocument/2006/relationships" xmlns:m="http://schemas.openxmlformats.org/officeDocument/2006/math" xmlns:v="urn:schemas-microsoft-com:vml" xmlns:wp14="http://schemas.microsoft.com/office/word/2010/wordprocessingDrawing" xmlns:wp="http://schemas.openxmlformats.org/drawingml/2006/wordprocessingDrawing" xmlns:w10="urn:schemas-microsoft-com:office:word" xmlns:w="http://schemas.openxmlformats.org/wordprocessingml/2006/main" xmlns:w14="http://schemas.microsoft.com/office/word/2010/wordml" xmlns:w15="http://schemas.microsoft.com/office/word/2012/wordml" xmlns:w16se="http://schemas.microsoft.com/office/word/2015/wordml/symex" xmlns:wpg="http://schemas.microsoft.com/office/word/2010/wordprocessingGroup" xmlns:wpi="http://schemas.microsoft.com/office/word/2010/wordprocessingInk" xmlns:wne="http://schemas.microsoft.com/office/word/2006/wordml" xmlns:wps="http://schemas.microsoft.com/office/word/2010/wordprocessingShape" mc:Ignorable="w14 w15 w16se wp14">
   <w:body>
     <w:p>
       <w:pPr>
@@ -183,7 +183,7 @@
             <wp:cNvGraphicFramePr/>
             <a:graphic xmlns:a="http://schemas.openxmlformats.org/drawingml/2006/main">
               <a:graphicData uri="http://schemas.openxmlformats.org/drawingml/2006/chart">
-                <c:chart xmlns:c="http://schemas.openxmlformats.org/drawingml/2006/chart" xmlns:r="http://schemas.openxmlformats.org/officeDocument/2006/relationships" r:id="rId9"/>
+                <c:chart xmlns:c="http://schemas.openxmlformats.org/drawingml/2006/chart" xmlns:r="http://schemas.openxmlformats.org/officeDocument/2006/relationships" r:id="rId8"/>
               </a:graphicData>
             </a:graphic>
           </wp:inline>
@@ -554,13 +554,7 @@
         <w:ind w:left="2160"/>
       </w:pPr>
       <w:r>
-        <w:t>Eigenvalue 1</w:t>
-      </w:r>
-      <w:r>
-        <w:t xml:space="preserve"> is</w:t>
-      </w:r>
-      <w:r>
-        <w:t>: 0.0401256270745474</w:t>
+        <w:t>Eigenvalue 1 is: 0.0401256270745474</w:t>
       </w:r>
     </w:p>
     <w:p>
@@ -568,13 +562,7 @@
         <w:ind w:left="2160"/>
       </w:pPr>
       <w:r>
-        <w:t>Eigenvalue 2</w:t>
-      </w:r>
-      <w:r>
-        <w:t xml:space="preserve"> is</w:t>
-      </w:r>
-      <w:r>
-        <w:t>: 0.741556025707761</w:t>
+        <w:t>Eigenvalue 2 is: 0.741556025707761</w:t>
       </w:r>
     </w:p>
     <w:p>
@@ -801,8 +789,6 @@
       <w:pPr>
         <w:ind w:left="1440"/>
       </w:pPr>
-      <w:bookmarkStart w:id="0" w:name="_GoBack"/>
-      <w:bookmarkEnd w:id="0"/>
     </w:p>
     <w:p>
       <w:pPr>
@@ -1241,7 +1227,7 @@
             <wp:cNvGraphicFramePr/>
             <a:graphic xmlns:a="http://schemas.openxmlformats.org/drawingml/2006/main">
               <a:graphicData uri="http://schemas.openxmlformats.org/drawingml/2006/chart">
-                <c:chart xmlns:c="http://schemas.openxmlformats.org/drawingml/2006/chart" xmlns:r="http://schemas.openxmlformats.org/officeDocument/2006/relationships" r:id="rId10"/>
+                <c:chart xmlns:c="http://schemas.openxmlformats.org/drawingml/2006/chart" xmlns:r="http://schemas.openxmlformats.org/officeDocument/2006/relationships" r:id="rId9"/>
               </a:graphicData>
             </a:graphic>
           </wp:inline>
@@ -1363,7 +1349,7 @@
       <w:r>
         <w:t xml:space="preserve">Recall that a </w:t>
       </w:r>
-      <w:hyperlink r:id="rId11" w:history="1">
+      <w:hyperlink r:id="rId10" w:history="1">
         <w:r>
           <w:rPr>
             <w:rStyle w:val="Hyperlink"/>
@@ -1488,6 +1474,11 @@
     </w:p>
     <w:p>
       <w:pPr>
+        <w:ind w:left="2160"/>
+      </w:pPr>
+    </w:p>
+    <w:p>
+      <w:pPr>
         <w:numPr>
           <w:ilvl w:val="2"/>
           <w:numId w:val="1"/>
@@ -1581,6 +1572,8 @@
       <w:r>
         <w:t>How long did the exhaustive search take?</w:t>
       </w:r>
+      <w:bookmarkStart w:id="0" w:name="_GoBack"/>
+      <w:bookmarkEnd w:id="0"/>
     </w:p>
     <w:p>
       <w:pPr>
@@ -1929,6 +1922,7 @@
         </w:numPr>
       </w:pPr>
       <w:r>
+        <w:lastRenderedPageBreak/>
         <w:t xml:space="preserve">Create a </w:t>
       </w:r>
       <w:r>
@@ -1946,7 +1940,6 @@
         </w:numPr>
       </w:pPr>
       <w:r>
-        <w:lastRenderedPageBreak/>
         <w:t>Find and report the mean, extreme values (the maximum and minimum), and standard deviation of this distribution of solutions.</w:t>
       </w:r>
     </w:p>
@@ -3509,6 +3502,7 @@
                 <w:rFonts w:ascii="Calibri" w:eastAsia="Times New Roman" w:hAnsi="Calibri" w:cs="Times New Roman"/>
                 <w:color w:val="000000"/>
               </w:rPr>
+              <w:lastRenderedPageBreak/>
               <w:t>0.390728772</w:t>
             </w:r>
           </w:p>
@@ -3709,7 +3703,6 @@
                 <w:rFonts w:ascii="Calibri" w:eastAsia="Times New Roman" w:hAnsi="Calibri" w:cs="Times New Roman"/>
                 <w:color w:val="000000"/>
               </w:rPr>
-              <w:lastRenderedPageBreak/>
               <w:t>0.974681576</w:t>
             </w:r>
           </w:p>
@@ -3781,12 +3774,12 @@
     </w:tbl>
     <w:p/>
     <w:sectPr>
-      <w:headerReference w:type="even" r:id="rId12"/>
-      <w:headerReference w:type="default" r:id="rId13"/>
-      <w:footerReference w:type="even" r:id="rId14"/>
-      <w:footerReference w:type="default" r:id="rId15"/>
-      <w:headerReference w:type="first" r:id="rId16"/>
-      <w:footerReference w:type="first" r:id="rId17"/>
+      <w:headerReference w:type="even" r:id="rId11"/>
+      <w:headerReference w:type="default" r:id="rId12"/>
+      <w:footerReference w:type="even" r:id="rId13"/>
+      <w:footerReference w:type="default" r:id="rId14"/>
+      <w:headerReference w:type="first" r:id="rId15"/>
+      <w:footerReference w:type="first" r:id="rId16"/>
       <w:pgSz w:w="12240" w:h="15840"/>
       <w:pgMar w:top="1440" w:right="1440" w:bottom="1440" w:left="1440" w:header="720" w:footer="720" w:gutter="0"/>
       <w:cols w:space="720"/>
@@ -3797,7 +3790,7 @@
 </file>
 
 <file path=word/endnotes.xml><?xml version="1.0" encoding="utf-8"?>
-<w:endnotes xmlns:wpc="http://schemas.microsoft.com/office/word/2010/wordprocessingCanvas" xmlns:mc="http://schemas.openxmlformats.org/markup-compatibility/2006" xmlns:o="urn:schemas-microsoft-com:office:office" xmlns:r="http://schemas.openxmlformats.org/officeDocument/2006/relationships" xmlns:m="http://schemas.openxmlformats.org/officeDocument/2006/math" xmlns:v="urn:schemas-microsoft-com:vml" xmlns:wp14="http://schemas.microsoft.com/office/word/2010/wordprocessingDrawing" xmlns:wp="http://schemas.openxmlformats.org/drawingml/2006/wordprocessingDrawing" xmlns:w10="urn:schemas-microsoft-com:office:word" xmlns:w="http://schemas.openxmlformats.org/wordprocessingml/2006/main" xmlns:w14="http://schemas.microsoft.com/office/word/2010/wordml" xmlns:wpg="http://schemas.microsoft.com/office/word/2010/wordprocessingGroup" xmlns:wpi="http://schemas.microsoft.com/office/word/2010/wordprocessingInk" xmlns:wne="http://schemas.microsoft.com/office/word/2006/wordml" xmlns:wps="http://schemas.microsoft.com/office/word/2010/wordprocessingShape" mc:Ignorable="w14 wp14">
+<w:endnotes xmlns:wpc="http://schemas.microsoft.com/office/word/2010/wordprocessingCanvas" xmlns:cx="http://schemas.microsoft.com/office/drawing/2014/chartex" xmlns:cx1="http://schemas.microsoft.com/office/drawing/2015/9/8/chartex" xmlns:mc="http://schemas.openxmlformats.org/markup-compatibility/2006" xmlns:o="urn:schemas-microsoft-com:office:office" xmlns:r="http://schemas.openxmlformats.org/officeDocument/2006/relationships" xmlns:m="http://schemas.openxmlformats.org/officeDocument/2006/math" xmlns:v="urn:schemas-microsoft-com:vml" xmlns:wp14="http://schemas.microsoft.com/office/word/2010/wordprocessingDrawing" xmlns:wp="http://schemas.openxmlformats.org/drawingml/2006/wordprocessingDrawing" xmlns:w10="urn:schemas-microsoft-com:office:word" xmlns:w="http://schemas.openxmlformats.org/wordprocessingml/2006/main" xmlns:w14="http://schemas.microsoft.com/office/word/2010/wordml" xmlns:w15="http://schemas.microsoft.com/office/word/2012/wordml" xmlns:w16se="http://schemas.microsoft.com/office/word/2015/wordml/symex" xmlns:wpg="http://schemas.microsoft.com/office/word/2010/wordprocessingGroup" xmlns:wpi="http://schemas.microsoft.com/office/word/2010/wordprocessingInk" xmlns:wne="http://schemas.microsoft.com/office/word/2006/wordml" xmlns:wps="http://schemas.microsoft.com/office/word/2010/wordprocessingShape" mc:Ignorable="w14 w15 w16se wp14">
   <w:endnote w:type="separator" w:id="-1">
     <w:p>
       <w:pPr>
@@ -3822,7 +3815,7 @@
 </file>
 
 <file path=word/footer1.xml><?xml version="1.0" encoding="utf-8"?>
-<w:ftr xmlns:wpc="http://schemas.microsoft.com/office/word/2010/wordprocessingCanvas" xmlns:mc="http://schemas.openxmlformats.org/markup-compatibility/2006" xmlns:o="urn:schemas-microsoft-com:office:office" xmlns:r="http://schemas.openxmlformats.org/officeDocument/2006/relationships" xmlns:m="http://schemas.openxmlformats.org/officeDocument/2006/math" xmlns:v="urn:schemas-microsoft-com:vml" xmlns:wp14="http://schemas.microsoft.com/office/word/2010/wordprocessingDrawing" xmlns:wp="http://schemas.openxmlformats.org/drawingml/2006/wordprocessingDrawing" xmlns:w10="urn:schemas-microsoft-com:office:word" xmlns:w="http://schemas.openxmlformats.org/wordprocessingml/2006/main" xmlns:w14="http://schemas.microsoft.com/office/word/2010/wordml" xmlns:wpg="http://schemas.microsoft.com/office/word/2010/wordprocessingGroup" xmlns:wpi="http://schemas.microsoft.com/office/word/2010/wordprocessingInk" xmlns:wne="http://schemas.microsoft.com/office/word/2006/wordml" xmlns:wps="http://schemas.microsoft.com/office/word/2010/wordprocessingShape" mc:Ignorable="w14 wp14">
+<w:ftr xmlns:wpc="http://schemas.microsoft.com/office/word/2010/wordprocessingCanvas" xmlns:cx="http://schemas.microsoft.com/office/drawing/2014/chartex" xmlns:cx1="http://schemas.microsoft.com/office/drawing/2015/9/8/chartex" xmlns:mc="http://schemas.openxmlformats.org/markup-compatibility/2006" xmlns:o="urn:schemas-microsoft-com:office:office" xmlns:r="http://schemas.openxmlformats.org/officeDocument/2006/relationships" xmlns:m="http://schemas.openxmlformats.org/officeDocument/2006/math" xmlns:v="urn:schemas-microsoft-com:vml" xmlns:wp14="http://schemas.microsoft.com/office/word/2010/wordprocessingDrawing" xmlns:wp="http://schemas.openxmlformats.org/drawingml/2006/wordprocessingDrawing" xmlns:w10="urn:schemas-microsoft-com:office:word" xmlns:w="http://schemas.openxmlformats.org/wordprocessingml/2006/main" xmlns:w14="http://schemas.microsoft.com/office/word/2010/wordml" xmlns:w15="http://schemas.microsoft.com/office/word/2012/wordml" xmlns:w16se="http://schemas.microsoft.com/office/word/2015/wordml/symex" xmlns:wpg="http://schemas.microsoft.com/office/word/2010/wordprocessingGroup" xmlns:wpi="http://schemas.microsoft.com/office/word/2010/wordprocessingInk" xmlns:wne="http://schemas.microsoft.com/office/word/2006/wordml" xmlns:wps="http://schemas.microsoft.com/office/word/2010/wordprocessingShape" mc:Ignorable="w14 w15 w16se wp14">
   <w:p>
     <w:pPr>
       <w:pStyle w:val="Footer"/>
@@ -3832,7 +3825,7 @@
 </file>
 
 <file path=word/footer2.xml><?xml version="1.0" encoding="utf-8"?>
-<w:ftr xmlns:wpc="http://schemas.microsoft.com/office/word/2010/wordprocessingCanvas" xmlns:mc="http://schemas.openxmlformats.org/markup-compatibility/2006" xmlns:o="urn:schemas-microsoft-com:office:office" xmlns:r="http://schemas.openxmlformats.org/officeDocument/2006/relationships" xmlns:m="http://schemas.openxmlformats.org/officeDocument/2006/math" xmlns:v="urn:schemas-microsoft-com:vml" xmlns:wp14="http://schemas.microsoft.com/office/word/2010/wordprocessingDrawing" xmlns:wp="http://schemas.openxmlformats.org/drawingml/2006/wordprocessingDrawing" xmlns:w10="urn:schemas-microsoft-com:office:word" xmlns:w="http://schemas.openxmlformats.org/wordprocessingml/2006/main" xmlns:w14="http://schemas.microsoft.com/office/word/2010/wordml" xmlns:wpg="http://schemas.microsoft.com/office/word/2010/wordprocessingGroup" xmlns:wpi="http://schemas.microsoft.com/office/word/2010/wordprocessingInk" xmlns:wne="http://schemas.microsoft.com/office/word/2006/wordml" xmlns:wps="http://schemas.microsoft.com/office/word/2010/wordprocessingShape" mc:Ignorable="w14 wp14">
+<w:ftr xmlns:wpc="http://schemas.microsoft.com/office/word/2010/wordprocessingCanvas" xmlns:cx="http://schemas.microsoft.com/office/drawing/2014/chartex" xmlns:cx1="http://schemas.microsoft.com/office/drawing/2015/9/8/chartex" xmlns:mc="http://schemas.openxmlformats.org/markup-compatibility/2006" xmlns:o="urn:schemas-microsoft-com:office:office" xmlns:r="http://schemas.openxmlformats.org/officeDocument/2006/relationships" xmlns:m="http://schemas.openxmlformats.org/officeDocument/2006/math" xmlns:v="urn:schemas-microsoft-com:vml" xmlns:wp14="http://schemas.microsoft.com/office/word/2010/wordprocessingDrawing" xmlns:wp="http://schemas.openxmlformats.org/drawingml/2006/wordprocessingDrawing" xmlns:w10="urn:schemas-microsoft-com:office:word" xmlns:w="http://schemas.openxmlformats.org/wordprocessingml/2006/main" xmlns:w14="http://schemas.microsoft.com/office/word/2010/wordml" xmlns:w15="http://schemas.microsoft.com/office/word/2012/wordml" xmlns:w16se="http://schemas.microsoft.com/office/word/2015/wordml/symex" xmlns:wpg="http://schemas.microsoft.com/office/word/2010/wordprocessingGroup" xmlns:wpi="http://schemas.microsoft.com/office/word/2010/wordprocessingInk" xmlns:wne="http://schemas.microsoft.com/office/word/2006/wordml" xmlns:wps="http://schemas.microsoft.com/office/word/2010/wordprocessingShape" mc:Ignorable="w14 w15 w16se wp14">
   <w:p>
     <w:pPr>
       <w:pStyle w:val="Footer"/>
@@ -3842,7 +3835,7 @@
 </file>
 
 <file path=word/footer3.xml><?xml version="1.0" encoding="utf-8"?>
-<w:ftr xmlns:wpc="http://schemas.microsoft.com/office/word/2010/wordprocessingCanvas" xmlns:mc="http://schemas.openxmlformats.org/markup-compatibility/2006" xmlns:o="urn:schemas-microsoft-com:office:office" xmlns:r="http://schemas.openxmlformats.org/officeDocument/2006/relationships" xmlns:m="http://schemas.openxmlformats.org/officeDocument/2006/math" xmlns:v="urn:schemas-microsoft-com:vml" xmlns:wp14="http://schemas.microsoft.com/office/word/2010/wordprocessingDrawing" xmlns:wp="http://schemas.openxmlformats.org/drawingml/2006/wordprocessingDrawing" xmlns:w10="urn:schemas-microsoft-com:office:word" xmlns:w="http://schemas.openxmlformats.org/wordprocessingml/2006/main" xmlns:w14="http://schemas.microsoft.com/office/word/2010/wordml" xmlns:wpg="http://schemas.microsoft.com/office/word/2010/wordprocessingGroup" xmlns:wpi="http://schemas.microsoft.com/office/word/2010/wordprocessingInk" xmlns:wne="http://schemas.microsoft.com/office/word/2006/wordml" xmlns:wps="http://schemas.microsoft.com/office/word/2010/wordprocessingShape" mc:Ignorable="w14 wp14">
+<w:ftr xmlns:wpc="http://schemas.microsoft.com/office/word/2010/wordprocessingCanvas" xmlns:cx="http://schemas.microsoft.com/office/drawing/2014/chartex" xmlns:cx1="http://schemas.microsoft.com/office/drawing/2015/9/8/chartex" xmlns:mc="http://schemas.openxmlformats.org/markup-compatibility/2006" xmlns:o="urn:schemas-microsoft-com:office:office" xmlns:r="http://schemas.openxmlformats.org/officeDocument/2006/relationships" xmlns:m="http://schemas.openxmlformats.org/officeDocument/2006/math" xmlns:v="urn:schemas-microsoft-com:vml" xmlns:wp14="http://schemas.microsoft.com/office/word/2010/wordprocessingDrawing" xmlns:wp="http://schemas.openxmlformats.org/drawingml/2006/wordprocessingDrawing" xmlns:w10="urn:schemas-microsoft-com:office:word" xmlns:w="http://schemas.openxmlformats.org/wordprocessingml/2006/main" xmlns:w14="http://schemas.microsoft.com/office/word/2010/wordml" xmlns:w15="http://schemas.microsoft.com/office/word/2012/wordml" xmlns:w16se="http://schemas.microsoft.com/office/word/2015/wordml/symex" xmlns:wpg="http://schemas.microsoft.com/office/word/2010/wordprocessingGroup" xmlns:wpi="http://schemas.microsoft.com/office/word/2010/wordprocessingInk" xmlns:wne="http://schemas.microsoft.com/office/word/2006/wordml" xmlns:wps="http://schemas.microsoft.com/office/word/2010/wordprocessingShape" mc:Ignorable="w14 w15 w16se wp14">
   <w:p>
     <w:pPr>
       <w:pStyle w:val="Footer"/>
@@ -3852,7 +3845,7 @@
 </file>
 
 <file path=word/footnotes.xml><?xml version="1.0" encoding="utf-8"?>
-<w:footnotes xmlns:wpc="http://schemas.microsoft.com/office/word/2010/wordprocessingCanvas" xmlns:mc="http://schemas.openxmlformats.org/markup-compatibility/2006" xmlns:o="urn:schemas-microsoft-com:office:office" xmlns:r="http://schemas.openxmlformats.org/officeDocument/2006/relationships" xmlns:m="http://schemas.openxmlformats.org/officeDocument/2006/math" xmlns:v="urn:schemas-microsoft-com:vml" xmlns:wp14="http://schemas.microsoft.com/office/word/2010/wordprocessingDrawing" xmlns:wp="http://schemas.openxmlformats.org/drawingml/2006/wordprocessingDrawing" xmlns:w10="urn:schemas-microsoft-com:office:word" xmlns:w="http://schemas.openxmlformats.org/wordprocessingml/2006/main" xmlns:w14="http://schemas.microsoft.com/office/word/2010/wordml" xmlns:wpg="http://schemas.microsoft.com/office/word/2010/wordprocessingGroup" xmlns:wpi="http://schemas.microsoft.com/office/word/2010/wordprocessingInk" xmlns:wne="http://schemas.microsoft.com/office/word/2006/wordml" xmlns:wps="http://schemas.microsoft.com/office/word/2010/wordprocessingShape" mc:Ignorable="w14 wp14">
+<w:footnotes xmlns:wpc="http://schemas.microsoft.com/office/word/2010/wordprocessingCanvas" xmlns:cx="http://schemas.microsoft.com/office/drawing/2014/chartex" xmlns:cx1="http://schemas.microsoft.com/office/drawing/2015/9/8/chartex" xmlns:mc="http://schemas.openxmlformats.org/markup-compatibility/2006" xmlns:o="urn:schemas-microsoft-com:office:office" xmlns:r="http://schemas.openxmlformats.org/officeDocument/2006/relationships" xmlns:m="http://schemas.openxmlformats.org/officeDocument/2006/math" xmlns:v="urn:schemas-microsoft-com:vml" xmlns:wp14="http://schemas.microsoft.com/office/word/2010/wordprocessingDrawing" xmlns:wp="http://schemas.openxmlformats.org/drawingml/2006/wordprocessingDrawing" xmlns:w10="urn:schemas-microsoft-com:office:word" xmlns:w="http://schemas.openxmlformats.org/wordprocessingml/2006/main" xmlns:w14="http://schemas.microsoft.com/office/word/2010/wordml" xmlns:w15="http://schemas.microsoft.com/office/word/2012/wordml" xmlns:w16se="http://schemas.microsoft.com/office/word/2015/wordml/symex" xmlns:wpg="http://schemas.microsoft.com/office/word/2010/wordprocessingGroup" xmlns:wpi="http://schemas.microsoft.com/office/word/2010/wordprocessingInk" xmlns:wne="http://schemas.microsoft.com/office/word/2006/wordml" xmlns:wps="http://schemas.microsoft.com/office/word/2010/wordprocessingShape" mc:Ignorable="w14 w15 w16se wp14">
   <w:footnote w:type="separator" w:id="-1">
     <w:p>
       <w:pPr>
@@ -3877,7 +3870,7 @@
 </file>
 
 <file path=word/header1.xml><?xml version="1.0" encoding="utf-8"?>
-<w:hdr xmlns:wpc="http://schemas.microsoft.com/office/word/2010/wordprocessingCanvas" xmlns:mc="http://schemas.openxmlformats.org/markup-compatibility/2006" xmlns:o="urn:schemas-microsoft-com:office:office" xmlns:r="http://schemas.openxmlformats.org/officeDocument/2006/relationships" xmlns:m="http://schemas.openxmlformats.org/officeDocument/2006/math" xmlns:v="urn:schemas-microsoft-com:vml" xmlns:wp14="http://schemas.microsoft.com/office/word/2010/wordprocessingDrawing" xmlns:wp="http://schemas.openxmlformats.org/drawingml/2006/wordprocessingDrawing" xmlns:w10="urn:schemas-microsoft-com:office:word" xmlns:w="http://schemas.openxmlformats.org/wordprocessingml/2006/main" xmlns:w14="http://schemas.microsoft.com/office/word/2010/wordml" xmlns:wpg="http://schemas.microsoft.com/office/word/2010/wordprocessingGroup" xmlns:wpi="http://schemas.microsoft.com/office/word/2010/wordprocessingInk" xmlns:wne="http://schemas.microsoft.com/office/word/2006/wordml" xmlns:wps="http://schemas.microsoft.com/office/word/2010/wordprocessingShape" mc:Ignorable="w14 wp14">
+<w:hdr xmlns:wpc="http://schemas.microsoft.com/office/word/2010/wordprocessingCanvas" xmlns:cx="http://schemas.microsoft.com/office/drawing/2014/chartex" xmlns:cx1="http://schemas.microsoft.com/office/drawing/2015/9/8/chartex" xmlns:mc="http://schemas.openxmlformats.org/markup-compatibility/2006" xmlns:o="urn:schemas-microsoft-com:office:office" xmlns:r="http://schemas.openxmlformats.org/officeDocument/2006/relationships" xmlns:m="http://schemas.openxmlformats.org/officeDocument/2006/math" xmlns:v="urn:schemas-microsoft-com:vml" xmlns:wp14="http://schemas.microsoft.com/office/word/2010/wordprocessingDrawing" xmlns:wp="http://schemas.openxmlformats.org/drawingml/2006/wordprocessingDrawing" xmlns:w10="urn:schemas-microsoft-com:office:word" xmlns:w="http://schemas.openxmlformats.org/wordprocessingml/2006/main" xmlns:w14="http://schemas.microsoft.com/office/word/2010/wordml" xmlns:w15="http://schemas.microsoft.com/office/word/2012/wordml" xmlns:w16se="http://schemas.microsoft.com/office/word/2015/wordml/symex" xmlns:wpg="http://schemas.microsoft.com/office/word/2010/wordprocessingGroup" xmlns:wpi="http://schemas.microsoft.com/office/word/2010/wordprocessingInk" xmlns:wne="http://schemas.microsoft.com/office/word/2006/wordml" xmlns:wps="http://schemas.microsoft.com/office/word/2010/wordprocessingShape" mc:Ignorable="w14 w15 w16se wp14">
   <w:p>
     <w:pPr>
       <w:pStyle w:val="Header"/>
@@ -3887,7 +3880,7 @@
 </file>
 
 <file path=word/header2.xml><?xml version="1.0" encoding="utf-8"?>
-<w:hdr xmlns:wpc="http://schemas.microsoft.com/office/word/2010/wordprocessingCanvas" xmlns:mc="http://schemas.openxmlformats.org/markup-compatibility/2006" xmlns:o="urn:schemas-microsoft-com:office:office" xmlns:r="http://schemas.openxmlformats.org/officeDocument/2006/relationships" xmlns:m="http://schemas.openxmlformats.org/officeDocument/2006/math" xmlns:v="urn:schemas-microsoft-com:vml" xmlns:wp14="http://schemas.microsoft.com/office/word/2010/wordprocessingDrawing" xmlns:wp="http://schemas.openxmlformats.org/drawingml/2006/wordprocessingDrawing" xmlns:w10="urn:schemas-microsoft-com:office:word" xmlns:w="http://schemas.openxmlformats.org/wordprocessingml/2006/main" xmlns:w14="http://schemas.microsoft.com/office/word/2010/wordml" xmlns:wpg="http://schemas.microsoft.com/office/word/2010/wordprocessingGroup" xmlns:wpi="http://schemas.microsoft.com/office/word/2010/wordprocessingInk" xmlns:wne="http://schemas.microsoft.com/office/word/2006/wordml" xmlns:wps="http://schemas.microsoft.com/office/word/2010/wordprocessingShape" mc:Ignorable="w14 wp14">
+<w:hdr xmlns:wpc="http://schemas.microsoft.com/office/word/2010/wordprocessingCanvas" xmlns:cx="http://schemas.microsoft.com/office/drawing/2014/chartex" xmlns:cx1="http://schemas.microsoft.com/office/drawing/2015/9/8/chartex" xmlns:mc="http://schemas.openxmlformats.org/markup-compatibility/2006" xmlns:o="urn:schemas-microsoft-com:office:office" xmlns:r="http://schemas.openxmlformats.org/officeDocument/2006/relationships" xmlns:m="http://schemas.openxmlformats.org/officeDocument/2006/math" xmlns:v="urn:schemas-microsoft-com:vml" xmlns:wp14="http://schemas.microsoft.com/office/word/2010/wordprocessingDrawing" xmlns:wp="http://schemas.openxmlformats.org/drawingml/2006/wordprocessingDrawing" xmlns:w10="urn:schemas-microsoft-com:office:word" xmlns:w="http://schemas.openxmlformats.org/wordprocessingml/2006/main" xmlns:w14="http://schemas.microsoft.com/office/word/2010/wordml" xmlns:w15="http://schemas.microsoft.com/office/word/2012/wordml" xmlns:w16se="http://schemas.microsoft.com/office/word/2015/wordml/symex" xmlns:wpg="http://schemas.microsoft.com/office/word/2010/wordprocessingGroup" xmlns:wpi="http://schemas.microsoft.com/office/word/2010/wordprocessingInk" xmlns:wne="http://schemas.microsoft.com/office/word/2006/wordml" xmlns:wps="http://schemas.microsoft.com/office/word/2010/wordprocessingShape" mc:Ignorable="w14 w15 w16se wp14">
   <w:p>
     <w:pPr>
       <w:pStyle w:val="Header"/>
@@ -3897,7 +3890,7 @@
 </file>
 
 <file path=word/header3.xml><?xml version="1.0" encoding="utf-8"?>
-<w:hdr xmlns:wpc="http://schemas.microsoft.com/office/word/2010/wordprocessingCanvas" xmlns:mc="http://schemas.openxmlformats.org/markup-compatibility/2006" xmlns:o="urn:schemas-microsoft-com:office:office" xmlns:r="http://schemas.openxmlformats.org/officeDocument/2006/relationships" xmlns:m="http://schemas.openxmlformats.org/officeDocument/2006/math" xmlns:v="urn:schemas-microsoft-com:vml" xmlns:wp14="http://schemas.microsoft.com/office/word/2010/wordprocessingDrawing" xmlns:wp="http://schemas.openxmlformats.org/drawingml/2006/wordprocessingDrawing" xmlns:w10="urn:schemas-microsoft-com:office:word" xmlns:w="http://schemas.openxmlformats.org/wordprocessingml/2006/main" xmlns:w14="http://schemas.microsoft.com/office/word/2010/wordml" xmlns:wpg="http://schemas.microsoft.com/office/word/2010/wordprocessingGroup" xmlns:wpi="http://schemas.microsoft.com/office/word/2010/wordprocessingInk" xmlns:wne="http://schemas.microsoft.com/office/word/2006/wordml" xmlns:wps="http://schemas.microsoft.com/office/word/2010/wordprocessingShape" mc:Ignorable="w14 wp14">
+<w:hdr xmlns:wpc="http://schemas.microsoft.com/office/word/2010/wordprocessingCanvas" xmlns:cx="http://schemas.microsoft.com/office/drawing/2014/chartex" xmlns:cx1="http://schemas.microsoft.com/office/drawing/2015/9/8/chartex" xmlns:mc="http://schemas.openxmlformats.org/markup-compatibility/2006" xmlns:o="urn:schemas-microsoft-com:office:office" xmlns:r="http://schemas.openxmlformats.org/officeDocument/2006/relationships" xmlns:m="http://schemas.openxmlformats.org/officeDocument/2006/math" xmlns:v="urn:schemas-microsoft-com:vml" xmlns:wp14="http://schemas.microsoft.com/office/word/2010/wordprocessingDrawing" xmlns:wp="http://schemas.openxmlformats.org/drawingml/2006/wordprocessingDrawing" xmlns:w10="urn:schemas-microsoft-com:office:word" xmlns:w="http://schemas.openxmlformats.org/wordprocessingml/2006/main" xmlns:w14="http://schemas.microsoft.com/office/word/2010/wordml" xmlns:w15="http://schemas.microsoft.com/office/word/2012/wordml" xmlns:w16se="http://schemas.microsoft.com/office/word/2015/wordml/symex" xmlns:wpg="http://schemas.microsoft.com/office/word/2010/wordprocessingGroup" xmlns:wpi="http://schemas.microsoft.com/office/word/2010/wordprocessingInk" xmlns:wne="http://schemas.microsoft.com/office/word/2006/wordml" xmlns:wps="http://schemas.microsoft.com/office/word/2010/wordprocessingShape" mc:Ignorable="w14 w15 w16se wp14">
   <w:p>
     <w:pPr>
       <w:pStyle w:val="Header"/>
@@ -3907,8 +3900,8 @@
 </file>
 
 <file path=word/numbering.xml><?xml version="1.0" encoding="utf-8"?>
-<w:numbering xmlns:wpc="http://schemas.microsoft.com/office/word/2010/wordprocessingCanvas" xmlns:mc="http://schemas.openxmlformats.org/markup-compatibility/2006" xmlns:o="urn:schemas-microsoft-com:office:office" xmlns:r="http://schemas.openxmlformats.org/officeDocument/2006/relationships" xmlns:m="http://schemas.openxmlformats.org/officeDocument/2006/math" xmlns:v="urn:schemas-microsoft-com:vml" xmlns:wp14="http://schemas.microsoft.com/office/word/2010/wordprocessingDrawing" xmlns:wp="http://schemas.openxmlformats.org/drawingml/2006/wordprocessingDrawing" xmlns:w10="urn:schemas-microsoft-com:office:word" xmlns:w="http://schemas.openxmlformats.org/wordprocessingml/2006/main" xmlns:w14="http://schemas.microsoft.com/office/word/2010/wordml" xmlns:wpg="http://schemas.microsoft.com/office/word/2010/wordprocessingGroup" xmlns:wpi="http://schemas.microsoft.com/office/word/2010/wordprocessingInk" xmlns:wne="http://schemas.microsoft.com/office/word/2006/wordml" xmlns:wps="http://schemas.microsoft.com/office/word/2010/wordprocessingShape" mc:Ignorable="w14 wp14">
-  <w:abstractNum w:abstractNumId="0">
+<w:numbering xmlns:wpc="http://schemas.microsoft.com/office/word/2010/wordprocessingCanvas" xmlns:cx="http://schemas.microsoft.com/office/drawing/2014/chartex" xmlns:cx1="http://schemas.microsoft.com/office/drawing/2015/9/8/chartex" xmlns:mc="http://schemas.openxmlformats.org/markup-compatibility/2006" xmlns:o="urn:schemas-microsoft-com:office:office" xmlns:r="http://schemas.openxmlformats.org/officeDocument/2006/relationships" xmlns:m="http://schemas.openxmlformats.org/officeDocument/2006/math" xmlns:v="urn:schemas-microsoft-com:vml" xmlns:wp14="http://schemas.microsoft.com/office/word/2010/wordprocessingDrawing" xmlns:wp="http://schemas.openxmlformats.org/drawingml/2006/wordprocessingDrawing" xmlns:w10="urn:schemas-microsoft-com:office:word" xmlns:w="http://schemas.openxmlformats.org/wordprocessingml/2006/main" xmlns:w14="http://schemas.microsoft.com/office/word/2010/wordml" xmlns:w15="http://schemas.microsoft.com/office/word/2012/wordml" xmlns:w16se="http://schemas.microsoft.com/office/word/2015/wordml/symex" xmlns:wpg="http://schemas.microsoft.com/office/word/2010/wordprocessingGroup" xmlns:wpi="http://schemas.microsoft.com/office/word/2010/wordprocessingInk" xmlns:wne="http://schemas.microsoft.com/office/word/2006/wordml" xmlns:wps="http://schemas.microsoft.com/office/word/2010/wordprocessingShape" mc:Ignorable="w14 w15 w16se wp14">
+  <w:abstractNum w:abstractNumId="0" w15:restartNumberingAfterBreak="0">
     <w:nsid w:val="348F14FD"/>
     <w:multiLevelType w:val="hybridMultilevel"/>
     <w:tmpl w:val="D834BD7A"/>
@@ -3994,7 +3987,7 @@
       </w:pPr>
     </w:lvl>
   </w:abstractNum>
-  <w:abstractNum w:abstractNumId="1">
+  <w:abstractNum w:abstractNumId="1" w15:restartNumberingAfterBreak="0">
     <w:nsid w:val="53F23DC9"/>
     <w:multiLevelType w:val="hybridMultilevel"/>
     <w:tmpl w:val="26001F98"/>
@@ -4107,7 +4100,7 @@
       </w:rPr>
     </w:lvl>
   </w:abstractNum>
-  <w:abstractNum w:abstractNumId="2">
+  <w:abstractNum w:abstractNumId="2" w15:restartNumberingAfterBreak="0">
     <w:nsid w:val="691D3D7C"/>
     <w:multiLevelType w:val="hybridMultilevel"/>
     <w:tmpl w:val="DECA9806"/>
@@ -4193,7 +4186,7 @@
       </w:pPr>
     </w:lvl>
   </w:abstractNum>
-  <w:abstractNum w:abstractNumId="3">
+  <w:abstractNum w:abstractNumId="3" w15:restartNumberingAfterBreak="0">
     <w:nsid w:val="7D9B6AEE"/>
     <w:multiLevelType w:val="hybridMultilevel"/>
     <w:tmpl w:val="B12ECFCE"/>
@@ -4325,7 +4318,7 @@
 </file>
 
 <file path=word/styles.xml><?xml version="1.0" encoding="utf-8"?>
-<w:styles xmlns:mc="http://schemas.openxmlformats.org/markup-compatibility/2006" xmlns:r="http://schemas.openxmlformats.org/officeDocument/2006/relationships" xmlns:w="http://schemas.openxmlformats.org/wordprocessingml/2006/main" xmlns:w14="http://schemas.microsoft.com/office/word/2010/wordml" mc:Ignorable="w14">
+<w:styles xmlns:mc="http://schemas.openxmlformats.org/markup-compatibility/2006" xmlns:r="http://schemas.openxmlformats.org/officeDocument/2006/relationships" xmlns:w="http://schemas.openxmlformats.org/wordprocessingml/2006/main" xmlns:w14="http://schemas.microsoft.com/office/word/2010/wordml" xmlns:w15="http://schemas.microsoft.com/office/word/2012/wordml" xmlns:w16se="http://schemas.microsoft.com/office/word/2015/wordml/symex" mc:Ignorable="w14 w15 w16se">
   <w:docDefaults>
     <w:rPrDefault>
       <w:rPr>
@@ -4341,1005 +4334,371 @@
       </w:pPr>
     </w:pPrDefault>
   </w:docDefaults>
-  <w:latentStyles w:defLockedState="0" w:defUIPriority="0" w:defSemiHidden="1" w:defUnhideWhenUsed="1" w:defQFormat="0" w:count="267">
-    <w:lsdException w:name="Normal" w:semiHidden="0" w:unhideWhenUsed="0" w:qFormat="1"/>
-    <w:lsdException w:name="heading 1" w:semiHidden="0" w:uiPriority="9" w:unhideWhenUsed="0" w:qFormat="1"/>
-    <w:lsdException w:name="heading 2" w:uiPriority="9" w:qFormat="1"/>
-    <w:lsdException w:name="heading 3" w:uiPriority="9" w:qFormat="1"/>
-    <w:lsdException w:name="heading 4" w:uiPriority="9" w:qFormat="1"/>
-    <w:lsdException w:name="heading 5" w:uiPriority="9" w:qFormat="1"/>
-    <w:lsdException w:name="heading 6" w:uiPriority="9" w:qFormat="1"/>
-    <w:lsdException w:name="heading 7" w:uiPriority="9" w:qFormat="1"/>
-    <w:lsdException w:name="heading 8" w:uiPriority="9" w:qFormat="1"/>
-    <w:lsdException w:name="heading 9" w:uiPriority="9" w:qFormat="1"/>
-    <w:lsdException w:name="caption" w:uiPriority="35" w:qFormat="1"/>
-    <w:lsdException w:name="List Number" w:semiHidden="0" w:unhideWhenUsed="0"/>
-    <w:lsdException w:name="List 4" w:semiHidden="0" w:unhideWhenUsed="0"/>
-    <w:lsdException w:name="List 5" w:semiHidden="0" w:unhideWhenUsed="0"/>
-    <w:lsdException w:name="Title" w:semiHidden="0" w:uiPriority="10" w:unhideWhenUsed="0" w:qFormat="1"/>
-    <w:lsdException w:name="Subtitle" w:semiHidden="0" w:uiPriority="11" w:unhideWhenUsed="0" w:qFormat="1"/>
-    <w:lsdException w:name="Salutation" w:semiHidden="0" w:unhideWhenUsed="0"/>
-    <w:lsdException w:name="Date" w:semiHidden="0" w:unhideWhenUsed="0"/>
-    <w:lsdException w:name="Body Text First Indent" w:semiHidden="0" w:unhideWhenUsed="0"/>
-    <w:lsdException w:name="Strong" w:semiHidden="0" w:uiPriority="22" w:unhideWhenUsed="0" w:qFormat="1"/>
-    <w:lsdException w:name="Emphasis" w:semiHidden="0" w:uiPriority="20" w:unhideWhenUsed="0" w:qFormat="1"/>
-    <w:lsdException w:name="Table Grid" w:semiHidden="0" w:unhideWhenUsed="0"/>
-    <w:lsdException w:name="Placeholder Text" w:uiPriority="99" w:unhideWhenUsed="0"/>
-    <w:lsdException w:name="No Spacing" w:semiHidden="0" w:uiPriority="1" w:unhideWhenUsed="0" w:qFormat="1"/>
-    <w:lsdException w:name="Light Shading" w:semiHidden="0" w:uiPriority="60" w:unhideWhenUsed="0"/>
-    <w:lsdException w:name="Light List" w:semiHidden="0" w:uiPriority="61" w:unhideWhenUsed="0"/>
-    <w:lsdException w:name="Light Grid" w:semiHidden="0" w:uiPriority="62" w:unhideWhenUsed="0"/>
-    <w:lsdException w:name="Medium Shading 1" w:semiHidden="0" w:uiPriority="63" w:unhideWhenUsed="0"/>
-    <w:lsdException w:name="Medium Shading 2" w:semiHidden="0" w:uiPriority="64" w:unhideWhenUsed="0"/>
-    <w:lsdException w:name="Medium List 1" w:semiHidden="0" w:uiPriority="65" w:unhideWhenUsed="0"/>
-    <w:lsdException w:name="Medium List 2" w:semiHidden="0" w:uiPriority="66" w:unhideWhenUsed="0"/>
-    <w:lsdException w:name="Medium Grid 1" w:semiHidden="0" w:uiPriority="67" w:unhideWhenUsed="0"/>
-    <w:lsdException w:name="Medium Grid 2" w:semiHidden="0" w:uiPriority="68" w:unhideWhenUsed="0"/>
-    <w:lsdException w:name="Medium Grid 3" w:semiHidden="0" w:uiPriority="69" w:unhideWhenUsed="0"/>
-    <w:lsdException w:name="Dark List" w:semiHidden="0" w:uiPriority="70" w:unhideWhenUsed="0"/>
-    <w:lsdException w:name="Colorful Shading" w:semiHidden="0" w:uiPriority="71" w:unhideWhenUsed="0"/>
-    <w:lsdException w:name="Colorful List" w:semiHidden="0" w:uiPriority="72" w:unhideWhenUsed="0"/>
-    <w:lsdException w:name="Colorful Grid" w:semiHidden="0" w:uiPriority="73" w:unhideWhenUsed="0"/>
-    <w:lsdException w:name="Light Shading Accent 1" w:semiHidden="0" w:uiPriority="60" w:unhideWhenUsed="0"/>
-    <w:lsdException w:name="Light List Accent 1" w:semiHidden="0" w:uiPriority="61" w:unhideWhenUsed="0"/>
-    <w:lsdException w:name="Light Grid Accent 1" w:semiHidden="0" w:uiPriority="62" w:unhideWhenUsed="0"/>
-    <w:lsdException w:name="Medium Shading 1 Accent 1" w:semiHidden="0" w:uiPriority="63" w:unhideWhenUsed="0"/>
-    <w:lsdException w:name="Medium Shading 2 Accent 1" w:semiHidden="0" w:uiPriority="64" w:unhideWhenUsed="0"/>
-    <w:lsdException w:name="Medium List 1 Accent 1" w:semiHidden="0" w:uiPriority="65" w:unhideWhenUsed="0"/>
-    <w:lsdException w:name="Revision" w:uiPriority="99" w:unhideWhenUsed="0"/>
-    <w:lsdException w:name="List Paragraph" w:semiHidden="0" w:uiPriority="34" w:unhideWhenUsed="0" w:qFormat="1"/>
-    <w:lsdException w:name="Quote" w:semiHidden="0" w:uiPriority="29" w:unhideWhenUsed="0" w:qFormat="1"/>
-    <w:lsdException w:name="Intense Quote" w:semiHidden="0" w:uiPriority="30" w:unhideWhenUsed="0" w:qFormat="1"/>
-    <w:lsdException w:name="Medium List 2 Accent 1" w:semiHidden="0" w:uiPriority="66" w:unhideWhenUsed="0"/>
-    <w:lsdException w:name="Medium Grid 1 Accent 1" w:semiHidden="0" w:uiPriority="67" w:unhideWhenUsed="0"/>
-    <w:lsdException w:name="Medium Grid 2 Accent 1" w:semiHidden="0" w:uiPriority="68" w:unhideWhenUsed="0"/>
-    <w:lsdException w:name="Medium Grid 3 Accent 1" w:semiHidden="0" w:uiPriority="69" w:unhideWhenUsed="0"/>
-    <w:lsdException w:name="Dark List Accent 1" w:semiHidden="0" w:uiPriority="70" w:unhideWhenUsed="0"/>
-    <w:lsdException w:name="Colorful Shading Accent 1" w:semiHidden="0" w:uiPriority="71" w:unhideWhenUsed="0"/>
-    <w:lsdException w:name="Colorful List Accent 1" w:semiHidden="0" w:uiPriority="72" w:unhideWhenUsed="0"/>
-    <w:lsdException w:name="Colorful Grid Accent 1" w:semiHidden="0" w:uiPriority="73" w:unhideWhenUsed="0"/>
-    <w:lsdException w:name="Light Shading Accent 2" w:semiHidden="0" w:uiPriority="60" w:unhideWhenUsed="0"/>
-    <w:lsdException w:name="Light List Accent 2" w:semiHidden="0" w:uiPriority="61" w:unhideWhenUsed="0"/>
-    <w:lsdException w:name="Light Grid Accent 2" w:semiHidden="0" w:uiPriority="62" w:unhideWhenUsed="0"/>
-    <w:lsdException w:name="Medium Shading 1 Accent 2" w:semiHidden="0" w:uiPriority="63" w:unhideWhenUsed="0"/>
-    <w:lsdException w:name="Medium Shading 2 Accent 2" w:semiHidden="0" w:uiPriority="64" w:unhideWhenUsed="0"/>
-    <w:lsdException w:name="Medium List 1 Accent 2" w:semiHidden="0" w:uiPriority="65" w:unhideWhenUsed="0"/>
-    <w:lsdException w:name="Medium List 2 Accent 2" w:semiHidden="0" w:uiPriority="66" w:unhideWhenUsed="0"/>
-    <w:lsdException w:name="Medium Grid 1 Accent 2" w:semiHidden="0" w:uiPriority="67" w:unhideWhenUsed="0"/>
-    <w:lsdException w:name="Medium Grid 2 Accent 2" w:semiHidden="0" w:uiPriority="68" w:unhideWhenUsed="0"/>
-    <w:lsdException w:name="Medium Grid 3 Accent 2" w:semiHidden="0" w:uiPriority="69" w:unhideWhenUsed="0"/>
-    <w:lsdException w:name="Dark List Accent 2" w:semiHidden="0" w:uiPriority="70" w:unhideWhenUsed="0"/>
-    <w:lsdException w:name="Colorful Shading Accent 2" w:semiHidden="0" w:uiPriority="71" w:unhideWhenUsed="0"/>
-    <w:lsdException w:name="Colorful List Accent 2" w:semiHidden="0" w:uiPriority="72" w:unhideWhenUsed="0"/>
-    <w:lsdException w:name="Colorful Grid Accent 2" w:semiHidden="0" w:uiPriority="73" w:unhideWhenUsed="0"/>
-    <w:lsdException w:name="Light Shading Accent 3" w:semiHidden="0" w:uiPriority="60" w:unhideWhenUsed="0"/>
-    <w:lsdException w:name="Light List Accent 3" w:semiHidden="0" w:uiPriority="61" w:unhideWhenUsed="0"/>
-    <w:lsdException w:name="Light Grid Accent 3" w:semiHidden="0" w:uiPriority="62" w:unhideWhenUsed="0"/>
-    <w:lsdException w:name="Medium Shading 1 Accent 3" w:semiHidden="0" w:uiPriority="63" w:unhideWhenUsed="0"/>
-    <w:lsdException w:name="Medium Shading 2 Accent 3" w:semiHidden="0" w:uiPriority="64" w:unhideWhenUsed="0"/>
-    <w:lsdException w:name="Medium List 1 Accent 3" w:semiHidden="0" w:uiPriority="65" w:unhideWhenUsed="0"/>
-    <w:lsdException w:name="Medium List 2 Accent 3" w:semiHidden="0" w:uiPriority="66" w:unhideWhenUsed="0"/>
-    <w:lsdException w:name="Medium Grid 1 Accent 3" w:semiHidden="0" w:uiPriority="67" w:unhideWhenUsed="0"/>
-    <w:lsdException w:name="Medium Grid 2 Accent 3" w:semiHidden="0" w:uiPriority="68" w:unhideWhenUsed="0"/>
-    <w:lsdException w:name="Medium Grid 3 Accent 3" w:semiHidden="0" w:uiPriority="69" w:unhideWhenUsed="0"/>
-    <w:lsdException w:name="Dark List Accent 3" w:semiHidden="0" w:uiPriority="70" w:unhideWhenUsed="0"/>
-    <w:lsdException w:name="Colorful Shading Accent 3" w:semiHidden="0" w:uiPriority="71" w:unhideWhenUsed="0"/>
-    <w:lsdException w:name="Colorful List Accent 3" w:semiHidden="0" w:uiPriority="72" w:unhideWhenUsed="0"/>
-    <w:lsdException w:name="Colorful Grid Accent 3" w:semiHidden="0" w:uiPriority="73" w:unhideWhenUsed="0"/>
-    <w:lsdException w:name="Light Shading Accent 4" w:semiHidden="0" w:uiPriority="60" w:unhideWhenUsed="0"/>
-    <w:lsdException w:name="Light List Accent 4" w:semiHidden="0" w:uiPriority="61" w:unhideWhenUsed="0"/>
-    <w:lsdException w:name="Light Grid Accent 4" w:semiHidden="0" w:uiPriority="62" w:unhideWhenUsed="0"/>
-    <w:lsdException w:name="Medium Shading 1 Accent 4" w:semiHidden="0" w:uiPriority="63" w:unhideWhenUsed="0"/>
-    <w:lsdException w:name="Medium Shading 2 Accent 4" w:semiHidden="0" w:uiPriority="64" w:unhideWhenUsed="0"/>
-    <w:lsdException w:name="Medium List 1 Accent 4" w:semiHidden="0" w:uiPriority="65" w:unhideWhenUsed="0"/>
-    <w:lsdException w:name="Medium List 2 Accent 4" w:semiHidden="0" w:uiPriority="66" w:unhideWhenUsed="0"/>
-    <w:lsdException w:name="Medium Grid 1 Accent 4" w:semiHidden="0" w:uiPriority="67" w:unhideWhenUsed="0"/>
-    <w:lsdException w:name="Medium Grid 2 Accent 4" w:semiHidden="0" w:uiPriority="68" w:unhideWhenUsed="0"/>
-    <w:lsdException w:name="Medium Grid 3 Accent 4" w:semiHidden="0" w:uiPriority="69" w:unhideWhenUsed="0"/>
-    <w:lsdException w:name="Dark List Accent 4" w:semiHidden="0" w:uiPriority="70" w:unhideWhenUsed="0"/>
-    <w:lsdException w:name="Colorful Shading Accent 4" w:semiHidden="0" w:uiPriority="71" w:unhideWhenUsed="0"/>
-    <w:lsdException w:name="Colorful List Accent 4" w:semiHidden="0" w:uiPriority="72" w:unhideWhenUsed="0"/>
-    <w:lsdException w:name="Colorful Grid Accent 4" w:semiHidden="0" w:uiPriority="73" w:unhideWhenUsed="0"/>
-    <w:lsdException w:name="Light Shading Accent 5" w:semiHidden="0" w:uiPriority="60" w:unhideWhenUsed="0"/>
-    <w:lsdException w:name="Light List Accent 5" w:semiHidden="0" w:uiPriority="61" w:unhideWhenUsed="0"/>
-    <w:lsdException w:name="Light Grid Accent 5" w:semiHidden="0" w:uiPriority="62" w:unhideWhenUsed="0"/>
-    <w:lsdException w:name="Medium Shading 1 Accent 5" w:semiHidden="0" w:uiPriority="63" w:unhideWhenUsed="0"/>
-    <w:lsdException w:name="Medium Shading 2 Accent 5" w:semiHidden="0" w:uiPriority="64" w:unhideWhenUsed="0"/>
-    <w:lsdException w:name="Medium List 1 Accent 5" w:semiHidden="0" w:uiPriority="65" w:unhideWhenUsed="0"/>
-    <w:lsdException w:name="Medium List 2 Accent 5" w:semiHidden="0" w:uiPriority="66" w:unhideWhenUsed="0"/>
-    <w:lsdException w:name="Medium Grid 1 Accent 5" w:semiHidden="0" w:uiPriority="67" w:unhideWhenUsed="0"/>
-    <w:lsdException w:name="Medium Grid 2 Accent 5" w:semiHidden="0" w:uiPriority="68" w:unhideWhenUsed="0"/>
-    <w:lsdException w:name="Medium Grid 3 Accent 5" w:semiHidden="0" w:uiPriority="69" w:unhideWhenUsed="0"/>
-    <w:lsdException w:name="Dark List Accent 5" w:semiHidden="0" w:uiPriority="70" w:unhideWhenUsed="0"/>
-    <w:lsdException w:name="Colorful Shading Accent 5" w:semiHidden="0" w:uiPriority="71" w:unhideWhenUsed="0"/>
-    <w:lsdException w:name="Colorful List Accent 5" w:semiHidden="0" w:uiPriority="72" w:unhideWhenUsed="0"/>
-    <w:lsdException w:name="Colorful Grid Accent 5" w:semiHidden="0" w:uiPriority="73" w:unhideWhenUsed="0"/>
-    <w:lsdException w:name="Light Shading Accent 6" w:semiHidden="0" w:uiPriority="60" w:unhideWhenUsed="0"/>
-    <w:lsdException w:name="Light List Accent 6" w:semiHidden="0" w:uiPriority="61" w:unhideWhenUsed="0"/>
-    <w:lsdException w:name="Light Grid Accent 6" w:semiHidden="0" w:uiPriority="62" w:unhideWhenUsed="0"/>
-    <w:lsdException w:name="Medium Shading 1 Accent 6" w:semiHidden="0" w:uiPriority="63" w:unhideWhenUsed="0"/>
-    <w:lsdException w:name="Medium Shading 2 Accent 6" w:semiHidden="0" w:uiPriority="64" w:unhideWhenUsed="0"/>
-    <w:lsdException w:name="Medium List 1 Accent 6" w:semiHidden="0" w:uiPriority="65" w:unhideWhenUsed="0"/>
-    <w:lsdException w:name="Medium List 2 Accent 6" w:semiHidden="0" w:uiPriority="66" w:unhideWhenUsed="0"/>
-    <w:lsdException w:name="Medium Grid 1 Accent 6" w:semiHidden="0" w:uiPriority="67" w:unhideWhenUsed="0"/>
-    <w:lsdException w:name="Medium Grid 2 Accent 6" w:semiHidden="0" w:uiPriority="68" w:unhideWhenUsed="0"/>
-    <w:lsdException w:name="Medium Grid 3 Accent 6" w:semiHidden="0" w:uiPriority="69" w:unhideWhenUsed="0"/>
-    <w:lsdException w:name="Dark List Accent 6" w:semiHidden="0" w:uiPriority="70" w:unhideWhenUsed="0"/>
-    <w:lsdException w:name="Colorful Shading Accent 6" w:semiHidden="0" w:uiPriority="71" w:unhideWhenUsed="0"/>
-    <w:lsdException w:name="Colorful List Accent 6" w:semiHidden="0" w:uiPriority="72" w:unhideWhenUsed="0"/>
-    <w:lsdException w:name="Colorful Grid Accent 6" w:semiHidden="0" w:uiPriority="73" w:unhideWhenUsed="0"/>
-    <w:lsdException w:name="Subtle Emphasis" w:semiHidden="0" w:uiPriority="19" w:unhideWhenUsed="0" w:qFormat="1"/>
-    <w:lsdException w:name="Intense Emphasis" w:semiHidden="0" w:uiPriority="21" w:unhideWhenUsed="0" w:qFormat="1"/>
-    <w:lsdException w:name="Subtle Reference" w:semiHidden="0" w:uiPriority="31" w:unhideWhenUsed="0" w:qFormat="1"/>
-    <w:lsdException w:name="Intense Reference" w:semiHidden="0" w:uiPriority="32" w:unhideWhenUsed="0" w:qFormat="1"/>
-    <w:lsdException w:name="Book Title" w:semiHidden="0" w:uiPriority="33" w:unhideWhenUsed="0" w:qFormat="1"/>
-    <w:lsdException w:name="Bibliography" w:uiPriority="37"/>
-    <w:lsdException w:name="TOC Heading" w:uiPriority="39" w:qFormat="1"/>
-  </w:latentStyles>
-  <w:style w:type="paragraph" w:default="1" w:styleId="Normal">
-    <w:name w:val="Normal"/>
-    <w:qFormat/>
-    <w:rsid w:val="009C0375"/>
-  </w:style>
-  <w:style w:type="paragraph" w:styleId="Heading1">
-    <w:name w:val="heading 1"/>
-    <w:basedOn w:val="Normal"/>
-    <w:next w:val="Normal"/>
-    <w:link w:val="Heading1Char"/>
-    <w:uiPriority w:val="9"/>
-    <w:qFormat/>
-    <w:rsid w:val="009C0375"/>
-    <w:pPr>
-      <w:keepNext/>
-      <w:keepLines/>
-      <w:spacing w:before="480" w:after="0"/>
-      <w:outlineLvl w:val="0"/>
-    </w:pPr>
-    <w:rPr>
-      <w:rFonts w:asciiTheme="majorHAnsi" w:eastAsiaTheme="majorEastAsia" w:hAnsiTheme="majorHAnsi" w:cstheme="majorBidi"/>
-      <w:b/>
-      <w:bCs/>
-      <w:color w:val="365F91" w:themeColor="accent1" w:themeShade="BF"/>
-      <w:sz w:val="28"/>
-      <w:szCs w:val="28"/>
-    </w:rPr>
-  </w:style>
-  <w:style w:type="paragraph" w:styleId="Heading2">
-    <w:name w:val="heading 2"/>
-    <w:basedOn w:val="Normal"/>
-    <w:next w:val="Normal"/>
-    <w:link w:val="Heading2Char"/>
-    <w:uiPriority w:val="9"/>
-    <w:unhideWhenUsed/>
-    <w:qFormat/>
-    <w:rsid w:val="009C0375"/>
-    <w:pPr>
-      <w:keepNext/>
-      <w:keepLines/>
-      <w:spacing w:before="200" w:after="0"/>
-      <w:outlineLvl w:val="1"/>
-    </w:pPr>
-    <w:rPr>
-      <w:rFonts w:asciiTheme="majorHAnsi" w:eastAsiaTheme="majorEastAsia" w:hAnsiTheme="majorHAnsi" w:cstheme="majorBidi"/>
-      <w:b/>
-      <w:bCs/>
-      <w:color w:val="4F81BD" w:themeColor="accent1"/>
-      <w:sz w:val="26"/>
-      <w:szCs w:val="26"/>
-    </w:rPr>
-  </w:style>
-  <w:style w:type="paragraph" w:styleId="Heading3">
-    <w:name w:val="heading 3"/>
-    <w:basedOn w:val="Normal"/>
-    <w:next w:val="Normal"/>
-    <w:link w:val="Heading3Char"/>
-    <w:uiPriority w:val="9"/>
-    <w:semiHidden/>
-    <w:unhideWhenUsed/>
-    <w:qFormat/>
-    <w:rsid w:val="009C0375"/>
-    <w:pPr>
-      <w:keepNext/>
-      <w:keepLines/>
-      <w:spacing w:before="200" w:after="0"/>
-      <w:outlineLvl w:val="2"/>
-    </w:pPr>
-    <w:rPr>
-      <w:rFonts w:asciiTheme="majorHAnsi" w:eastAsiaTheme="majorEastAsia" w:hAnsiTheme="majorHAnsi" w:cstheme="majorBidi"/>
-      <w:b/>
-      <w:bCs/>
-      <w:color w:val="4F81BD" w:themeColor="accent1"/>
-    </w:rPr>
-  </w:style>
-  <w:style w:type="paragraph" w:styleId="Heading4">
-    <w:name w:val="heading 4"/>
-    <w:basedOn w:val="Normal"/>
-    <w:next w:val="Normal"/>
-    <w:link w:val="Heading4Char"/>
-    <w:uiPriority w:val="9"/>
-    <w:semiHidden/>
-    <w:unhideWhenUsed/>
-    <w:qFormat/>
-    <w:rsid w:val="009C0375"/>
-    <w:pPr>
-      <w:keepNext/>
-      <w:keepLines/>
-      <w:spacing w:before="200" w:after="0"/>
-      <w:outlineLvl w:val="3"/>
-    </w:pPr>
-    <w:rPr>
-      <w:rFonts w:asciiTheme="majorHAnsi" w:eastAsiaTheme="majorEastAsia" w:hAnsiTheme="majorHAnsi" w:cstheme="majorBidi"/>
-      <w:b/>
-      <w:bCs/>
-      <w:i/>
-      <w:iCs/>
-      <w:color w:val="4F81BD" w:themeColor="accent1"/>
-    </w:rPr>
-  </w:style>
-  <w:style w:type="paragraph" w:styleId="Heading5">
-    <w:name w:val="heading 5"/>
-    <w:basedOn w:val="Normal"/>
-    <w:next w:val="Normal"/>
-    <w:link w:val="Heading5Char"/>
-    <w:uiPriority w:val="9"/>
-    <w:semiHidden/>
-    <w:unhideWhenUsed/>
-    <w:qFormat/>
-    <w:rsid w:val="009C0375"/>
-    <w:pPr>
-      <w:keepNext/>
-      <w:keepLines/>
-      <w:spacing w:before="200" w:after="0"/>
-      <w:outlineLvl w:val="4"/>
-    </w:pPr>
-    <w:rPr>
-      <w:rFonts w:asciiTheme="majorHAnsi" w:eastAsiaTheme="majorEastAsia" w:hAnsiTheme="majorHAnsi" w:cstheme="majorBidi"/>
-      <w:color w:val="243F60" w:themeColor="accent1" w:themeShade="7F"/>
-    </w:rPr>
-  </w:style>
-  <w:style w:type="paragraph" w:styleId="Heading6">
-    <w:name w:val="heading 6"/>
-    <w:basedOn w:val="Normal"/>
-    <w:next w:val="Normal"/>
-    <w:link w:val="Heading6Char"/>
-    <w:uiPriority w:val="9"/>
-    <w:semiHidden/>
-    <w:unhideWhenUsed/>
-    <w:qFormat/>
-    <w:rsid w:val="009C0375"/>
-    <w:pPr>
-      <w:keepNext/>
-      <w:keepLines/>
-      <w:spacing w:before="200" w:after="0"/>
-      <w:outlineLvl w:val="5"/>
-    </w:pPr>
-    <w:rPr>
-      <w:rFonts w:asciiTheme="majorHAnsi" w:eastAsiaTheme="majorEastAsia" w:hAnsiTheme="majorHAnsi" w:cstheme="majorBidi"/>
-      <w:i/>
-      <w:iCs/>
-      <w:color w:val="243F60" w:themeColor="accent1" w:themeShade="7F"/>
-    </w:rPr>
-  </w:style>
-  <w:style w:type="paragraph" w:styleId="Heading7">
-    <w:name w:val="heading 7"/>
-    <w:basedOn w:val="Normal"/>
-    <w:next w:val="Normal"/>
-    <w:link w:val="Heading7Char"/>
-    <w:uiPriority w:val="9"/>
-    <w:semiHidden/>
-    <w:unhideWhenUsed/>
-    <w:qFormat/>
-    <w:rsid w:val="009C0375"/>
-    <w:pPr>
-      <w:keepNext/>
-      <w:keepLines/>
-      <w:spacing w:before="200" w:after="0"/>
-      <w:outlineLvl w:val="6"/>
-    </w:pPr>
-    <w:rPr>
-      <w:rFonts w:asciiTheme="majorHAnsi" w:eastAsiaTheme="majorEastAsia" w:hAnsiTheme="majorHAnsi" w:cstheme="majorBidi"/>
-      <w:i/>
-      <w:iCs/>
-      <w:color w:val="404040" w:themeColor="text1" w:themeTint="BF"/>
-    </w:rPr>
-  </w:style>
-  <w:style w:type="paragraph" w:styleId="Heading8">
-    <w:name w:val="heading 8"/>
-    <w:basedOn w:val="Normal"/>
-    <w:next w:val="Normal"/>
-    <w:link w:val="Heading8Char"/>
-    <w:uiPriority w:val="9"/>
-    <w:semiHidden/>
-    <w:unhideWhenUsed/>
-    <w:qFormat/>
-    <w:rsid w:val="009C0375"/>
-    <w:pPr>
-      <w:keepNext/>
-      <w:keepLines/>
-      <w:spacing w:before="200" w:after="0"/>
-      <w:outlineLvl w:val="7"/>
-    </w:pPr>
-    <w:rPr>
-      <w:rFonts w:asciiTheme="majorHAnsi" w:eastAsiaTheme="majorEastAsia" w:hAnsiTheme="majorHAnsi" w:cstheme="majorBidi"/>
-      <w:color w:val="404040" w:themeColor="text1" w:themeTint="BF"/>
-      <w:sz w:val="20"/>
-      <w:szCs w:val="20"/>
-    </w:rPr>
-  </w:style>
-  <w:style w:type="paragraph" w:styleId="Heading9">
-    <w:name w:val="heading 9"/>
-    <w:basedOn w:val="Normal"/>
-    <w:next w:val="Normal"/>
-    <w:link w:val="Heading9Char"/>
-    <w:uiPriority w:val="9"/>
-    <w:semiHidden/>
-    <w:unhideWhenUsed/>
-    <w:qFormat/>
-    <w:rsid w:val="009C0375"/>
-    <w:pPr>
-      <w:keepNext/>
-      <w:keepLines/>
-      <w:spacing w:before="200" w:after="0"/>
-      <w:outlineLvl w:val="8"/>
-    </w:pPr>
-    <w:rPr>
-      <w:rFonts w:asciiTheme="majorHAnsi" w:eastAsiaTheme="majorEastAsia" w:hAnsiTheme="majorHAnsi" w:cstheme="majorBidi"/>
-      <w:i/>
-      <w:iCs/>
-      <w:color w:val="404040" w:themeColor="text1" w:themeTint="BF"/>
-      <w:sz w:val="20"/>
-      <w:szCs w:val="20"/>
-    </w:rPr>
-  </w:style>
-  <w:style w:type="character" w:default="1" w:styleId="DefaultParagraphFont">
-    <w:name w:val="Default Paragraph Font"/>
-    <w:uiPriority w:val="1"/>
-    <w:semiHidden/>
-    <w:unhideWhenUsed/>
-  </w:style>
-  <w:style w:type="table" w:default="1" w:styleId="TableNormal">
-    <w:name w:val="Normal Table"/>
-    <w:uiPriority w:val="99"/>
-    <w:semiHidden/>
-    <w:unhideWhenUsed/>
-    <w:tblPr>
-      <w:tblInd w:w="0" w:type="dxa"/>
-      <w:tblCellMar>
-        <w:top w:w="0" w:type="dxa"/>
-        <w:left w:w="108" w:type="dxa"/>
-        <w:bottom w:w="0" w:type="dxa"/>
-        <w:right w:w="108" w:type="dxa"/>
-      </w:tblCellMar>
-    </w:tblPr>
-  </w:style>
-  <w:style w:type="numbering" w:default="1" w:styleId="NoList">
-    <w:name w:val="No List"/>
-    <w:uiPriority w:val="99"/>
-    <w:semiHidden/>
-    <w:unhideWhenUsed/>
-  </w:style>
-  <w:style w:type="paragraph" w:styleId="Date">
-    <w:name w:val="Date"/>
-    <w:basedOn w:val="Normal"/>
-    <w:next w:val="Normal"/>
-    <w:rsid w:val="00D760F1"/>
-  </w:style>
-  <w:style w:type="paragraph" w:styleId="BalloonText">
-    <w:name w:val="Balloon Text"/>
-    <w:basedOn w:val="Normal"/>
-    <w:semiHidden/>
-    <w:rsid w:val="00542D7B"/>
-    <w:rPr>
-      <w:rFonts w:ascii="Tahoma" w:hAnsi="Tahoma" w:cs="Tahoma"/>
-      <w:sz w:val="16"/>
-      <w:szCs w:val="16"/>
-    </w:rPr>
-  </w:style>
-  <w:style w:type="character" w:styleId="PlaceholderText">
-    <w:name w:val="Placeholder Text"/>
-    <w:basedOn w:val="DefaultParagraphFont"/>
-    <w:uiPriority w:val="99"/>
-    <w:semiHidden/>
-    <w:rsid w:val="004E4182"/>
-    <w:rPr>
-      <w:color w:val="808080"/>
-    </w:rPr>
-  </w:style>
-  <w:style w:type="paragraph" w:styleId="Caption">
-    <w:name w:val="caption"/>
-    <w:basedOn w:val="Normal"/>
-    <w:next w:val="Normal"/>
-    <w:uiPriority w:val="35"/>
-    <w:semiHidden/>
-    <w:unhideWhenUsed/>
-    <w:qFormat/>
-    <w:rsid w:val="009C0375"/>
-    <w:pPr>
-      <w:spacing w:line="240" w:lineRule="auto"/>
-    </w:pPr>
-    <w:rPr>
-      <w:b/>
-      <w:bCs/>
-      <w:color w:val="4F81BD" w:themeColor="accent1"/>
-      <w:sz w:val="18"/>
-      <w:szCs w:val="18"/>
-    </w:rPr>
-  </w:style>
-  <w:style w:type="character" w:styleId="Emphasis">
-    <w:name w:val="Emphasis"/>
-    <w:uiPriority w:val="20"/>
-    <w:qFormat/>
-    <w:rsid w:val="009C0375"/>
-    <w:rPr>
-      <w:i/>
-      <w:iCs/>
-    </w:rPr>
-  </w:style>
-  <w:style w:type="character" w:customStyle="1" w:styleId="Heading1Char">
-    <w:name w:val="Heading 1 Char"/>
-    <w:link w:val="Heading1"/>
-    <w:uiPriority w:val="9"/>
-    <w:rsid w:val="009C0375"/>
-    <w:rPr>
-      <w:rFonts w:asciiTheme="majorHAnsi" w:eastAsiaTheme="majorEastAsia" w:hAnsiTheme="majorHAnsi" w:cstheme="majorBidi"/>
-      <w:b/>
-      <w:bCs/>
-      <w:color w:val="365F91" w:themeColor="accent1" w:themeShade="BF"/>
-      <w:sz w:val="28"/>
-      <w:szCs w:val="28"/>
-    </w:rPr>
-  </w:style>
-  <w:style w:type="character" w:customStyle="1" w:styleId="Heading2Char">
-    <w:name w:val="Heading 2 Char"/>
-    <w:link w:val="Heading2"/>
-    <w:uiPriority w:val="9"/>
-    <w:rsid w:val="009C0375"/>
-    <w:rPr>
-      <w:rFonts w:asciiTheme="majorHAnsi" w:eastAsiaTheme="majorEastAsia" w:hAnsiTheme="majorHAnsi" w:cstheme="majorBidi"/>
-      <w:b/>
-      <w:bCs/>
-      <w:color w:val="4F81BD" w:themeColor="accent1"/>
-      <w:sz w:val="26"/>
-      <w:szCs w:val="26"/>
-    </w:rPr>
-  </w:style>
-  <w:style w:type="character" w:customStyle="1" w:styleId="Heading3Char">
-    <w:name w:val="Heading 3 Char"/>
-    <w:link w:val="Heading3"/>
-    <w:uiPriority w:val="9"/>
-    <w:semiHidden/>
-    <w:rsid w:val="009C0375"/>
-    <w:rPr>
-      <w:rFonts w:asciiTheme="majorHAnsi" w:eastAsiaTheme="majorEastAsia" w:hAnsiTheme="majorHAnsi" w:cstheme="majorBidi"/>
-      <w:b/>
-      <w:bCs/>
-      <w:color w:val="4F81BD" w:themeColor="accent1"/>
-    </w:rPr>
-  </w:style>
-  <w:style w:type="character" w:customStyle="1" w:styleId="Heading4Char">
-    <w:name w:val="Heading 4 Char"/>
-    <w:link w:val="Heading4"/>
-    <w:uiPriority w:val="9"/>
-    <w:semiHidden/>
-    <w:rsid w:val="009C0375"/>
-    <w:rPr>
-      <w:rFonts w:asciiTheme="majorHAnsi" w:eastAsiaTheme="majorEastAsia" w:hAnsiTheme="majorHAnsi" w:cstheme="majorBidi"/>
-      <w:b/>
-      <w:bCs/>
-      <w:i/>
-      <w:iCs/>
-      <w:color w:val="4F81BD" w:themeColor="accent1"/>
-    </w:rPr>
-  </w:style>
-  <w:style w:type="character" w:customStyle="1" w:styleId="Heading5Char">
-    <w:name w:val="Heading 5 Char"/>
-    <w:link w:val="Heading5"/>
-    <w:uiPriority w:val="9"/>
-    <w:semiHidden/>
-    <w:rsid w:val="009C0375"/>
-    <w:rPr>
-      <w:rFonts w:asciiTheme="majorHAnsi" w:eastAsiaTheme="majorEastAsia" w:hAnsiTheme="majorHAnsi" w:cstheme="majorBidi"/>
-      <w:color w:val="243F60" w:themeColor="accent1" w:themeShade="7F"/>
-    </w:rPr>
-  </w:style>
-  <w:style w:type="character" w:customStyle="1" w:styleId="Heading6Char">
-    <w:name w:val="Heading 6 Char"/>
-    <w:link w:val="Heading6"/>
-    <w:uiPriority w:val="9"/>
-    <w:semiHidden/>
-    <w:rsid w:val="009C0375"/>
-    <w:rPr>
-      <w:rFonts w:asciiTheme="majorHAnsi" w:eastAsiaTheme="majorEastAsia" w:hAnsiTheme="majorHAnsi" w:cstheme="majorBidi"/>
-      <w:i/>
-      <w:iCs/>
-      <w:color w:val="243F60" w:themeColor="accent1" w:themeShade="7F"/>
-    </w:rPr>
-  </w:style>
-  <w:style w:type="character" w:customStyle="1" w:styleId="Heading7Char">
-    <w:name w:val="Heading 7 Char"/>
-    <w:link w:val="Heading7"/>
-    <w:uiPriority w:val="9"/>
-    <w:semiHidden/>
-    <w:rsid w:val="009C0375"/>
-    <w:rPr>
-      <w:rFonts w:asciiTheme="majorHAnsi" w:eastAsiaTheme="majorEastAsia" w:hAnsiTheme="majorHAnsi" w:cstheme="majorBidi"/>
-      <w:i/>
-      <w:iCs/>
-      <w:color w:val="404040" w:themeColor="text1" w:themeTint="BF"/>
-    </w:rPr>
-  </w:style>
-  <w:style w:type="character" w:customStyle="1" w:styleId="Heading8Char">
-    <w:name w:val="Heading 8 Char"/>
-    <w:link w:val="Heading8"/>
-    <w:uiPriority w:val="9"/>
-    <w:semiHidden/>
-    <w:rsid w:val="009C0375"/>
-    <w:rPr>
-      <w:rFonts w:asciiTheme="majorHAnsi" w:eastAsiaTheme="majorEastAsia" w:hAnsiTheme="majorHAnsi" w:cstheme="majorBidi"/>
-      <w:color w:val="404040" w:themeColor="text1" w:themeTint="BF"/>
-      <w:sz w:val="20"/>
-      <w:szCs w:val="20"/>
-    </w:rPr>
-  </w:style>
-  <w:style w:type="character" w:customStyle="1" w:styleId="Heading9Char">
-    <w:name w:val="Heading 9 Char"/>
-    <w:link w:val="Heading9"/>
-    <w:uiPriority w:val="9"/>
-    <w:semiHidden/>
-    <w:rsid w:val="009C0375"/>
-    <w:rPr>
-      <w:rFonts w:asciiTheme="majorHAnsi" w:eastAsiaTheme="majorEastAsia" w:hAnsiTheme="majorHAnsi" w:cstheme="majorBidi"/>
-      <w:i/>
-      <w:iCs/>
-      <w:color w:val="404040" w:themeColor="text1" w:themeTint="BF"/>
-      <w:sz w:val="20"/>
-      <w:szCs w:val="20"/>
-    </w:rPr>
-  </w:style>
-  <w:style w:type="paragraph" w:styleId="Title">
-    <w:name w:val="Title"/>
-    <w:basedOn w:val="Normal"/>
-    <w:next w:val="Normal"/>
-    <w:link w:val="TitleChar"/>
-    <w:uiPriority w:val="10"/>
-    <w:qFormat/>
-    <w:rsid w:val="009C0375"/>
-    <w:pPr>
-      <w:pBdr>
-        <w:bottom w:val="single" w:sz="8" w:space="4" w:color="4F81BD" w:themeColor="accent1"/>
-      </w:pBdr>
-      <w:spacing w:after="300" w:line="240" w:lineRule="auto"/>
-      <w:contextualSpacing/>
-    </w:pPr>
-    <w:rPr>
-      <w:rFonts w:asciiTheme="majorHAnsi" w:eastAsiaTheme="majorEastAsia" w:hAnsiTheme="majorHAnsi" w:cstheme="majorBidi"/>
-      <w:color w:val="17365D" w:themeColor="text2" w:themeShade="BF"/>
-      <w:spacing w:val="5"/>
-      <w:kern w:val="28"/>
-      <w:sz w:val="52"/>
-      <w:szCs w:val="52"/>
-    </w:rPr>
-  </w:style>
-  <w:style w:type="character" w:customStyle="1" w:styleId="TitleChar">
-    <w:name w:val="Title Char"/>
-    <w:link w:val="Title"/>
-    <w:uiPriority w:val="10"/>
-    <w:rsid w:val="009C0375"/>
-    <w:rPr>
-      <w:rFonts w:asciiTheme="majorHAnsi" w:eastAsiaTheme="majorEastAsia" w:hAnsiTheme="majorHAnsi" w:cstheme="majorBidi"/>
-      <w:color w:val="17365D" w:themeColor="text2" w:themeShade="BF"/>
-      <w:spacing w:val="5"/>
-      <w:kern w:val="28"/>
-      <w:sz w:val="52"/>
-      <w:szCs w:val="52"/>
-    </w:rPr>
-  </w:style>
-  <w:style w:type="paragraph" w:styleId="Subtitle">
-    <w:name w:val="Subtitle"/>
-    <w:basedOn w:val="Normal"/>
-    <w:next w:val="Normal"/>
-    <w:link w:val="SubtitleChar"/>
-    <w:uiPriority w:val="11"/>
-    <w:qFormat/>
-    <w:rsid w:val="009C0375"/>
-    <w:pPr>
-      <w:numPr>
-        <w:ilvl w:val="1"/>
-      </w:numPr>
-    </w:pPr>
-    <w:rPr>
-      <w:rFonts w:asciiTheme="majorHAnsi" w:eastAsiaTheme="majorEastAsia" w:hAnsiTheme="majorHAnsi" w:cstheme="majorBidi"/>
-      <w:i/>
-      <w:iCs/>
-      <w:color w:val="4F81BD" w:themeColor="accent1"/>
-      <w:spacing w:val="15"/>
-      <w:sz w:val="24"/>
-      <w:szCs w:val="24"/>
-    </w:rPr>
-  </w:style>
-  <w:style w:type="character" w:customStyle="1" w:styleId="SubtitleChar">
-    <w:name w:val="Subtitle Char"/>
-    <w:link w:val="Subtitle"/>
-    <w:uiPriority w:val="11"/>
-    <w:rsid w:val="009C0375"/>
-    <w:rPr>
-      <w:rFonts w:asciiTheme="majorHAnsi" w:eastAsiaTheme="majorEastAsia" w:hAnsiTheme="majorHAnsi" w:cstheme="majorBidi"/>
-      <w:i/>
-      <w:iCs/>
-      <w:color w:val="4F81BD" w:themeColor="accent1"/>
-      <w:spacing w:val="15"/>
-      <w:sz w:val="24"/>
-      <w:szCs w:val="24"/>
-    </w:rPr>
-  </w:style>
-  <w:style w:type="character" w:styleId="Strong">
-    <w:name w:val="Strong"/>
-    <w:uiPriority w:val="22"/>
-    <w:qFormat/>
-    <w:rsid w:val="009C0375"/>
-    <w:rPr>
-      <w:b/>
-      <w:bCs/>
-    </w:rPr>
-  </w:style>
-  <w:style w:type="paragraph" w:styleId="NoSpacing">
-    <w:name w:val="No Spacing"/>
-    <w:uiPriority w:val="1"/>
-    <w:qFormat/>
-    <w:rsid w:val="009C0375"/>
-    <w:pPr>
-      <w:spacing w:after="0" w:line="240" w:lineRule="auto"/>
-    </w:pPr>
-  </w:style>
-  <w:style w:type="paragraph" w:styleId="ListParagraph">
-    <w:name w:val="List Paragraph"/>
-    <w:basedOn w:val="Normal"/>
-    <w:uiPriority w:val="34"/>
-    <w:qFormat/>
-    <w:rsid w:val="009C0375"/>
-    <w:pPr>
-      <w:ind w:left="720"/>
-      <w:contextualSpacing/>
-    </w:pPr>
-  </w:style>
-  <w:style w:type="paragraph" w:styleId="Quote">
-    <w:name w:val="Quote"/>
-    <w:basedOn w:val="Normal"/>
-    <w:next w:val="Normal"/>
-    <w:link w:val="QuoteChar"/>
-    <w:uiPriority w:val="29"/>
-    <w:qFormat/>
-    <w:rsid w:val="009C0375"/>
-    <w:rPr>
-      <w:i/>
-      <w:iCs/>
-      <w:color w:val="000000" w:themeColor="text1"/>
-    </w:rPr>
-  </w:style>
-  <w:style w:type="character" w:customStyle="1" w:styleId="QuoteChar">
-    <w:name w:val="Quote Char"/>
-    <w:link w:val="Quote"/>
-    <w:uiPriority w:val="29"/>
-    <w:rsid w:val="009C0375"/>
-    <w:rPr>
-      <w:i/>
-      <w:iCs/>
-      <w:color w:val="000000" w:themeColor="text1"/>
-    </w:rPr>
-  </w:style>
-  <w:style w:type="paragraph" w:styleId="IntenseQuote">
-    <w:name w:val="Intense Quote"/>
-    <w:basedOn w:val="Normal"/>
-    <w:next w:val="Normal"/>
-    <w:link w:val="IntenseQuoteChar"/>
-    <w:uiPriority w:val="30"/>
-    <w:qFormat/>
-    <w:rsid w:val="009C0375"/>
-    <w:pPr>
-      <w:pBdr>
-        <w:bottom w:val="single" w:sz="4" w:space="4" w:color="4F81BD" w:themeColor="accent1"/>
-      </w:pBdr>
-      <w:spacing w:before="200" w:after="280"/>
-      <w:ind w:left="936" w:right="936"/>
-    </w:pPr>
-    <w:rPr>
-      <w:b/>
-      <w:bCs/>
-      <w:i/>
-      <w:iCs/>
-      <w:color w:val="4F81BD" w:themeColor="accent1"/>
-    </w:rPr>
-  </w:style>
-  <w:style w:type="character" w:customStyle="1" w:styleId="IntenseQuoteChar">
-    <w:name w:val="Intense Quote Char"/>
-    <w:link w:val="IntenseQuote"/>
-    <w:uiPriority w:val="30"/>
-    <w:rsid w:val="009C0375"/>
-    <w:rPr>
-      <w:b/>
-      <w:bCs/>
-      <w:i/>
-      <w:iCs/>
-      <w:color w:val="4F81BD" w:themeColor="accent1"/>
-    </w:rPr>
-  </w:style>
-  <w:style w:type="character" w:styleId="SubtleEmphasis">
-    <w:name w:val="Subtle Emphasis"/>
-    <w:uiPriority w:val="19"/>
-    <w:qFormat/>
-    <w:rsid w:val="009C0375"/>
-    <w:rPr>
-      <w:i/>
-      <w:iCs/>
-      <w:color w:val="808080" w:themeColor="text1" w:themeTint="7F"/>
-    </w:rPr>
-  </w:style>
-  <w:style w:type="character" w:styleId="IntenseEmphasis">
-    <w:name w:val="Intense Emphasis"/>
-    <w:uiPriority w:val="21"/>
-    <w:qFormat/>
-    <w:rsid w:val="009C0375"/>
-    <w:rPr>
-      <w:b/>
-      <w:bCs/>
-      <w:i/>
-      <w:iCs/>
-      <w:color w:val="4F81BD" w:themeColor="accent1"/>
-    </w:rPr>
-  </w:style>
-  <w:style w:type="character" w:styleId="SubtleReference">
-    <w:name w:val="Subtle Reference"/>
-    <w:uiPriority w:val="31"/>
-    <w:qFormat/>
-    <w:rsid w:val="009C0375"/>
-    <w:rPr>
-      <w:smallCaps/>
-      <w:color w:val="C0504D" w:themeColor="accent2"/>
-      <w:u w:val="single"/>
-    </w:rPr>
-  </w:style>
-  <w:style w:type="character" w:styleId="IntenseReference">
-    <w:name w:val="Intense Reference"/>
-    <w:uiPriority w:val="32"/>
-    <w:qFormat/>
-    <w:rsid w:val="009C0375"/>
-    <w:rPr>
-      <w:b/>
-      <w:bCs/>
-      <w:smallCaps/>
-      <w:color w:val="C0504D" w:themeColor="accent2"/>
-      <w:spacing w:val="5"/>
-      <w:u w:val="single"/>
-    </w:rPr>
-  </w:style>
-  <w:style w:type="character" w:styleId="BookTitle">
-    <w:name w:val="Book Title"/>
-    <w:uiPriority w:val="33"/>
-    <w:qFormat/>
-    <w:rsid w:val="009C0375"/>
-    <w:rPr>
-      <w:b/>
-      <w:bCs/>
-      <w:smallCaps/>
-      <w:spacing w:val="5"/>
-    </w:rPr>
-  </w:style>
-  <w:style w:type="paragraph" w:styleId="TOCHeading">
-    <w:name w:val="TOC Heading"/>
-    <w:basedOn w:val="Heading1"/>
-    <w:next w:val="Normal"/>
-    <w:uiPriority w:val="39"/>
-    <w:semiHidden/>
-    <w:unhideWhenUsed/>
-    <w:qFormat/>
-    <w:rsid w:val="009C0375"/>
-    <w:pPr>
-      <w:outlineLvl w:val="9"/>
-    </w:pPr>
-  </w:style>
-  <w:style w:type="character" w:styleId="Hyperlink">
-    <w:name w:val="Hyperlink"/>
-    <w:basedOn w:val="DefaultParagraphFont"/>
-    <w:rsid w:val="00007DAA"/>
-    <w:rPr>
-      <w:color w:val="0000FF" w:themeColor="hyperlink"/>
-      <w:u w:val="single"/>
-    </w:rPr>
-  </w:style>
-  <w:style w:type="paragraph" w:styleId="Header">
-    <w:name w:val="header"/>
-    <w:basedOn w:val="Normal"/>
-    <w:link w:val="HeaderChar"/>
-    <w:unhideWhenUsed/>
-    <w:rsid w:val="00465003"/>
-    <w:pPr>
-      <w:tabs>
-        <w:tab w:val="center" w:pos="4680"/>
-        <w:tab w:val="right" w:pos="9360"/>
-      </w:tabs>
-      <w:spacing w:after="0" w:line="240" w:lineRule="auto"/>
-    </w:pPr>
-  </w:style>
-  <w:style w:type="character" w:customStyle="1" w:styleId="HeaderChar">
-    <w:name w:val="Header Char"/>
-    <w:basedOn w:val="DefaultParagraphFont"/>
-    <w:link w:val="Header"/>
-    <w:rsid w:val="00465003"/>
-  </w:style>
-  <w:style w:type="paragraph" w:styleId="Footer">
-    <w:name w:val="footer"/>
-    <w:basedOn w:val="Normal"/>
-    <w:link w:val="FooterChar"/>
-    <w:unhideWhenUsed/>
-    <w:rsid w:val="00465003"/>
-    <w:pPr>
-      <w:tabs>
-        <w:tab w:val="center" w:pos="4680"/>
-        <w:tab w:val="right" w:pos="9360"/>
-      </w:tabs>
-      <w:spacing w:after="0" w:line="240" w:lineRule="auto"/>
-    </w:pPr>
-  </w:style>
-  <w:style w:type="character" w:customStyle="1" w:styleId="FooterChar">
-    <w:name w:val="Footer Char"/>
-    <w:basedOn w:val="DefaultParagraphFont"/>
-    <w:link w:val="Footer"/>
-    <w:rsid w:val="00465003"/>
-  </w:style>
-</w:styles>
-</file>
-
-<file path=word/stylesWithEffects.xml><?xml version="1.0" encoding="utf-8"?>
-<w:styles xmlns:wpc="http://schemas.microsoft.com/office/word/2010/wordprocessingCanvas" xmlns:mc="http://schemas.openxmlformats.org/markup-compatibility/2006" xmlns:o="urn:schemas-microsoft-com:office:office" xmlns:r="http://schemas.openxmlformats.org/officeDocument/2006/relationships" xmlns:m="http://schemas.openxmlformats.org/officeDocument/2006/math" xmlns:v="urn:schemas-microsoft-com:vml" xmlns:wp14="http://schemas.microsoft.com/office/word/2010/wordprocessingDrawing" xmlns:wp="http://schemas.openxmlformats.org/drawingml/2006/wordprocessingDrawing" xmlns:w10="urn:schemas-microsoft-com:office:word" xmlns:w="http://schemas.openxmlformats.org/wordprocessingml/2006/main" xmlns:w14="http://schemas.microsoft.com/office/word/2010/wordml" xmlns:wpg="http://schemas.microsoft.com/office/word/2010/wordprocessingGroup" xmlns:wpi="http://schemas.microsoft.com/office/word/2010/wordprocessingInk" xmlns:wne="http://schemas.microsoft.com/office/word/2006/wordml" xmlns:wps="http://schemas.microsoft.com/office/word/2010/wordprocessingShape" mc:Ignorable="w14 wp14">
-  <w:docDefaults>
-    <w:rPrDefault>
-      <w:rPr>
-        <w:rFonts w:asciiTheme="minorHAnsi" w:eastAsiaTheme="minorHAnsi" w:hAnsiTheme="minorHAnsi" w:cstheme="minorBidi"/>
-        <w:sz w:val="22"/>
-        <w:szCs w:val="22"/>
-        <w:lang w:val="en-US" w:eastAsia="en-US" w:bidi="ar-SA"/>
-      </w:rPr>
-    </w:rPrDefault>
-    <w:pPrDefault>
-      <w:pPr>
-        <w:spacing w:after="200" w:line="276" w:lineRule="auto"/>
-      </w:pPr>
-    </w:pPrDefault>
-  </w:docDefaults>
-  <w:latentStyles w:defLockedState="0" w:defUIPriority="0" w:defSemiHidden="1" w:defUnhideWhenUsed="1" w:defQFormat="0" w:count="267">
-    <w:lsdException w:name="Normal" w:semiHidden="0" w:unhideWhenUsed="0" w:qFormat="1"/>
-    <w:lsdException w:name="heading 1" w:semiHidden="0" w:uiPriority="9" w:unhideWhenUsed="0" w:qFormat="1"/>
-    <w:lsdException w:name="heading 2" w:uiPriority="9" w:qFormat="1"/>
-    <w:lsdException w:name="heading 3" w:uiPriority="9" w:qFormat="1"/>
-    <w:lsdException w:name="heading 4" w:uiPriority="9" w:qFormat="1"/>
-    <w:lsdException w:name="heading 5" w:uiPriority="9" w:qFormat="1"/>
-    <w:lsdException w:name="heading 6" w:uiPriority="9" w:qFormat="1"/>
-    <w:lsdException w:name="heading 7" w:uiPriority="9" w:qFormat="1"/>
-    <w:lsdException w:name="heading 8" w:uiPriority="9" w:qFormat="1"/>
-    <w:lsdException w:name="heading 9" w:uiPriority="9" w:qFormat="1"/>
-    <w:lsdException w:name="caption" w:uiPriority="35" w:qFormat="1"/>
-    <w:lsdException w:name="List Number" w:semiHidden="0" w:unhideWhenUsed="0"/>
-    <w:lsdException w:name="List 4" w:semiHidden="0" w:unhideWhenUsed="0"/>
-    <w:lsdException w:name="List 5" w:semiHidden="0" w:unhideWhenUsed="0"/>
-    <w:lsdException w:name="Title" w:semiHidden="0" w:uiPriority="10" w:unhideWhenUsed="0" w:qFormat="1"/>
-    <w:lsdException w:name="Subtitle" w:semiHidden="0" w:uiPriority="11" w:unhideWhenUsed="0" w:qFormat="1"/>
-    <w:lsdException w:name="Salutation" w:semiHidden="0" w:unhideWhenUsed="0"/>
-    <w:lsdException w:name="Date" w:semiHidden="0" w:unhideWhenUsed="0"/>
-    <w:lsdException w:name="Body Text First Indent" w:semiHidden="0" w:unhideWhenUsed="0"/>
-    <w:lsdException w:name="Strong" w:semiHidden="0" w:uiPriority="22" w:unhideWhenUsed="0" w:qFormat="1"/>
-    <w:lsdException w:name="Emphasis" w:semiHidden="0" w:uiPriority="20" w:unhideWhenUsed="0" w:qFormat="1"/>
-    <w:lsdException w:name="Table Grid" w:semiHidden="0" w:unhideWhenUsed="0"/>
-    <w:lsdException w:name="Placeholder Text" w:uiPriority="99" w:unhideWhenUsed="0"/>
-    <w:lsdException w:name="No Spacing" w:semiHidden="0" w:uiPriority="1" w:unhideWhenUsed="0" w:qFormat="1"/>
-    <w:lsdException w:name="Light Shading" w:semiHidden="0" w:uiPriority="60" w:unhideWhenUsed="0"/>
-    <w:lsdException w:name="Light List" w:semiHidden="0" w:uiPriority="61" w:unhideWhenUsed="0"/>
-    <w:lsdException w:name="Light Grid" w:semiHidden="0" w:uiPriority="62" w:unhideWhenUsed="0"/>
-    <w:lsdException w:name="Medium Shading 1" w:semiHidden="0" w:uiPriority="63" w:unhideWhenUsed="0"/>
-    <w:lsdException w:name="Medium Shading 2" w:semiHidden="0" w:uiPriority="64" w:unhideWhenUsed="0"/>
-    <w:lsdException w:name="Medium List 1" w:semiHidden="0" w:uiPriority="65" w:unhideWhenUsed="0"/>
-    <w:lsdException w:name="Medium List 2" w:semiHidden="0" w:uiPriority="66" w:unhideWhenUsed="0"/>
-    <w:lsdException w:name="Medium Grid 1" w:semiHidden="0" w:uiPriority="67" w:unhideWhenUsed="0"/>
-    <w:lsdException w:name="Medium Grid 2" w:semiHidden="0" w:uiPriority="68" w:unhideWhenUsed="0"/>
-    <w:lsdException w:name="Medium Grid 3" w:semiHidden="0" w:uiPriority="69" w:unhideWhenUsed="0"/>
-    <w:lsdException w:name="Dark List" w:semiHidden="0" w:uiPriority="70" w:unhideWhenUsed="0"/>
-    <w:lsdException w:name="Colorful Shading" w:semiHidden="0" w:uiPriority="71" w:unhideWhenUsed="0"/>
-    <w:lsdException w:name="Colorful List" w:semiHidden="0" w:uiPriority="72" w:unhideWhenUsed="0"/>
-    <w:lsdException w:name="Colorful Grid" w:semiHidden="0" w:uiPriority="73" w:unhideWhenUsed="0"/>
-    <w:lsdException w:name="Light Shading Accent 1" w:semiHidden="0" w:uiPriority="60" w:unhideWhenUsed="0"/>
-    <w:lsdException w:name="Light List Accent 1" w:semiHidden="0" w:uiPriority="61" w:unhideWhenUsed="0"/>
-    <w:lsdException w:name="Light Grid Accent 1" w:semiHidden="0" w:uiPriority="62" w:unhideWhenUsed="0"/>
-    <w:lsdException w:name="Medium Shading 1 Accent 1" w:semiHidden="0" w:uiPriority="63" w:unhideWhenUsed="0"/>
-    <w:lsdException w:name="Medium Shading 2 Accent 1" w:semiHidden="0" w:uiPriority="64" w:unhideWhenUsed="0"/>
-    <w:lsdException w:name="Medium List 1 Accent 1" w:semiHidden="0" w:uiPriority="65" w:unhideWhenUsed="0"/>
-    <w:lsdException w:name="Revision" w:uiPriority="99" w:unhideWhenUsed="0"/>
-    <w:lsdException w:name="List Paragraph" w:semiHidden="0" w:uiPriority="34" w:unhideWhenUsed="0" w:qFormat="1"/>
-    <w:lsdException w:name="Quote" w:semiHidden="0" w:uiPriority="29" w:unhideWhenUsed="0" w:qFormat="1"/>
-    <w:lsdException w:name="Intense Quote" w:semiHidden="0" w:uiPriority="30" w:unhideWhenUsed="0" w:qFormat="1"/>
-    <w:lsdException w:name="Medium List 2 Accent 1" w:semiHidden="0" w:uiPriority="66" w:unhideWhenUsed="0"/>
-    <w:lsdException w:name="Medium Grid 1 Accent 1" w:semiHidden="0" w:uiPriority="67" w:unhideWhenUsed="0"/>
-    <w:lsdException w:name="Medium Grid 2 Accent 1" w:semiHidden="0" w:uiPriority="68" w:unhideWhenUsed="0"/>
-    <w:lsdException w:name="Medium Grid 3 Accent 1" w:semiHidden="0" w:uiPriority="69" w:unhideWhenUsed="0"/>
-    <w:lsdException w:name="Dark List Accent 1" w:semiHidden="0" w:uiPriority="70" w:unhideWhenUsed="0"/>
-    <w:lsdException w:name="Colorful Shading Accent 1" w:semiHidden="0" w:uiPriority="71" w:unhideWhenUsed="0"/>
-    <w:lsdException w:name="Colorful List Accent 1" w:semiHidden="0" w:uiPriority="72" w:unhideWhenUsed="0"/>
-    <w:lsdException w:name="Colorful Grid Accent 1" w:semiHidden="0" w:uiPriority="73" w:unhideWhenUsed="0"/>
-    <w:lsdException w:name="Light Shading Accent 2" w:semiHidden="0" w:uiPriority="60" w:unhideWhenUsed="0"/>
-    <w:lsdException w:name="Light List Accent 2" w:semiHidden="0" w:uiPriority="61" w:unhideWhenUsed="0"/>
-    <w:lsdException w:name="Light Grid Accent 2" w:semiHidden="0" w:uiPriority="62" w:unhideWhenUsed="0"/>
-    <w:lsdException w:name="Medium Shading 1 Accent 2" w:semiHidden="0" w:uiPriority="63" w:unhideWhenUsed="0"/>
-    <w:lsdException w:name="Medium Shading 2 Accent 2" w:semiHidden="0" w:uiPriority="64" w:unhideWhenUsed="0"/>
-    <w:lsdException w:name="Medium List 1 Accent 2" w:semiHidden="0" w:uiPriority="65" w:unhideWhenUsed="0"/>
-    <w:lsdException w:name="Medium List 2 Accent 2" w:semiHidden="0" w:uiPriority="66" w:unhideWhenUsed="0"/>
-    <w:lsdException w:name="Medium Grid 1 Accent 2" w:semiHidden="0" w:uiPriority="67" w:unhideWhenUsed="0"/>
-    <w:lsdException w:name="Medium Grid 2 Accent 2" w:semiHidden="0" w:uiPriority="68" w:unhideWhenUsed="0"/>
-    <w:lsdException w:name="Medium Grid 3 Accent 2" w:semiHidden="0" w:uiPriority="69" w:unhideWhenUsed="0"/>
-    <w:lsdException w:name="Dark List Accent 2" w:semiHidden="0" w:uiPriority="70" w:unhideWhenUsed="0"/>
-    <w:lsdException w:name="Colorful Shading Accent 2" w:semiHidden="0" w:uiPriority="71" w:unhideWhenUsed="0"/>
-    <w:lsdException w:name="Colorful List Accent 2" w:semiHidden="0" w:uiPriority="72" w:unhideWhenUsed="0"/>
-    <w:lsdException w:name="Colorful Grid Accent 2" w:semiHidden="0" w:uiPriority="73" w:unhideWhenUsed="0"/>
-    <w:lsdException w:name="Light Shading Accent 3" w:semiHidden="0" w:uiPriority="60" w:unhideWhenUsed="0"/>
-    <w:lsdException w:name="Light List Accent 3" w:semiHidden="0" w:uiPriority="61" w:unhideWhenUsed="0"/>
-    <w:lsdException w:name="Light Grid Accent 3" w:semiHidden="0" w:uiPriority="62" w:unhideWhenUsed="0"/>
-    <w:lsdException w:name="Medium Shading 1 Accent 3" w:semiHidden="0" w:uiPriority="63" w:unhideWhenUsed="0"/>
-    <w:lsdException w:name="Medium Shading 2 Accent 3" w:semiHidden="0" w:uiPriority="64" w:unhideWhenUsed="0"/>
-    <w:lsdException w:name="Medium List 1 Accent 3" w:semiHidden="0" w:uiPriority="65" w:unhideWhenUsed="0"/>
-    <w:lsdException w:name="Medium List 2 Accent 3" w:semiHidden="0" w:uiPriority="66" w:unhideWhenUsed="0"/>
-    <w:lsdException w:name="Medium Grid 1 Accent 3" w:semiHidden="0" w:uiPriority="67" w:unhideWhenUsed="0"/>
-    <w:lsdException w:name="Medium Grid 2 Accent 3" w:semiHidden="0" w:uiPriority="68" w:unhideWhenUsed="0"/>
-    <w:lsdException w:name="Medium Grid 3 Accent 3" w:semiHidden="0" w:uiPriority="69" w:unhideWhenUsed="0"/>
-    <w:lsdException w:name="Dark List Accent 3" w:semiHidden="0" w:uiPriority="70" w:unhideWhenUsed="0"/>
-    <w:lsdException w:name="Colorful Shading Accent 3" w:semiHidden="0" w:uiPriority="71" w:unhideWhenUsed="0"/>
-    <w:lsdException w:name="Colorful List Accent 3" w:semiHidden="0" w:uiPriority="72" w:unhideWhenUsed="0"/>
-    <w:lsdException w:name="Colorful Grid Accent 3" w:semiHidden="0" w:uiPriority="73" w:unhideWhenUsed="0"/>
-    <w:lsdException w:name="Light Shading Accent 4" w:semiHidden="0" w:uiPriority="60" w:unhideWhenUsed="0"/>
-    <w:lsdException w:name="Light List Accent 4" w:semiHidden="0" w:uiPriority="61" w:unhideWhenUsed="0"/>
-    <w:lsdException w:name="Light Grid Accent 4" w:semiHidden="0" w:uiPriority="62" w:unhideWhenUsed="0"/>
-    <w:lsdException w:name="Medium Shading 1 Accent 4" w:semiHidden="0" w:uiPriority="63" w:unhideWhenUsed="0"/>
-    <w:lsdException w:name="Medium Shading 2 Accent 4" w:semiHidden="0" w:uiPriority="64" w:unhideWhenUsed="0"/>
-    <w:lsdException w:name="Medium List 1 Accent 4" w:semiHidden="0" w:uiPriority="65" w:unhideWhenUsed="0"/>
-    <w:lsdException w:name="Medium List 2 Accent 4" w:semiHidden="0" w:uiPriority="66" w:unhideWhenUsed="0"/>
-    <w:lsdException w:name="Medium Grid 1 Accent 4" w:semiHidden="0" w:uiPriority="67" w:unhideWhenUsed="0"/>
-    <w:lsdException w:name="Medium Grid 2 Accent 4" w:semiHidden="0" w:uiPriority="68" w:unhideWhenUsed="0"/>
-    <w:lsdException w:name="Medium Grid 3 Accent 4" w:semiHidden="0" w:uiPriority="69" w:unhideWhenUsed="0"/>
-    <w:lsdException w:name="Dark List Accent 4" w:semiHidden="0" w:uiPriority="70" w:unhideWhenUsed="0"/>
-    <w:lsdException w:name="Colorful Shading Accent 4" w:semiHidden="0" w:uiPriority="71" w:unhideWhenUsed="0"/>
-    <w:lsdException w:name="Colorful List Accent 4" w:semiHidden="0" w:uiPriority="72" w:unhideWhenUsed="0"/>
-    <w:lsdException w:name="Colorful Grid Accent 4" w:semiHidden="0" w:uiPriority="73" w:unhideWhenUsed="0"/>
-    <w:lsdException w:name="Light Shading Accent 5" w:semiHidden="0" w:uiPriority="60" w:unhideWhenUsed="0"/>
-    <w:lsdException w:name="Light List Accent 5" w:semiHidden="0" w:uiPriority="61" w:unhideWhenUsed="0"/>
-    <w:lsdException w:name="Light Grid Accent 5" w:semiHidden="0" w:uiPriority="62" w:unhideWhenUsed="0"/>
-    <w:lsdException w:name="Medium Shading 1 Accent 5" w:semiHidden="0" w:uiPriority="63" w:unhideWhenUsed="0"/>
-    <w:lsdException w:name="Medium Shading 2 Accent 5" w:semiHidden="0" w:uiPriority="64" w:unhideWhenUsed="0"/>
-    <w:lsdException w:name="Medium List 1 Accent 5" w:semiHidden="0" w:uiPriority="65" w:unhideWhenUsed="0"/>
-    <w:lsdException w:name="Medium List 2 Accent 5" w:semiHidden="0" w:uiPriority="66" w:unhideWhenUsed="0"/>
-    <w:lsdException w:name="Medium Grid 1 Accent 5" w:semiHidden="0" w:uiPriority="67" w:unhideWhenUsed="0"/>
-    <w:lsdException w:name="Medium Grid 2 Accent 5" w:semiHidden="0" w:uiPriority="68" w:unhideWhenUsed="0"/>
-    <w:lsdException w:name="Medium Grid 3 Accent 5" w:semiHidden="0" w:uiPriority="69" w:unhideWhenUsed="0"/>
-    <w:lsdException w:name="Dark List Accent 5" w:semiHidden="0" w:uiPriority="70" w:unhideWhenUsed="0"/>
-    <w:lsdException w:name="Colorful Shading Accent 5" w:semiHidden="0" w:uiPriority="71" w:unhideWhenUsed="0"/>
-    <w:lsdException w:name="Colorful List Accent 5" w:semiHidden="0" w:uiPriority="72" w:unhideWhenUsed="0"/>
-    <w:lsdException w:name="Colorful Grid Accent 5" w:semiHidden="0" w:uiPriority="73" w:unhideWhenUsed="0"/>
-    <w:lsdException w:name="Light Shading Accent 6" w:semiHidden="0" w:uiPriority="60" w:unhideWhenUsed="0"/>
-    <w:lsdException w:name="Light List Accent 6" w:semiHidden="0" w:uiPriority="61" w:unhideWhenUsed="0"/>
-    <w:lsdException w:name="Light Grid Accent 6" w:semiHidden="0" w:uiPriority="62" w:unhideWhenUsed="0"/>
-    <w:lsdException w:name="Medium Shading 1 Accent 6" w:semiHidden="0" w:uiPriority="63" w:unhideWhenUsed="0"/>
-    <w:lsdException w:name="Medium Shading 2 Accent 6" w:semiHidden="0" w:uiPriority="64" w:unhideWhenUsed="0"/>
-    <w:lsdException w:name="Medium List 1 Accent 6" w:semiHidden="0" w:uiPriority="65" w:unhideWhenUsed="0"/>
-    <w:lsdException w:name="Medium List 2 Accent 6" w:semiHidden="0" w:uiPriority="66" w:unhideWhenUsed="0"/>
-    <w:lsdException w:name="Medium Grid 1 Accent 6" w:semiHidden="0" w:uiPriority="67" w:unhideWhenUsed="0"/>
-    <w:lsdException w:name="Medium Grid 2 Accent 6" w:semiHidden="0" w:uiPriority="68" w:unhideWhenUsed="0"/>
-    <w:lsdException w:name="Medium Grid 3 Accent 6" w:semiHidden="0" w:uiPriority="69" w:unhideWhenUsed="0"/>
-    <w:lsdException w:name="Dark List Accent 6" w:semiHidden="0" w:uiPriority="70" w:unhideWhenUsed="0"/>
-    <w:lsdException w:name="Colorful Shading Accent 6" w:semiHidden="0" w:uiPriority="71" w:unhideWhenUsed="0"/>
-    <w:lsdException w:name="Colorful List Accent 6" w:semiHidden="0" w:uiPriority="72" w:unhideWhenUsed="0"/>
-    <w:lsdException w:name="Colorful Grid Accent 6" w:semiHidden="0" w:uiPriority="73" w:unhideWhenUsed="0"/>
-    <w:lsdException w:name="Subtle Emphasis" w:semiHidden="0" w:uiPriority="19" w:unhideWhenUsed="0" w:qFormat="1"/>
-    <w:lsdException w:name="Intense Emphasis" w:semiHidden="0" w:uiPriority="21" w:unhideWhenUsed="0" w:qFormat="1"/>
-    <w:lsdException w:name="Subtle Reference" w:semiHidden="0" w:uiPriority="31" w:unhideWhenUsed="0" w:qFormat="1"/>
-    <w:lsdException w:name="Intense Reference" w:semiHidden="0" w:uiPriority="32" w:unhideWhenUsed="0" w:qFormat="1"/>
-    <w:lsdException w:name="Book Title" w:semiHidden="0" w:uiPriority="33" w:unhideWhenUsed="0" w:qFormat="1"/>
-    <w:lsdException w:name="Bibliography" w:uiPriority="37"/>
-    <w:lsdException w:name="TOC Heading" w:uiPriority="39" w:qFormat="1"/>
+  <w:latentStyles w:defLockedState="0" w:defUIPriority="0" w:defSemiHidden="0" w:defUnhideWhenUsed="0" w:defQFormat="0" w:count="371">
+    <w:lsdException w:name="Normal" w:qFormat="1"/>
+    <w:lsdException w:name="heading 1" w:uiPriority="9" w:qFormat="1"/>
+    <w:lsdException w:name="heading 2" w:semiHidden="1" w:uiPriority="9" w:unhideWhenUsed="1" w:qFormat="1"/>
+    <w:lsdException w:name="heading 3" w:semiHidden="1" w:uiPriority="9" w:unhideWhenUsed="1" w:qFormat="1"/>
+    <w:lsdException w:name="heading 4" w:semiHidden="1" w:uiPriority="9" w:unhideWhenUsed="1" w:qFormat="1"/>
+    <w:lsdException w:name="heading 5" w:semiHidden="1" w:uiPriority="9" w:unhideWhenUsed="1" w:qFormat="1"/>
+    <w:lsdException w:name="heading 6" w:semiHidden="1" w:uiPriority="9" w:unhideWhenUsed="1" w:qFormat="1"/>
+    <w:lsdException w:name="heading 7" w:semiHidden="1" w:uiPriority="9" w:unhideWhenUsed="1" w:qFormat="1"/>
+    <w:lsdException w:name="heading 8" w:semiHidden="1" w:uiPriority="9" w:unhideWhenUsed="1" w:qFormat="1"/>
+    <w:lsdException w:name="heading 9" w:semiHidden="1" w:uiPriority="9" w:unhideWhenUsed="1" w:qFormat="1"/>
+    <w:lsdException w:name="index 1" w:semiHidden="1" w:unhideWhenUsed="1"/>
+    <w:lsdException w:name="index 2" w:semiHidden="1" w:unhideWhenUsed="1"/>
+    <w:lsdException w:name="index 3" w:semiHidden="1" w:unhideWhenUsed="1"/>
+    <w:lsdException w:name="index 4" w:semiHidden="1" w:unhideWhenUsed="1"/>
+    <w:lsdException w:name="index 5" w:semiHidden="1" w:unhideWhenUsed="1"/>
+    <w:lsdException w:name="index 6" w:semiHidden="1" w:unhideWhenUsed="1"/>
+    <w:lsdException w:name="index 7" w:semiHidden="1" w:unhideWhenUsed="1"/>
+    <w:lsdException w:name="index 8" w:semiHidden="1" w:unhideWhenUsed="1"/>
+    <w:lsdException w:name="index 9" w:semiHidden="1" w:unhideWhenUsed="1"/>
+    <w:lsdException w:name="toc 1" w:semiHidden="1" w:unhideWhenUsed="1"/>
+    <w:lsdException w:name="toc 2" w:semiHidden="1" w:unhideWhenUsed="1"/>
+    <w:lsdException w:name="toc 3" w:semiHidden="1" w:unhideWhenUsed="1"/>
+    <w:lsdException w:name="toc 4" w:semiHidden="1" w:unhideWhenUsed="1"/>
+    <w:lsdException w:name="toc 5" w:semiHidden="1" w:unhideWhenUsed="1"/>
+    <w:lsdException w:name="toc 6" w:semiHidden="1" w:unhideWhenUsed="1"/>
+    <w:lsdException w:name="toc 7" w:semiHidden="1" w:unhideWhenUsed="1"/>
+    <w:lsdException w:name="toc 8" w:semiHidden="1" w:unhideWhenUsed="1"/>
+    <w:lsdException w:name="toc 9" w:semiHidden="1" w:unhideWhenUsed="1"/>
+    <w:lsdException w:name="Normal Indent" w:semiHidden="1" w:unhideWhenUsed="1"/>
+    <w:lsdException w:name="footnote text" w:semiHidden="1" w:unhideWhenUsed="1"/>
+    <w:lsdException w:name="annotation text" w:semiHidden="1" w:unhideWhenUsed="1"/>
+    <w:lsdException w:name="header" w:semiHidden="1" w:unhideWhenUsed="1"/>
+    <w:lsdException w:name="footer" w:semiHidden="1" w:unhideWhenUsed="1"/>
+    <w:lsdException w:name="index heading" w:semiHidden="1" w:unhideWhenUsed="1"/>
+    <w:lsdException w:name="caption" w:semiHidden="1" w:uiPriority="35" w:unhideWhenUsed="1" w:qFormat="1"/>
+    <w:lsdException w:name="table of figures" w:semiHidden="1" w:unhideWhenUsed="1"/>
+    <w:lsdException w:name="envelope address" w:semiHidden="1" w:unhideWhenUsed="1"/>
+    <w:lsdException w:name="envelope return" w:semiHidden="1" w:unhideWhenUsed="1"/>
+    <w:lsdException w:name="footnote reference" w:semiHidden="1" w:unhideWhenUsed="1"/>
+    <w:lsdException w:name="annotation reference" w:semiHidden="1" w:unhideWhenUsed="1"/>
+    <w:lsdException w:name="line number" w:semiHidden="1" w:unhideWhenUsed="1"/>
+    <w:lsdException w:name="page number" w:semiHidden="1" w:unhideWhenUsed="1"/>
+    <w:lsdException w:name="endnote reference" w:semiHidden="1" w:unhideWhenUsed="1"/>
+    <w:lsdException w:name="endnote text" w:semiHidden="1" w:unhideWhenUsed="1"/>
+    <w:lsdException w:name="table of authorities" w:semiHidden="1" w:unhideWhenUsed="1"/>
+    <w:lsdException w:name="macro" w:semiHidden="1" w:unhideWhenUsed="1"/>
+    <w:lsdException w:name="toa heading" w:semiHidden="1" w:unhideWhenUsed="1"/>
+    <w:lsdException w:name="List" w:semiHidden="1" w:unhideWhenUsed="1"/>
+    <w:lsdException w:name="List Bullet" w:semiHidden="1" w:unhideWhenUsed="1"/>
+    <w:lsdException w:name="List 2" w:semiHidden="1" w:unhideWhenUsed="1"/>
+    <w:lsdException w:name="List 3" w:semiHidden="1" w:unhideWhenUsed="1"/>
+    <w:lsdException w:name="List Bullet 2" w:semiHidden="1" w:unhideWhenUsed="1"/>
+    <w:lsdException w:name="List Bullet 3" w:semiHidden="1" w:unhideWhenUsed="1"/>
+    <w:lsdException w:name="List Bullet 4" w:semiHidden="1" w:unhideWhenUsed="1"/>
+    <w:lsdException w:name="List Bullet 5" w:semiHidden="1" w:unhideWhenUsed="1"/>
+    <w:lsdException w:name="List Number 2" w:semiHidden="1" w:unhideWhenUsed="1"/>
+    <w:lsdException w:name="List Number 3" w:semiHidden="1" w:unhideWhenUsed="1"/>
+    <w:lsdException w:name="List Number 4" w:semiHidden="1" w:unhideWhenUsed="1"/>
+    <w:lsdException w:name="List Number 5" w:semiHidden="1" w:unhideWhenUsed="1"/>
+    <w:lsdException w:name="Title" w:uiPriority="10" w:qFormat="1"/>
+    <w:lsdException w:name="Closing" w:semiHidden="1" w:unhideWhenUsed="1"/>
+    <w:lsdException w:name="Signature" w:semiHidden="1" w:unhideWhenUsed="1"/>
+    <w:lsdException w:name="Default Paragraph Font" w:semiHidden="1" w:unhideWhenUsed="1"/>
+    <w:lsdException w:name="Body Text" w:semiHidden="1" w:unhideWhenUsed="1"/>
+    <w:lsdException w:name="Body Text Indent" w:semiHidden="1" w:unhideWhenUsed="1"/>
+    <w:lsdException w:name="List Continue" w:semiHidden="1" w:unhideWhenUsed="1"/>
+    <w:lsdException w:name="List Continue 2" w:semiHidden="1" w:unhideWhenUsed="1"/>
+    <w:lsdException w:name="List Continue 3" w:semiHidden="1" w:unhideWhenUsed="1"/>
+    <w:lsdException w:name="List Continue 4" w:semiHidden="1" w:unhideWhenUsed="1"/>
+    <w:lsdException w:name="List Continue 5" w:semiHidden="1" w:unhideWhenUsed="1"/>
+    <w:lsdException w:name="Message Header" w:semiHidden="1" w:unhideWhenUsed="1"/>
+    <w:lsdException w:name="Subtitle" w:uiPriority="11" w:qFormat="1"/>
+    <w:lsdException w:name="Body Text First Indent 2" w:semiHidden="1" w:unhideWhenUsed="1"/>
+    <w:lsdException w:name="Note Heading" w:semiHidden="1" w:unhideWhenUsed="1"/>
+    <w:lsdException w:name="Body Text 2" w:semiHidden="1" w:unhideWhenUsed="1"/>
+    <w:lsdException w:name="Body Text 3" w:semiHidden="1" w:unhideWhenUsed="1"/>
+    <w:lsdException w:name="Body Text Indent 2" w:semiHidden="1" w:unhideWhenUsed="1"/>
+    <w:lsdException w:name="Body Text Indent 3" w:semiHidden="1" w:unhideWhenUsed="1"/>
+    <w:lsdException w:name="Block Text" w:semiHidden="1" w:unhideWhenUsed="1"/>
+    <w:lsdException w:name="Hyperlink" w:semiHidden="1" w:unhideWhenUsed="1"/>
+    <w:lsdException w:name="FollowedHyperlink" w:semiHidden="1" w:unhideWhenUsed="1"/>
+    <w:lsdException w:name="Strong" w:uiPriority="22" w:qFormat="1"/>
+    <w:lsdException w:name="Emphasis" w:uiPriority="20" w:qFormat="1"/>
+    <w:lsdException w:name="Document Map" w:semiHidden="1" w:unhideWhenUsed="1"/>
+    <w:lsdException w:name="Plain Text" w:semiHidden="1" w:unhideWhenUsed="1"/>
+    <w:lsdException w:name="E-mail Signature" w:semiHidden="1" w:unhideWhenUsed="1"/>
+    <w:lsdException w:name="HTML Top of Form" w:semiHidden="1" w:unhideWhenUsed="1"/>
+    <w:lsdException w:name="HTML Bottom of Form" w:semiHidden="1" w:unhideWhenUsed="1"/>
+    <w:lsdException w:name="Normal (Web)" w:semiHidden="1" w:unhideWhenUsed="1"/>
+    <w:lsdException w:name="HTML Acronym" w:semiHidden="1" w:unhideWhenUsed="1"/>
+    <w:lsdException w:name="HTML Address" w:semiHidden="1" w:unhideWhenUsed="1"/>
+    <w:lsdException w:name="HTML Cite" w:semiHidden="1" w:unhideWhenUsed="1"/>
+    <w:lsdException w:name="HTML Code" w:semiHidden="1" w:unhideWhenUsed="1"/>
+    <w:lsdException w:name="HTML Definition" w:semiHidden="1" w:unhideWhenUsed="1"/>
+    <w:lsdException w:name="HTML Keyboard" w:semiHidden="1" w:unhideWhenUsed="1"/>
+    <w:lsdException w:name="HTML Preformatted" w:semiHidden="1" w:unhideWhenUsed="1"/>
+    <w:lsdException w:name="HTML Sample" w:semiHidden="1" w:unhideWhenUsed="1"/>
+    <w:lsdException w:name="HTML Typewriter" w:semiHidden="1" w:unhideWhenUsed="1"/>
+    <w:lsdException w:name="HTML Variable" w:semiHidden="1" w:unhideWhenUsed="1"/>
+    <w:lsdException w:name="Normal Table" w:semiHidden="1" w:unhideWhenUsed="1"/>
+    <w:lsdException w:name="annotation subject" w:semiHidden="1" w:unhideWhenUsed="1"/>
+    <w:lsdException w:name="No List" w:semiHidden="1" w:unhideWhenUsed="1"/>
+    <w:lsdException w:name="Outline List 1" w:semiHidden="1" w:unhideWhenUsed="1"/>
+    <w:lsdException w:name="Outline List 2" w:semiHidden="1" w:unhideWhenUsed="1"/>
+    <w:lsdException w:name="Outline List 3" w:semiHidden="1" w:unhideWhenUsed="1"/>
+    <w:lsdException w:name="Table Simple 1" w:semiHidden="1" w:unhideWhenUsed="1"/>
+    <w:lsdException w:name="Table Simple 2" w:semiHidden="1" w:unhideWhenUsed="1"/>
+    <w:lsdException w:name="Table Simple 3" w:semiHidden="1" w:unhideWhenUsed="1"/>
+    <w:lsdException w:name="Table Classic 1" w:semiHidden="1" w:unhideWhenUsed="1"/>
+    <w:lsdException w:name="Table Classic 2" w:semiHidden="1" w:unhideWhenUsed="1"/>
+    <w:lsdException w:name="Table Classic 3" w:semiHidden="1" w:unhideWhenUsed="1"/>
+    <w:lsdException w:name="Table Classic 4" w:semiHidden="1" w:unhideWhenUsed="1"/>
+    <w:lsdException w:name="Table Colorful 1" w:semiHidden="1" w:unhideWhenUsed="1"/>
+    <w:lsdException w:name="Table Colorful 2" w:semiHidden="1" w:unhideWhenUsed="1"/>
+    <w:lsdException w:name="Table Colorful 3" w:semiHidden="1" w:unhideWhenUsed="1"/>
+    <w:lsdException w:name="Table Columns 1" w:semiHidden="1" w:unhideWhenUsed="1"/>
+    <w:lsdException w:name="Table Columns 2" w:semiHidden="1" w:unhideWhenUsed="1"/>
+    <w:lsdException w:name="Table Columns 3" w:semiHidden="1" w:unhideWhenUsed="1"/>
+    <w:lsdException w:name="Table Columns 4" w:semiHidden="1" w:unhideWhenUsed="1"/>
+    <w:lsdException w:name="Table Columns 5" w:semiHidden="1" w:unhideWhenUsed="1"/>
+    <w:lsdException w:name="Table Grid 1" w:semiHidden="1" w:unhideWhenUsed="1"/>
+    <w:lsdException w:name="Table Grid 2" w:semiHidden="1" w:unhideWhenUsed="1"/>
+    <w:lsdException w:name="Table Grid 3" w:semiHidden="1" w:unhideWhenUsed="1"/>
+    <w:lsdException w:name="Table Grid 4" w:semiHidden="1" w:unhideWhenUsed="1"/>
+    <w:lsdException w:name="Table Grid 5" w:semiHidden="1" w:unhideWhenUsed="1"/>
+    <w:lsdException w:name="Table Grid 6" w:semiHidden="1" w:unhideWhenUsed="1"/>
+    <w:lsdException w:name="Table Grid 7" w:semiHidden="1" w:unhideWhenUsed="1"/>
+    <w:lsdException w:name="Table Grid 8" w:semiHidden="1" w:unhideWhenUsed="1"/>
+    <w:lsdException w:name="Table List 1" w:semiHidden="1" w:unhideWhenUsed="1"/>
+    <w:lsdException w:name="Table List 2" w:semiHidden="1" w:unhideWhenUsed="1"/>
+    <w:lsdException w:name="Table List 3" w:semiHidden="1" w:unhideWhenUsed="1"/>
+    <w:lsdException w:name="Table List 4" w:semiHidden="1" w:unhideWhenUsed="1"/>
+    <w:lsdException w:name="Table List 5" w:semiHidden="1" w:unhideWhenUsed="1"/>
+    <w:lsdException w:name="Table List 6" w:semiHidden="1" w:unhideWhenUsed="1"/>
+    <w:lsdException w:name="Table List 7" w:semiHidden="1" w:unhideWhenUsed="1"/>
+    <w:lsdException w:name="Table List 8" w:semiHidden="1" w:unhideWhenUsed="1"/>
+    <w:lsdException w:name="Table 3D effects 1" w:semiHidden="1" w:unhideWhenUsed="1"/>
+    <w:lsdException w:name="Table 3D effects 2" w:semiHidden="1" w:unhideWhenUsed="1"/>
+    <w:lsdException w:name="Table 3D effects 3" w:semiHidden="1" w:unhideWhenUsed="1"/>
+    <w:lsdException w:name="Table Contemporary" w:semiHidden="1" w:unhideWhenUsed="1"/>
+    <w:lsdException w:name="Table Elegant" w:semiHidden="1" w:unhideWhenUsed="1"/>
+    <w:lsdException w:name="Table Professional" w:semiHidden="1" w:unhideWhenUsed="1"/>
+    <w:lsdException w:name="Table Subtle 1" w:semiHidden="1" w:unhideWhenUsed="1"/>
+    <w:lsdException w:name="Table Subtle 2" w:semiHidden="1" w:unhideWhenUsed="1"/>
+    <w:lsdException w:name="Table Web 1" w:semiHidden="1" w:unhideWhenUsed="1"/>
+    <w:lsdException w:name="Table Web 2" w:semiHidden="1" w:unhideWhenUsed="1"/>
+    <w:lsdException w:name="Table Web 3" w:semiHidden="1" w:unhideWhenUsed="1"/>
+    <w:lsdException w:name="Balloon Text" w:semiHidden="1" w:unhideWhenUsed="1"/>
+    <w:lsdException w:name="Table Theme" w:semiHidden="1" w:unhideWhenUsed="1"/>
+    <w:lsdException w:name="Placeholder Text" w:semiHidden="1" w:uiPriority="99"/>
+    <w:lsdException w:name="No Spacing" w:uiPriority="1" w:qFormat="1"/>
+    <w:lsdException w:name="Light Shading" w:uiPriority="60"/>
+    <w:lsdException w:name="Light List" w:uiPriority="61"/>
+    <w:lsdException w:name="Light Grid" w:uiPriority="62"/>
+    <w:lsdException w:name="Medium Shading 1" w:uiPriority="63"/>
+    <w:lsdException w:name="Medium Shading 2" w:uiPriority="64"/>
+    <w:lsdException w:name="Medium List 1" w:uiPriority="65"/>
+    <w:lsdException w:name="Medium List 2" w:uiPriority="66"/>
+    <w:lsdException w:name="Medium Grid 1" w:uiPriority="67"/>
+    <w:lsdException w:name="Medium Grid 2" w:uiPriority="68"/>
+    <w:lsdException w:name="Medium Grid 3" w:uiPriority="69"/>
+    <w:lsdException w:name="Dark List" w:uiPriority="70"/>
+    <w:lsdException w:name="Colorful Shading" w:uiPriority="71"/>
+    <w:lsdException w:name="Colorful List" w:uiPriority="72"/>
+    <w:lsdException w:name="Colorful Grid" w:uiPriority="73"/>
+    <w:lsdException w:name="Light Shading Accent 1" w:uiPriority="60"/>
+    <w:lsdException w:name="Light List Accent 1" w:uiPriority="61"/>
+    <w:lsdException w:name="Light Grid Accent 1" w:uiPriority="62"/>
+    <w:lsdException w:name="Medium Shading 1 Accent 1" w:uiPriority="63"/>
+    <w:lsdException w:name="Medium Shading 2 Accent 1" w:uiPriority="64"/>
+    <w:lsdException w:name="Medium List 1 Accent 1" w:uiPriority="65"/>
+    <w:lsdException w:name="Revision" w:semiHidden="1" w:uiPriority="99"/>
+    <w:lsdException w:name="List Paragraph" w:uiPriority="34" w:qFormat="1"/>
+    <w:lsdException w:name="Quote" w:uiPriority="29" w:qFormat="1"/>
+    <w:lsdException w:name="Intense Quote" w:uiPriority="30" w:qFormat="1"/>
+    <w:lsdException w:name="Medium List 2 Accent 1" w:uiPriority="66"/>
+    <w:lsdException w:name="Medium Grid 1 Accent 1" w:uiPriority="67"/>
+    <w:lsdException w:name="Medium Grid 2 Accent 1" w:uiPriority="68"/>
+    <w:lsdException w:name="Medium Grid 3 Accent 1" w:uiPriority="69"/>
+    <w:lsdException w:name="Dark List Accent 1" w:uiPriority="70"/>
+    <w:lsdException w:name="Colorful Shading Accent 1" w:uiPriority="71"/>
+    <w:lsdException w:name="Colorful List Accent 1" w:uiPriority="72"/>
+    <w:lsdException w:name="Colorful Grid Accent 1" w:uiPriority="73"/>
+    <w:lsdException w:name="Light Shading Accent 2" w:uiPriority="60"/>
+    <w:lsdException w:name="Light List Accent 2" w:uiPriority="61"/>
+    <w:lsdException w:name="Light Grid Accent 2" w:uiPriority="62"/>
+    <w:lsdException w:name="Medium Shading 1 Accent 2" w:uiPriority="63"/>
+    <w:lsdException w:name="Medium Shading 2 Accent 2" w:uiPriority="64"/>
+    <w:lsdException w:name="Medium List 1 Accent 2" w:uiPriority="65"/>
+    <w:lsdException w:name="Medium List 2 Accent 2" w:uiPriority="66"/>
+    <w:lsdException w:name="Medium Grid 1 Accent 2" w:uiPriority="67"/>
+    <w:lsdException w:name="Medium Grid 2 Accent 2" w:uiPriority="68"/>
+    <w:lsdException w:name="Medium Grid 3 Accent 2" w:uiPriority="69"/>
+    <w:lsdException w:name="Dark List Accent 2" w:uiPriority="70"/>
+    <w:lsdException w:name="Colorful Shading Accent 2" w:uiPriority="71"/>
+    <w:lsdException w:name="Colorful List Accent 2" w:uiPriority="72"/>
+    <w:lsdException w:name="Colorful Grid Accent 2" w:uiPriority="73"/>
+    <w:lsdException w:name="Light Shading Accent 3" w:uiPriority="60"/>
+    <w:lsdException w:name="Light List Accent 3" w:uiPriority="61"/>
+    <w:lsdException w:name="Light Grid Accent 3" w:uiPriority="62"/>
+    <w:lsdException w:name="Medium Shading 1 Accent 3" w:uiPriority="63"/>
+    <w:lsdException w:name="Medium Shading 2 Accent 3" w:uiPriority="64"/>
+    <w:lsdException w:name="Medium List 1 Accent 3" w:uiPriority="65"/>
+    <w:lsdException w:name="Medium List 2 Accent 3" w:uiPriority="66"/>
+    <w:lsdException w:name="Medium Grid 1 Accent 3" w:uiPriority="67"/>
+    <w:lsdException w:name="Medium Grid 2 Accent 3" w:uiPriority="68"/>
+    <w:lsdException w:name="Medium Grid 3 Accent 3" w:uiPriority="69"/>
+    <w:lsdException w:name="Dark List Accent 3" w:uiPriority="70"/>
+    <w:lsdException w:name="Colorful Shading Accent 3" w:uiPriority="71"/>
+    <w:lsdException w:name="Colorful List Accent 3" w:uiPriority="72"/>
+    <w:lsdException w:name="Colorful Grid Accent 3" w:uiPriority="73"/>
+    <w:lsdException w:name="Light Shading Accent 4" w:uiPriority="60"/>
+    <w:lsdException w:name="Light List Accent 4" w:uiPriority="61"/>
+    <w:lsdException w:name="Light Grid Accent 4" w:uiPriority="62"/>
+    <w:lsdException w:name="Medium Shading 1 Accent 4" w:uiPriority="63"/>
+    <w:lsdException w:name="Medium Shading 2 Accent 4" w:uiPriority="64"/>
+    <w:lsdException w:name="Medium List 1 Accent 4" w:uiPriority="65"/>
+    <w:lsdException w:name="Medium List 2 Accent 4" w:uiPriority="66"/>
+    <w:lsdException w:name="Medium Grid 1 Accent 4" w:uiPriority="67"/>
+    <w:lsdException w:name="Medium Grid 2 Accent 4" w:uiPriority="68"/>
+    <w:lsdException w:name="Medium Grid 3 Accent 4" w:uiPriority="69"/>
+    <w:lsdException w:name="Dark List Accent 4" w:uiPriority="70"/>
+    <w:lsdException w:name="Colorful Shading Accent 4" w:uiPriority="71"/>
+    <w:lsdException w:name="Colorful List Accent 4" w:uiPriority="72"/>
+    <w:lsdException w:name="Colorful Grid Accent 4" w:uiPriority="73"/>
+    <w:lsdException w:name="Light Shading Accent 5" w:uiPriority="60"/>
+    <w:lsdException w:name="Light List Accent 5" w:uiPriority="61"/>
+    <w:lsdException w:name="Light Grid Accent 5" w:uiPriority="62"/>
+    <w:lsdException w:name="Medium Shading 1 Accent 5" w:uiPriority="63"/>
+    <w:lsdException w:name="Medium Shading 2 Accent 5" w:uiPriority="64"/>
+    <w:lsdException w:name="Medium List 1 Accent 5" w:uiPriority="65"/>
+    <w:lsdException w:name="Medium List 2 Accent 5" w:uiPriority="66"/>
+    <w:lsdException w:name="Medium Grid 1 Accent 5" w:uiPriority="67"/>
+    <w:lsdException w:name="Medium Grid 2 Accent 5" w:uiPriority="68"/>
+    <w:lsdException w:name="Medium Grid 3 Accent 5" w:uiPriority="69"/>
+    <w:lsdException w:name="Dark List Accent 5" w:uiPriority="70"/>
+    <w:lsdException w:name="Colorful Shading Accent 5" w:uiPriority="71"/>
+    <w:lsdException w:name="Colorful List Accent 5" w:uiPriority="72"/>
+    <w:lsdException w:name="Colorful Grid Accent 5" w:uiPriority="73"/>
+    <w:lsdException w:name="Light Shading Accent 6" w:uiPriority="60"/>
+    <w:lsdException w:name="Light List Accent 6" w:uiPriority="61"/>
+    <w:lsdException w:name="Light Grid Accent 6" w:uiPriority="62"/>
+    <w:lsdException w:name="Medium Shading 1 Accent 6" w:uiPriority="63"/>
+    <w:lsdException w:name="Medium Shading 2 Accent 6" w:uiPriority="64"/>
+    <w:lsdException w:name="Medium List 1 Accent 6" w:uiPriority="65"/>
+    <w:lsdException w:name="Medium List 2 Accent 6" w:uiPriority="66"/>
+    <w:lsdException w:name="Medium Grid 1 Accent 6" w:uiPriority="67"/>
+    <w:lsdException w:name="Medium Grid 2 Accent 6" w:uiPriority="68"/>
+    <w:lsdException w:name="Medium Grid 3 Accent 6" w:uiPriority="69"/>
+    <w:lsdException w:name="Dark List Accent 6" w:uiPriority="70"/>
+    <w:lsdException w:name="Colorful Shading Accent 6" w:uiPriority="71"/>
+    <w:lsdException w:name="Colorful List Accent 6" w:uiPriority="72"/>
+    <w:lsdException w:name="Colorful Grid Accent 6" w:uiPriority="73"/>
+    <w:lsdException w:name="Subtle Emphasis" w:uiPriority="19" w:qFormat="1"/>
+    <w:lsdException w:name="Intense Emphasis" w:uiPriority="21" w:qFormat="1"/>
+    <w:lsdException w:name="Subtle Reference" w:uiPriority="31" w:qFormat="1"/>
+    <w:lsdException w:name="Intense Reference" w:uiPriority="32" w:qFormat="1"/>
+    <w:lsdException w:name="Book Title" w:uiPriority="33" w:qFormat="1"/>
+    <w:lsdException w:name="Bibliography" w:semiHidden="1" w:uiPriority="37" w:unhideWhenUsed="1"/>
+    <w:lsdException w:name="TOC Heading" w:semiHidden="1" w:uiPriority="39" w:unhideWhenUsed="1" w:qFormat="1"/>
+    <w:lsdException w:name="Plain Table 1" w:uiPriority="41"/>
+    <w:lsdException w:name="Plain Table 2" w:uiPriority="42"/>
+    <w:lsdException w:name="Plain Table 3" w:uiPriority="43"/>
+    <w:lsdException w:name="Plain Table 4" w:uiPriority="44"/>
+    <w:lsdException w:name="Plain Table 5" w:uiPriority="45"/>
+    <w:lsdException w:name="Grid Table Light" w:uiPriority="40"/>
+    <w:lsdException w:name="Grid Table 1 Light" w:uiPriority="46"/>
+    <w:lsdException w:name="Grid Table 2" w:uiPriority="47"/>
+    <w:lsdException w:name="Grid Table 3" w:uiPriority="48"/>
+    <w:lsdException w:name="Grid Table 4" w:uiPriority="49"/>
+    <w:lsdException w:name="Grid Table 5 Dark" w:uiPriority="50"/>
+    <w:lsdException w:name="Grid Table 6 Colorful" w:uiPriority="51"/>
+    <w:lsdException w:name="Grid Table 7 Colorful" w:uiPriority="52"/>
+    <w:lsdException w:name="Grid Table 1 Light Accent 1" w:uiPriority="46"/>
+    <w:lsdException w:name="Grid Table 2 Accent 1" w:uiPriority="47"/>
+    <w:lsdException w:name="Grid Table 3 Accent 1" w:uiPriority="48"/>
+    <w:lsdException w:name="Grid Table 4 Accent 1" w:uiPriority="49"/>
+    <w:lsdException w:name="Grid Table 5 Dark Accent 1" w:uiPriority="50"/>
+    <w:lsdException w:name="Grid Table 6 Colorful Accent 1" w:uiPriority="51"/>
+    <w:lsdException w:name="Grid Table 7 Colorful Accent 1" w:uiPriority="52"/>
+    <w:lsdException w:name="Grid Table 1 Light Accent 2" w:uiPriority="46"/>
+    <w:lsdException w:name="Grid Table 2 Accent 2" w:uiPriority="47"/>
+    <w:lsdException w:name="Grid Table 3 Accent 2" w:uiPriority="48"/>
+    <w:lsdException w:name="Grid Table 4 Accent 2" w:uiPriority="49"/>
+    <w:lsdException w:name="Grid Table 5 Dark Accent 2" w:uiPriority="50"/>
+    <w:lsdException w:name="Grid Table 6 Colorful Accent 2" w:uiPriority="51"/>
+    <w:lsdException w:name="Grid Table 7 Colorful Accent 2" w:uiPriority="52"/>
+    <w:lsdException w:name="Grid Table 1 Light Accent 3" w:uiPriority="46"/>
+    <w:lsdException w:name="Grid Table 2 Accent 3" w:uiPriority="47"/>
+    <w:lsdException w:name="Grid Table 3 Accent 3" w:uiPriority="48"/>
+    <w:lsdException w:name="Grid Table 4 Accent 3" w:uiPriority="49"/>
+    <w:lsdException w:name="Grid Table 5 Dark Accent 3" w:uiPriority="50"/>
+    <w:lsdException w:name="Grid Table 6 Colorful Accent 3" w:uiPriority="51"/>
+    <w:lsdException w:name="Grid Table 7 Colorful Accent 3" w:uiPriority="52"/>
+    <w:lsdException w:name="Grid Table 1 Light Accent 4" w:uiPriority="46"/>
+    <w:lsdException w:name="Grid Table 2 Accent 4" w:uiPriority="47"/>
+    <w:lsdException w:name="Grid Table 3 Accent 4" w:uiPriority="48"/>
+    <w:lsdException w:name="Grid Table 4 Accent 4" w:uiPriority="49"/>
+    <w:lsdException w:name="Grid Table 5 Dark Accent 4" w:uiPriority="50"/>
+    <w:lsdException w:name="Grid Table 6 Colorful Accent 4" w:uiPriority="51"/>
+    <w:lsdException w:name="Grid Table 7 Colorful Accent 4" w:uiPriority="52"/>
+    <w:lsdException w:name="Grid Table 1 Light Accent 5" w:uiPriority="46"/>
+    <w:lsdException w:name="Grid Table 2 Accent 5" w:uiPriority="47"/>
+    <w:lsdException w:name="Grid Table 3 Accent 5" w:uiPriority="48"/>
+    <w:lsdException w:name="Grid Table 4 Accent 5" w:uiPriority="49"/>
+    <w:lsdException w:name="Grid Table 5 Dark Accent 5" w:uiPriority="50"/>
+    <w:lsdException w:name="Grid Table 6 Colorful Accent 5" w:uiPriority="51"/>
+    <w:lsdException w:name="Grid Table 7 Colorful Accent 5" w:uiPriority="52"/>
+    <w:lsdException w:name="Grid Table 1 Light Accent 6" w:uiPriority="46"/>
+    <w:lsdException w:name="Grid Table 2 Accent 6" w:uiPriority="47"/>
+    <w:lsdException w:name="Grid Table 3 Accent 6" w:uiPriority="48"/>
+    <w:lsdException w:name="Grid Table 4 Accent 6" w:uiPriority="49"/>
+    <w:lsdException w:name="Grid Table 5 Dark Accent 6" w:uiPriority="50"/>
+    <w:lsdException w:name="Grid Table 6 Colorful Accent 6" w:uiPriority="51"/>
+    <w:lsdException w:name="Grid Table 7 Colorful Accent 6" w:uiPriority="52"/>
+    <w:lsdException w:name="List Table 1 Light" w:uiPriority="46"/>
+    <w:lsdException w:name="List Table 2" w:uiPriority="47"/>
+    <w:lsdException w:name="List Table 3" w:uiPriority="48"/>
+    <w:lsdException w:name="List Table 4" w:uiPriority="49"/>
+    <w:lsdException w:name="List Table 5 Dark" w:uiPriority="50"/>
+    <w:lsdException w:name="List Table 6 Colorful" w:uiPriority="51"/>
+    <w:lsdException w:name="List Table 7 Colorful" w:uiPriority="52"/>
+    <w:lsdException w:name="List Table 1 Light Accent 1" w:uiPriority="46"/>
+    <w:lsdException w:name="List Table 2 Accent 1" w:uiPriority="47"/>
+    <w:lsdException w:name="List Table 3 Accent 1" w:uiPriority="48"/>
+    <w:lsdException w:name="List Table 4 Accent 1" w:uiPriority="49"/>
+    <w:lsdException w:name="List Table 5 Dark Accent 1" w:uiPriority="50"/>
+    <w:lsdException w:name="List Table 6 Colorful Accent 1" w:uiPriority="51"/>
+    <w:lsdException w:name="List Table 7 Colorful Accent 1" w:uiPriority="52"/>
+    <w:lsdException w:name="List Table 1 Light Accent 2" w:uiPriority="46"/>
+    <w:lsdException w:name="List Table 2 Accent 2" w:uiPriority="47"/>
+    <w:lsdException w:name="List Table 3 Accent 2" w:uiPriority="48"/>
+    <w:lsdException w:name="List Table 4 Accent 2" w:uiPriority="49"/>
+    <w:lsdException w:name="List Table 5 Dark Accent 2" w:uiPriority="50"/>
+    <w:lsdException w:name="List Table 6 Colorful Accent 2" w:uiPriority="51"/>
+    <w:lsdException w:name="List Table 7 Colorful Accent 2" w:uiPriority="52"/>
+    <w:lsdException w:name="List Table 1 Light Accent 3" w:uiPriority="46"/>
+    <w:lsdException w:name="List Table 2 Accent 3" w:uiPriority="47"/>
+    <w:lsdException w:name="List Table 3 Accent 3" w:uiPriority="48"/>
+    <w:lsdException w:name="List Table 4 Accent 3" w:uiPriority="49"/>
+    <w:lsdException w:name="List Table 5 Dark Accent 3" w:uiPriority="50"/>
+    <w:lsdException w:name="List Table 6 Colorful Accent 3" w:uiPriority="51"/>
+    <w:lsdException w:name="List Table 7 Colorful Accent 3" w:uiPriority="52"/>
+    <w:lsdException w:name="List Table 1 Light Accent 4" w:uiPriority="46"/>
+    <w:lsdException w:name="List Table 2 Accent 4" w:uiPriority="47"/>
+    <w:lsdException w:name="List Table 3 Accent 4" w:uiPriority="48"/>
+    <w:lsdException w:name="List Table 4 Accent 4" w:uiPriority="49"/>
+    <w:lsdException w:name="List Table 5 Dark Accent 4" w:uiPriority="50"/>
+    <w:lsdException w:name="List Table 6 Colorful Accent 4" w:uiPriority="51"/>
+    <w:lsdException w:name="List Table 7 Colorful Accent 4" w:uiPriority="52"/>
+    <w:lsdException w:name="List Table 1 Light Accent 5" w:uiPriority="46"/>
+    <w:lsdException w:name="List Table 2 Accent 5" w:uiPriority="47"/>
+    <w:lsdException w:name="List Table 3 Accent 5" w:uiPriority="48"/>
+    <w:lsdException w:name="List Table 4 Accent 5" w:uiPriority="49"/>
+    <w:lsdException w:name="List Table 5 Dark Accent 5" w:uiPriority="50"/>
+    <w:lsdException w:name="List Table 6 Colorful Accent 5" w:uiPriority="51"/>
+    <w:lsdException w:name="List Table 7 Colorful Accent 5" w:uiPriority="52"/>
+    <w:lsdException w:name="List Table 1 Light Accent 6" w:uiPriority="46"/>
+    <w:lsdException w:name="List Table 2 Accent 6" w:uiPriority="47"/>
+    <w:lsdException w:name="List Table 3 Accent 6" w:uiPriority="48"/>
+    <w:lsdException w:name="List Table 4 Accent 6" w:uiPriority="49"/>
+    <w:lsdException w:name="List Table 5 Dark Accent 6" w:uiPriority="50"/>
+    <w:lsdException w:name="List Table 6 Colorful Accent 6" w:uiPriority="51"/>
+    <w:lsdException w:name="List Table 7 Colorful Accent 6" w:uiPriority="52"/>
   </w:latentStyles>
   <w:style w:type="paragraph" w:default="1" w:styleId="Normal">
     <w:name w:val="Normal"/>
@@ -6055,7 +5414,7 @@
 </file>
 
 <file path=word/charts/chart1.xml><?xml version="1.0" encoding="utf-8"?>
-<c:chartSpace xmlns:c="http://schemas.openxmlformats.org/drawingml/2006/chart" xmlns:a="http://schemas.openxmlformats.org/drawingml/2006/main" xmlns:r="http://schemas.openxmlformats.org/officeDocument/2006/relationships">
+<c:chartSpace xmlns:c="http://schemas.openxmlformats.org/drawingml/2006/chart" xmlns:a="http://schemas.openxmlformats.org/drawingml/2006/main" xmlns:r="http://schemas.openxmlformats.org/officeDocument/2006/relationships" xmlns:c16r2="http://schemas.microsoft.com/office/drawing/2015/06/chart">
   <c:date1904 val="0"/>
   <c:lang val="en-US"/>
   <c:roundedCorners val="0"/>
@@ -7406,7 +6765,7 @@
             </c:numRef>
           </c:yVal>
           <c:smooth val="0"/>
-          <c:extLst xmlns:c16r2="http://schemas.microsoft.com/office/drawing/2015/06/chart">
+          <c:extLst>
             <c:ext xmlns:c16="http://schemas.microsoft.com/office/drawing/2014/chart" uri="{C3380CC4-5D6E-409C-BE32-E72D297353CC}">
               <c16:uniqueId val="{00000000-3D29-4666-B3CB-6536EC6B7A9F}"/>
             </c:ext>
@@ -7583,7 +6942,7 @@
 </file>
 
 <file path=word/charts/chart2.xml><?xml version="1.0" encoding="utf-8"?>
-<c:chartSpace xmlns:c="http://schemas.openxmlformats.org/drawingml/2006/chart" xmlns:a="http://schemas.openxmlformats.org/drawingml/2006/main" xmlns:r="http://schemas.openxmlformats.org/officeDocument/2006/relationships">
+<c:chartSpace xmlns:c="http://schemas.openxmlformats.org/drawingml/2006/chart" xmlns:a="http://schemas.openxmlformats.org/drawingml/2006/main" xmlns:r="http://schemas.openxmlformats.org/officeDocument/2006/relationships" xmlns:c16r2="http://schemas.microsoft.com/office/drawing/2015/06/chart">
   <c:date1904 val="0"/>
   <c:lang val="en-US"/>
   <c:roundedCorners val="0"/>
@@ -7646,7 +7005,7 @@
             </c:numRef>
           </c:yVal>
           <c:smooth val="0"/>
-          <c:extLst xmlns:c16r2="http://schemas.microsoft.com/office/drawing/2015/06/chart">
+          <c:extLst>
             <c:ext xmlns:c16="http://schemas.microsoft.com/office/drawing/2014/chart" uri="{C3380CC4-5D6E-409C-BE32-E72D297353CC}">
               <c16:uniqueId val="{00000000-15A9-4BB2-84FD-C533CB1151B0}"/>
             </c:ext>
@@ -7696,7 +7055,7 @@
             </c:numRef>
           </c:yVal>
           <c:smooth val="0"/>
-          <c:extLst xmlns:c16r2="http://schemas.microsoft.com/office/drawing/2015/06/chart">
+          <c:extLst>
             <c:ext xmlns:c16="http://schemas.microsoft.com/office/drawing/2014/chart" uri="{C3380CC4-5D6E-409C-BE32-E72D297353CC}">
               <c16:uniqueId val="{00000001-15A9-4BB2-84FD-C533CB1151B0}"/>
             </c:ext>
@@ -7746,7 +7105,7 @@
             </c:numRef>
           </c:yVal>
           <c:smooth val="0"/>
-          <c:extLst xmlns:c16r2="http://schemas.microsoft.com/office/drawing/2015/06/chart">
+          <c:extLst>
             <c:ext xmlns:c16="http://schemas.microsoft.com/office/drawing/2014/chart" uri="{C3380CC4-5D6E-409C-BE32-E72D297353CC}">
               <c16:uniqueId val="{00000002-15A9-4BB2-84FD-C533CB1151B0}"/>
             </c:ext>
@@ -7796,7 +7155,7 @@
             </c:numRef>
           </c:yVal>
           <c:smooth val="0"/>
-          <c:extLst xmlns:c16r2="http://schemas.microsoft.com/office/drawing/2015/06/chart">
+          <c:extLst>
             <c:ext xmlns:c16="http://schemas.microsoft.com/office/drawing/2014/chart" uri="{C3380CC4-5D6E-409C-BE32-E72D297353CC}">
               <c16:uniqueId val="{00000003-15A9-4BB2-84FD-C533CB1151B0}"/>
             </c:ext>
@@ -7846,7 +7205,7 @@
             </c:numRef>
           </c:yVal>
           <c:smooth val="0"/>
-          <c:extLst xmlns:c16r2="http://schemas.microsoft.com/office/drawing/2015/06/chart">
+          <c:extLst>
             <c:ext xmlns:c16="http://schemas.microsoft.com/office/drawing/2014/chart" uri="{C3380CC4-5D6E-409C-BE32-E72D297353CC}">
               <c16:uniqueId val="{00000004-15A9-4BB2-84FD-C533CB1151B0}"/>
             </c:ext>
@@ -7896,7 +7255,7 @@
             </c:numRef>
           </c:yVal>
           <c:smooth val="0"/>
-          <c:extLst xmlns:c16r2="http://schemas.microsoft.com/office/drawing/2015/06/chart">
+          <c:extLst>
             <c:ext xmlns:c16="http://schemas.microsoft.com/office/drawing/2014/chart" uri="{C3380CC4-5D6E-409C-BE32-E72D297353CC}">
               <c16:uniqueId val="{00000005-15A9-4BB2-84FD-C533CB1151B0}"/>
             </c:ext>
@@ -7946,7 +7305,7 @@
             </c:numRef>
           </c:yVal>
           <c:smooth val="0"/>
-          <c:extLst xmlns:c16r2="http://schemas.microsoft.com/office/drawing/2015/06/chart">
+          <c:extLst>
             <c:ext xmlns:c16="http://schemas.microsoft.com/office/drawing/2014/chart" uri="{C3380CC4-5D6E-409C-BE32-E72D297353CC}">
               <c16:uniqueId val="{00000006-15A9-4BB2-84FD-C533CB1151B0}"/>
             </c:ext>
@@ -7996,7 +7355,7 @@
             </c:numRef>
           </c:yVal>
           <c:smooth val="0"/>
-          <c:extLst xmlns:c16r2="http://schemas.microsoft.com/office/drawing/2015/06/chart">
+          <c:extLst>
             <c:ext xmlns:c16="http://schemas.microsoft.com/office/drawing/2014/chart" uri="{C3380CC4-5D6E-409C-BE32-E72D297353CC}">
               <c16:uniqueId val="{00000007-15A9-4BB2-84FD-C533CB1151B0}"/>
             </c:ext>
@@ -8046,7 +7405,7 @@
             </c:numRef>
           </c:yVal>
           <c:smooth val="0"/>
-          <c:extLst xmlns:c16r2="http://schemas.microsoft.com/office/drawing/2015/06/chart">
+          <c:extLst>
             <c:ext xmlns:c16="http://schemas.microsoft.com/office/drawing/2014/chart" uri="{C3380CC4-5D6E-409C-BE32-E72D297353CC}">
               <c16:uniqueId val="{00000008-15A9-4BB2-84FD-C533CB1151B0}"/>
             </c:ext>
@@ -8096,7 +7455,7 @@
             </c:numRef>
           </c:yVal>
           <c:smooth val="0"/>
-          <c:extLst xmlns:c16r2="http://schemas.microsoft.com/office/drawing/2015/06/chart">
+          <c:extLst>
             <c:ext xmlns:c16="http://schemas.microsoft.com/office/drawing/2014/chart" uri="{C3380CC4-5D6E-409C-BE32-E72D297353CC}">
               <c16:uniqueId val="{00000009-15A9-4BB2-84FD-C533CB1151B0}"/>
             </c:ext>
@@ -8146,7 +7505,7 @@
             </c:numRef>
           </c:yVal>
           <c:smooth val="0"/>
-          <c:extLst xmlns:c16r2="http://schemas.microsoft.com/office/drawing/2015/06/chart">
+          <c:extLst>
             <c:ext xmlns:c16="http://schemas.microsoft.com/office/drawing/2014/chart" uri="{C3380CC4-5D6E-409C-BE32-E72D297353CC}">
               <c16:uniqueId val="{0000000A-15A9-4BB2-84FD-C533CB1151B0}"/>
             </c:ext>
@@ -8196,7 +7555,7 @@
             </c:numRef>
           </c:yVal>
           <c:smooth val="0"/>
-          <c:extLst xmlns:c16r2="http://schemas.microsoft.com/office/drawing/2015/06/chart">
+          <c:extLst>
             <c:ext xmlns:c16="http://schemas.microsoft.com/office/drawing/2014/chart" uri="{C3380CC4-5D6E-409C-BE32-E72D297353CC}">
               <c16:uniqueId val="{0000000B-15A9-4BB2-84FD-C533CB1151B0}"/>
             </c:ext>
@@ -8246,7 +7605,7 @@
             </c:numRef>
           </c:yVal>
           <c:smooth val="0"/>
-          <c:extLst xmlns:c16r2="http://schemas.microsoft.com/office/drawing/2015/06/chart">
+          <c:extLst>
             <c:ext xmlns:c16="http://schemas.microsoft.com/office/drawing/2014/chart" uri="{C3380CC4-5D6E-409C-BE32-E72D297353CC}">
               <c16:uniqueId val="{0000000C-15A9-4BB2-84FD-C533CB1151B0}"/>
             </c:ext>
@@ -8296,7 +7655,7 @@
             </c:numRef>
           </c:yVal>
           <c:smooth val="0"/>
-          <c:extLst xmlns:c16r2="http://schemas.microsoft.com/office/drawing/2015/06/chart">
+          <c:extLst>
             <c:ext xmlns:c16="http://schemas.microsoft.com/office/drawing/2014/chart" uri="{C3380CC4-5D6E-409C-BE32-E72D297353CC}">
               <c16:uniqueId val="{0000000D-15A9-4BB2-84FD-C533CB1151B0}"/>
             </c:ext>
@@ -8649,7 +8008,7 @@
 </file>
 
 <file path=customXml/itemProps1.xml><?xml version="1.0" encoding="utf-8"?>
-<ds:datastoreItem xmlns:ds="http://schemas.openxmlformats.org/officeDocument/2006/customXml" ds:itemID="{CD195426-C4D7-4C7D-83F0-439141BC8BF2}">
+<ds:datastoreItem xmlns:ds="http://schemas.openxmlformats.org/officeDocument/2006/customXml" ds:itemID="{5EDA6C97-E3A5-4C09-BFEC-A88549C0FBAF}">
   <ds:schemaRefs>
     <ds:schemaRef ds:uri="http://schemas.openxmlformats.org/officeDocument/2006/bibliography"/>
   </ds:schemaRefs>

</xml_diff>